<commit_message>
corrected grammar and fixed an equation
</commit_message>
<xml_diff>
--- a/chapters/chapter03_geometricmodel/Chapter03.docx
+++ b/chapters/chapter03_geometricmodel/Chapter03.docx
@@ -204,7 +204,25 @@
         <w:jc w:val="both"/>
       </w:pPr>
       <w:r>
-        <w:t>A model of Scheimpflug imaging is developed from the basic principles</w:t>
+        <w:t>We aim to develop a</w:t>
+      </w:r>
+      <w:r>
+        <w:t xml:space="preserve"> model </w:t>
+      </w:r>
+      <w:r>
+        <w:t>for</w:t>
+      </w:r>
+      <w:r>
+        <w:t xml:space="preserve"> Scheimpflug imaging from the </w:t>
+      </w:r>
+      <w:r>
+        <w:rPr>
+          <w:noProof/>
+        </w:rPr>
+        <w:t>basic</w:t>
+      </w:r>
+      <w:r>
+        <w:t xml:space="preserve"> principles</w:t>
       </w:r>
       <w:r>
         <w:t xml:space="preserve"> of</w:t>
@@ -234,7 +252,28 @@
         <w:t>Like any model, the</w:t>
       </w:r>
       <w:r>
-        <w:t xml:space="preserve"> ray optics model in itself doesn’t </w:t>
+        <w:t xml:space="preserve"> ray optics model in itself </w:t>
+      </w:r>
+      <w:r>
+        <w:rPr>
+          <w:noProof/>
+        </w:rPr>
+        <w:t>does</w:t>
+      </w:r>
+      <w:r>
+        <w:rPr>
+          <w:noProof/>
+        </w:rPr>
+        <w:t xml:space="preserve"> no</w:t>
+      </w:r>
+      <w:r>
+        <w:rPr>
+          <w:noProof/>
+        </w:rPr>
+        <w:t>t</w:t>
+      </w:r>
+      <w:r>
+        <w:t xml:space="preserve"> </w:t>
       </w:r>
       <w:r>
         <w:t>provide</w:t>
@@ -303,10 +342,22 @@
         <w:t xml:space="preserve"> that </w:t>
       </w:r>
       <w:r>
-        <w:t>enables its expediency</w:t>
-      </w:r>
-      <w:r>
-        <w:t>, while</w:t>
+        <w:rPr>
+          <w:noProof/>
+        </w:rPr>
+        <w:t>enable</w:t>
+      </w:r>
+      <w:r>
+        <w:t xml:space="preserve"> its </w:t>
+      </w:r>
+      <w:r>
+        <w:rPr>
+          <w:noProof/>
+        </w:rPr>
+        <w:t>expediency</w:t>
+      </w:r>
+      <w:r>
+        <w:t xml:space="preserve"> while</w:t>
       </w:r>
       <w:r>
         <w:t xml:space="preserve"> </w:t>
@@ -345,7 +396,16 @@
         <w:t>rotational</w:t>
       </w:r>
       <w:r>
-        <w:t xml:space="preserve">ly symmetric and aberration-free </w:t>
+        <w:t xml:space="preserve">ly symmetric and </w:t>
+      </w:r>
+      <w:r>
+        <w:rPr>
+          <w:noProof/>
+        </w:rPr>
+        <w:t>aberration-free</w:t>
+      </w:r>
+      <w:r>
+        <w:t xml:space="preserve"> </w:t>
       </w:r>
       <w:r>
         <w:t>optics</w:t>
@@ -366,12 +426,31 @@
     <w:p>
       <w:r>
         <w:rPr>
+          <w:noProof/>
           <w:highlight w:val="yellow"/>
         </w:rPr>
+        <w:t>TO</w:t>
+      </w:r>
+      <w:r>
+        <w:rPr>
+          <w:highlight w:val="yellow"/>
+        </w:rPr>
+        <w:t xml:space="preserve"> DO</w:t>
+      </w:r>
+      <w:r>
+        <w:t>: Preview of what is coming in the following sections.</w:t>
+      </w:r>
+    </w:p>
+    <w:p>
+      <w:r>
+        <w:rPr>
+          <w:noProof/>
+          <w:highlight w:val="yellow"/>
+        </w:rPr>
         <w:t>TO DO</w:t>
       </w:r>
       <w:r>
-        <w:t>: Preview of what is coming in the following sections.</w:t>
+        <w:t xml:space="preserve">: Review what’s out there. Type of models that are there, their limitations. Also, comment on the existing process of “focus-transfer” why that is erroneous. </w:t>
       </w:r>
     </w:p>
     <w:p>
@@ -396,15 +475,21 @@
         <w:t>pupils</w:t>
       </w:r>
       <w:r>
-        <w:t xml:space="preserve"> are</w:t>
-      </w:r>
-      <w:r>
-        <w:t xml:space="preserve"> the</w:t>
-      </w:r>
-      <w:r>
         <w:t xml:space="preserve"> </w:t>
       </w:r>
       <w:r>
+        <w:rPr>
+          <w:noProof/>
+        </w:rPr>
+        <w:t xml:space="preserve">is </w:t>
+      </w:r>
+      <w:r>
+        <w:t>the</w:t>
+      </w:r>
+      <w:r>
+        <w:t xml:space="preserve"> </w:t>
+      </w:r>
+      <w:r>
         <w:t>sine qua non</w:t>
       </w:r>
       <w:r>
@@ -444,7 +529,22 @@
         <w:t>n imaging system consists of several groups of elements</w:t>
       </w:r>
       <w:r>
-        <w:t>, some of which has power that bend light rays</w:t>
+        <w:t xml:space="preserve">, some of which </w:t>
+      </w:r>
+      <w:r>
+        <w:t>with</w:t>
+      </w:r>
+      <w:r>
+        <w:t xml:space="preserve"> </w:t>
+      </w:r>
+      <w:r>
+        <w:rPr>
+          <w:noProof/>
+        </w:rPr>
+        <w:t>power</w:t>
+      </w:r>
+      <w:r>
+        <w:t xml:space="preserve"> that bend light rays</w:t>
       </w:r>
       <w:r>
         <w:t xml:space="preserve">. </w:t>
@@ -498,7 +598,16 @@
         <w:t xml:space="preserve"> </w:t>
       </w:r>
       <w:r>
-        <w:t xml:space="preserve">The image of the </w:t>
+        <w:t xml:space="preserve">The </w:t>
+      </w:r>
+      <w:r>
+        <w:rPr>
+          <w:noProof/>
+        </w:rPr>
+        <w:t>image</w:t>
+      </w:r>
+      <w:r>
+        <w:t xml:space="preserve"> of the </w:t>
       </w:r>
       <w:r>
         <w:t>stop</w:t>
@@ -627,15 +736,7 @@
         <w:t xml:space="preserve"> </w:t>
       </w:r>
       <w:r>
-        <w:t xml:space="preserve">about which </w:t>
-      </w:r>
-      <w:proofErr w:type="gramStart"/>
-      <w:r>
-        <w:t>rays</w:t>
-      </w:r>
-      <w:proofErr w:type="gramEnd"/>
-      <w:r>
-        <w:t xml:space="preserve"> exhibit </w:t>
+        <w:t xml:space="preserve">about which rays exhibit </w:t>
       </w:r>
       <w:commentRangeStart w:id="1"/>
       <w:r>
@@ -656,7 +757,7 @@
       </w:r>
       <w:r>
         <w:rPr>
-          <w:b/>
+          <w:i/>
         </w:rPr>
         <w:t>confined</w:t>
       </w:r>
@@ -1032,14 +1133,12 @@
             <w:r>
               <w:t xml:space="preserve">measured </w:t>
             </w:r>
-            <w:proofErr w:type="gramStart"/>
             <w:r>
               <w:t>at</w:t>
             </w:r>
             <w:r>
               <w:t xml:space="preserve"> </w:t>
             </w:r>
-            <w:proofErr w:type="gramEnd"/>
             <m:oMath>
               <m:r>
                 <w:rPr>
@@ -1168,7 +1267,16 @@
         <w:t xml:space="preserve"> (this section is</w:t>
       </w:r>
       <w:r>
-        <w:t xml:space="preserve"> currently a place holder for the notation</w:t>
+        <w:t xml:space="preserve"> currently a </w:t>
+      </w:r>
+      <w:r>
+        <w:rPr>
+          <w:noProof/>
+        </w:rPr>
+        <w:t>placeholder</w:t>
+      </w:r>
+      <w:r>
+        <w:t xml:space="preserve"> for the notation</w:t>
       </w:r>
       <w:r>
         <w:t xml:space="preserve">, </w:t>
@@ -1186,7 +1294,16 @@
         <w:t xml:space="preserve"> </w:t>
       </w:r>
       <w:r>
-        <w:t>for now. It will be appropriately written after completion of the major math</w:t>
+        <w:t>for now. I will</w:t>
+      </w:r>
+      <w:r>
+        <w:t xml:space="preserve"> </w:t>
+      </w:r>
+      <w:r>
+        <w:t>write it appropriately</w:t>
+      </w:r>
+      <w:r>
+        <w:t xml:space="preserve"> after completion of the major math</w:t>
       </w:r>
       <w:r>
         <w:t>)</w:t>
@@ -1202,7 +1319,25 @@
         <w:jc w:val="both"/>
       </w:pPr>
       <w:r>
-        <w:t>Right handed coordinate system with the +z along the direction of travel of light</w:t>
+        <w:rPr>
+          <w:noProof/>
+        </w:rPr>
+        <w:t>Right</w:t>
+      </w:r>
+      <w:r>
+        <w:rPr>
+          <w:noProof/>
+        </w:rPr>
+        <w:t>-</w:t>
+      </w:r>
+      <w:r>
+        <w:rPr>
+          <w:noProof/>
+        </w:rPr>
+        <w:t>handed</w:t>
+      </w:r>
+      <w:r>
+        <w:t xml:space="preserve"> coordinate system with the +z along the direction of travel of light</w:t>
       </w:r>
     </w:p>
     <w:p>
@@ -1224,13 +1359,8 @@
         <w:t>primed quantities are used to indicate</w:t>
       </w:r>
       <w:r>
-        <w:t xml:space="preserve"> input or object space (e.g</w:t>
-      </w:r>
-      <w:proofErr w:type="gramStart"/>
-      <w:r>
-        <w:t xml:space="preserve">. </w:t>
-      </w:r>
-      <w:proofErr w:type="gramEnd"/>
+        <w:t xml:space="preserve"> input or object space (e.g. </w:t>
+      </w:r>
       <m:oMath>
         <m:r>
           <w:rPr>
@@ -1264,7 +1394,16 @@
         <w:jc w:val="both"/>
       </w:pPr>
       <w:r>
-        <w:t xml:space="preserve">A left super-script indicates the frame of reference. For example,  </w:t>
+        <w:t xml:space="preserve">A left </w:t>
+      </w:r>
+      <w:r>
+        <w:rPr>
+          <w:noProof/>
+        </w:rPr>
+        <w:t>superscript</w:t>
+      </w:r>
+      <w:r>
+        <w:t xml:space="preserve"> indicates the frame of reference. For example,  </w:t>
       </w:r>
       <m:oMath>
         <m:sPre>
@@ -1326,14 +1465,7 @@
         <w:rPr>
           <w:rFonts w:eastAsiaTheme="minorEastAsia"/>
         </w:rPr>
-        <w:t xml:space="preserve"> is w.r.t. the world coordinate </w:t>
-      </w:r>
-      <w:proofErr w:type="gramStart"/>
-      <w:r>
-        <w:rPr>
-          <w:rFonts w:eastAsiaTheme="minorEastAsia"/>
-        </w:rPr>
-        <w:t>frame</w:t>
+        <w:t xml:space="preserve"> is w.r.t. the world coordinate frame</w:t>
       </w:r>
       <w:r>
         <w:rPr>
@@ -1341,7 +1473,6 @@
         </w:rPr>
         <w:t xml:space="preserve"> </w:t>
       </w:r>
-      <w:proofErr w:type="gramEnd"/>
       <m:oMath>
         <m:r>
           <w:rPr>
@@ -1407,7 +1538,37 @@
         <w:jc w:val="both"/>
       </w:pPr>
       <w:r>
-        <w:t>A subscript is used to associate a variable to a particular xxx like entrance-pupil position (</w:t>
+        <w:t xml:space="preserve">A subscript is used to associate a variable </w:t>
+      </w:r>
+      <w:r>
+        <w:rPr>
+          <w:noProof/>
+        </w:rPr>
+        <w:t>with</w:t>
+      </w:r>
+      <w:r>
+        <w:t xml:space="preserve"> a particular xxx like </w:t>
+      </w:r>
+      <w:r>
+        <w:rPr>
+          <w:noProof/>
+        </w:rPr>
+        <w:t>entrance</w:t>
+      </w:r>
+      <w:r>
+        <w:rPr>
+          <w:noProof/>
+        </w:rPr>
+        <w:t xml:space="preserve"> </w:t>
+      </w:r>
+      <w:r>
+        <w:rPr>
+          <w:noProof/>
+        </w:rPr>
+        <w:t>pupil</w:t>
+      </w:r>
+      <w:r>
+        <w:t xml:space="preserve"> position (</w:t>
       </w:r>
       <m:oMath>
         <m:r>
@@ -1495,13 +1656,8 @@
         </m:sSub>
       </m:oMath>
       <w:r>
-        <w:t xml:space="preserve"> is used to represent the 3D rotation matrix applied to the entrance pupil plane in the camera </w:t>
-      </w:r>
-      <w:proofErr w:type="gramStart"/>
-      <w:r>
-        <w:t xml:space="preserve">frame </w:t>
-      </w:r>
-      <w:proofErr w:type="gramEnd"/>
+        <w:t xml:space="preserve"> is used to represent the 3D rotation matrix applied to the entrance pupil plane in the camera frame </w:t>
+      </w:r>
       <m:oMath>
         <m:r>
           <w:rPr>
@@ -1619,11 +1775,9 @@
         </w:rPr>
         <w:t xml:space="preserve"> in the camera coordinate </w:t>
       </w:r>
-      <w:proofErr w:type="gramStart"/>
       <w:r>
         <w:t xml:space="preserve">frame </w:t>
       </w:r>
-      <w:proofErr w:type="gramEnd"/>
       <m:oMath>
         <m:r>
           <w:rPr>
@@ -1775,21 +1929,7 @@
         <w:rPr>
           <w:rFonts w:eastAsiaTheme="minorEastAsia"/>
         </w:rPr>
-        <w:t xml:space="preserve"> </w:t>
-      </w:r>
-      <w:proofErr w:type="gramStart"/>
-      <w:r>
-        <w:rPr>
-          <w:rFonts w:eastAsiaTheme="minorEastAsia"/>
-        </w:rPr>
-        <w:t>represents</w:t>
-      </w:r>
-      <w:proofErr w:type="gramEnd"/>
-      <w:r>
-        <w:rPr>
-          <w:rFonts w:eastAsiaTheme="minorEastAsia"/>
-        </w:rPr>
-        <w:t xml:space="preserve"> the pose of frame </w:t>
+        <w:t xml:space="preserve"> represents the pose of frame </w:t>
       </w:r>
       <m:oMath>
         <m:d>
@@ -1993,15 +2133,7 @@
         </m:r>
       </m:oMath>
       <w:r>
-        <w:t xml:space="preserve"> un</w:t>
-      </w:r>
-      <w:proofErr w:type="spellStart"/>
-      <w:r>
-        <w:t>its</w:t>
-      </w:r>
-      <w:proofErr w:type="spellEnd"/>
-      <w:r>
-        <w:t xml:space="preserve"> above the optical axis</w:t>
+        <w:t xml:space="preserve"> units above the optical axis</w:t>
       </w:r>
       <w:r>
         <w:t xml:space="preserve"> (OA)</w:t>
@@ -2047,16 +2179,8 @@
         <w:rPr>
           <w:rFonts w:eastAsiaTheme="minorEastAsia"/>
         </w:rPr>
-        <w:t xml:space="preserve"> units </w:t>
-      </w:r>
-      <w:proofErr w:type="gramStart"/>
-      <w:r>
-        <w:rPr>
-          <w:rFonts w:eastAsiaTheme="minorEastAsia"/>
-        </w:rPr>
-        <w:t xml:space="preserve">from </w:t>
-      </w:r>
-      <w:proofErr w:type="gramEnd"/>
+        <w:t xml:space="preserve"> units from </w:t>
+      </w:r>
       <m:oMath>
         <m:r>
           <w:rPr>
@@ -2283,10 +2407,22 @@
               <w:t xml:space="preserve"> </w:t>
             </w:r>
             <w:r>
-              <w:t xml:space="preserve">Schematic of chief and marginal rays. The </w:t>
-            </w:r>
-            <w:r>
-              <w:t>pupil magnification is obtained as the ratio of the tangents of the chief ray angles in the object side to the image side.</w:t>
+              <w:t xml:space="preserve">Schematic of chief and marginal rays. </w:t>
+            </w:r>
+            <w:r>
+              <w:t>T</w:t>
+            </w:r>
+            <w:r>
+              <w:t>he ratio of the tangents of the chief ray angles in th</w:t>
+            </w:r>
+            <w:r>
+              <w:t>e object side to the image side yields t</w:t>
+            </w:r>
+            <w:r>
+              <w:t xml:space="preserve">he </w:t>
+            </w:r>
+            <w:r>
+              <w:t>pupil magnification.</w:t>
             </w:r>
           </w:p>
           <w:p>
@@ -3098,25 +3234,51 @@
             <w:r>
               <w:instrText xml:space="preserve"> MACROBUTTON NumberReference \* MERGEFORMAT (</w:instrText>
             </w:r>
-            <w:fldSimple w:instr=" SEQ EqnChapter \c \* Arabic \* MERGEFORMAT ">
-              <w:r>
-                <w:rPr>
-                  <w:noProof/>
-                </w:rPr>
-                <w:instrText>3</w:instrText>
-              </w:r>
-            </w:fldSimple>
+            <w:r>
+              <w:fldChar w:fldCharType="begin"/>
+            </w:r>
+            <w:r>
+              <w:instrText xml:space="preserve"> SEQ EqnChapter \c \* Arabic \* MERGEFORMAT </w:instrText>
+            </w:r>
+            <w:r>
+              <w:fldChar w:fldCharType="separate"/>
+            </w:r>
+            <w:r>
+              <w:rPr>
+                <w:noProof/>
+              </w:rPr>
+              <w:instrText>3</w:instrText>
+            </w:r>
+            <w:r>
+              <w:rPr>
+                <w:noProof/>
+              </w:rPr>
+              <w:fldChar w:fldCharType="end"/>
+            </w:r>
             <w:r>
               <w:instrText>.</w:instrText>
             </w:r>
-            <w:fldSimple w:instr=" SEQ EquationNumber \n \* Arabic \* MERGEFORMAT ">
-              <w:r>
-                <w:rPr>
-                  <w:noProof/>
-                </w:rPr>
-                <w:instrText>1</w:instrText>
-              </w:r>
-            </w:fldSimple>
+            <w:r>
+              <w:fldChar w:fldCharType="begin"/>
+            </w:r>
+            <w:r>
+              <w:instrText xml:space="preserve"> SEQ EquationNumber \n \* Arabic \* MERGEFORMAT </w:instrText>
+            </w:r>
+            <w:r>
+              <w:fldChar w:fldCharType="separate"/>
+            </w:r>
+            <w:r>
+              <w:rPr>
+                <w:noProof/>
+              </w:rPr>
+              <w:instrText>1</w:instrText>
+            </w:r>
+            <w:r>
+              <w:rPr>
+                <w:noProof/>
+              </w:rPr>
+              <w:fldChar w:fldCharType="end"/>
+            </w:r>
             <w:r>
               <w:instrText>)</w:instrText>
             </w:r>
@@ -3730,11 +3892,7 @@
         <w:t xml:space="preserve">property of the two </w:t>
       </w:r>
       <w:r>
-        <w:t>rays</w:t>
-      </w:r>
-      <w:proofErr w:type="gramStart"/>
-      <w:r>
-        <w:t>,</w:t>
+        <w:t>rays,</w:t>
       </w:r>
       <w:r>
         <w:rPr>
@@ -3742,7 +3900,6 @@
         </w:rPr>
         <w:t xml:space="preserve"> </w:t>
       </w:r>
-      <w:proofErr w:type="gramEnd"/>
       <m:oMath>
         <m:r>
           <w:rPr>
@@ -4002,25 +4159,51 @@
             <w:r>
               <w:instrText xml:space="preserve"> MACROBUTTON NumberReference \* MERGEFORMAT (</w:instrText>
             </w:r>
-            <w:fldSimple w:instr=" SEQ EqnChapter \c \* Arabic \* MERGEFORMAT ">
-              <w:r>
-                <w:rPr>
-                  <w:noProof/>
-                </w:rPr>
-                <w:instrText>3</w:instrText>
-              </w:r>
-            </w:fldSimple>
+            <w:r>
+              <w:fldChar w:fldCharType="begin"/>
+            </w:r>
+            <w:r>
+              <w:instrText xml:space="preserve"> SEQ EqnChapter \c \* Arabic \* MERGEFORMAT </w:instrText>
+            </w:r>
+            <w:r>
+              <w:fldChar w:fldCharType="separate"/>
+            </w:r>
+            <w:r>
+              <w:rPr>
+                <w:noProof/>
+              </w:rPr>
+              <w:instrText>3</w:instrText>
+            </w:r>
+            <w:r>
+              <w:rPr>
+                <w:noProof/>
+              </w:rPr>
+              <w:fldChar w:fldCharType="end"/>
+            </w:r>
             <w:r>
               <w:instrText>.</w:instrText>
             </w:r>
-            <w:fldSimple w:instr=" SEQ EquationNumber \n \* Arabic \* MERGEFORMAT ">
-              <w:r>
-                <w:rPr>
-                  <w:noProof/>
-                </w:rPr>
-                <w:instrText>2</w:instrText>
-              </w:r>
-            </w:fldSimple>
+            <w:r>
+              <w:fldChar w:fldCharType="begin"/>
+            </w:r>
+            <w:r>
+              <w:instrText xml:space="preserve"> SEQ EquationNumber \n \* Arabic \* MERGEFORMAT </w:instrText>
+            </w:r>
+            <w:r>
+              <w:fldChar w:fldCharType="separate"/>
+            </w:r>
+            <w:r>
+              <w:rPr>
+                <w:noProof/>
+              </w:rPr>
+              <w:instrText>2</w:instrText>
+            </w:r>
+            <w:r>
+              <w:rPr>
+                <w:noProof/>
+              </w:rPr>
+              <w:fldChar w:fldCharType="end"/>
+            </w:r>
             <w:r>
               <w:instrText>)</w:instrText>
             </w:r>
@@ -4186,7 +4369,6 @@
       <w:r>
         <w:t xml:space="preserve">the </w:t>
       </w:r>
-      <w:proofErr w:type="spellStart"/>
       <w:r>
         <w:rPr>
           <w:i/>
@@ -4205,7 +4387,6 @@
         </w:rPr>
         <w:t>’s</w:t>
       </w:r>
-      <w:proofErr w:type="spellEnd"/>
       <w:r>
         <w:rPr>
           <w:i/>
@@ -4312,7 +4493,16 @@
         <w:jc w:val="both"/>
       </w:pPr>
       <w:r>
-        <w:t xml:space="preserve">We begin by solving a specific problem of </w:t>
+        <w:t xml:space="preserve">We begin by solving a </w:t>
+      </w:r>
+      <w:r>
+        <w:rPr>
+          <w:noProof/>
+        </w:rPr>
+        <w:t>specific</w:t>
+      </w:r>
+      <w:r>
+        <w:t xml:space="preserve"> problem of </w:t>
       </w:r>
       <w:r>
         <w:t xml:space="preserve">the </w:t>
@@ -4330,22 +4520,32 @@
         <w:t xml:space="preserve">(OA) </w:t>
       </w:r>
       <w:r>
-        <w:t>is coincident with the z</w:t>
+        <w:t xml:space="preserve">is coincident with the </w:t>
+      </w:r>
+      <w:r>
+        <w:rPr>
+          <w:noProof/>
+        </w:rPr>
+        <w:t>z</w:t>
+      </w:r>
+      <w:r>
+        <w:rPr>
+          <w:noProof/>
+        </w:rPr>
+        <w:t>-</w:t>
+      </w:r>
+      <w:r>
+        <w:rPr>
+          <w:noProof/>
+        </w:rPr>
+        <w:t>axis</w:t>
+      </w:r>
+      <w:r>
+        <w:t xml:space="preserve"> of the camera frame</w:t>
       </w:r>
       <w:r>
         <w:t xml:space="preserve"> </w:t>
       </w:r>
-      <w:r>
-        <w:t xml:space="preserve">axis of the camera </w:t>
-      </w:r>
-      <w:proofErr w:type="gramStart"/>
-      <w:r>
-        <w:t>frame</w:t>
-      </w:r>
-      <w:r>
-        <w:t xml:space="preserve"> </w:t>
-      </w:r>
-      <w:proofErr w:type="gramEnd"/>
       <m:oMath>
         <m:d>
           <m:dPr>
@@ -4426,13 +4626,8 @@
         <w:t xml:space="preserve">is arbitrarily rotated </w:t>
       </w:r>
       <w:r>
-        <w:t xml:space="preserve">about the origin </w:t>
-      </w:r>
-      <w:proofErr w:type="gramStart"/>
-      <w:r>
-        <w:t xml:space="preserve">of </w:t>
-      </w:r>
-      <w:proofErr w:type="gramEnd"/>
+        <w:t xml:space="preserve">about the origin of </w:t>
+      </w:r>
       <m:oMath>
         <m:d>
           <m:dPr>
@@ -4686,7 +4881,6 @@
       <w:r>
         <w:t xml:space="preserve"> to the image </w:t>
       </w:r>
-      <w:proofErr w:type="gramStart"/>
       <w:r>
         <w:t>point</w:t>
       </w:r>
@@ -4696,7 +4890,6 @@
         </w:rPr>
         <w:t xml:space="preserve"> </w:t>
       </w:r>
-      <w:proofErr w:type="gramEnd"/>
       <m:oMath>
         <m:acc>
           <m:accPr>
@@ -4766,7 +4959,6 @@
           </m:e>
         </m:acc>
       </m:oMath>
-      <w:proofErr w:type="gramStart"/>
       <w:r>
         <w:rPr>
           <w:rFonts w:eastAsiaTheme="minorEastAsia"/>
@@ -4779,7 +4971,6 @@
         </w:rPr>
         <w:t xml:space="preserve"> </w:t>
       </w:r>
-      <w:proofErr w:type="gramEnd"/>
       <m:oMath>
         <m:acc>
           <m:accPr>
@@ -5029,7 +5220,22 @@
               <w:t xml:space="preserve">optical axis coincident with reference frame’s </w:t>
             </w:r>
             <w:r>
-              <w:t>z axis</w:t>
+              <w:rPr>
+                <w:noProof/>
+              </w:rPr>
+              <w:t>z</w:t>
+            </w:r>
+            <w:r>
+              <w:rPr>
+                <w:noProof/>
+              </w:rPr>
+              <w:t>-</w:t>
+            </w:r>
+            <w:r>
+              <w:rPr>
+                <w:noProof/>
+              </w:rPr>
+              <w:t>axis</w:t>
             </w:r>
             <w:r>
               <w:t>.</w:t>
@@ -5120,19 +5326,11 @@
               <w:rPr>
                 <w:rFonts w:eastAsiaTheme="minorEastAsia"/>
               </w:rPr>
+              <w:t xml:space="preserve"> and </w:t>
+            </w:r>
+            <w:r>
               <w:t xml:space="preserve"> </w:t>
             </w:r>
-            <w:proofErr w:type="gramStart"/>
-            <w:r>
-              <w:rPr>
-                <w:rFonts w:eastAsiaTheme="minorEastAsia"/>
-              </w:rPr>
-              <w:t xml:space="preserve">and </w:t>
-            </w:r>
-            <w:r>
-              <w:t xml:space="preserve"> </w:t>
-            </w:r>
-            <w:proofErr w:type="gramEnd"/>
             <m:oMath>
               <m:sSup>
                 <m:sSupPr>
@@ -5164,25 +5362,7 @@
                 <w:rPr>
                   <w:rFonts w:ascii="Cambria Math" w:hAnsi="Cambria Math"/>
                 </w:rPr>
-                <m:t>=</m:t>
-              </m:r>
-              <m:r>
-                <w:rPr>
-                  <w:rFonts w:ascii="Cambria Math" w:hAnsi="Cambria Math"/>
-                </w:rPr>
-                <m:t>θ</m:t>
-              </m:r>
-              <m:r>
-                <w:rPr>
-                  <w:rFonts w:ascii="Cambria Math" w:hAnsi="Cambria Math"/>
-                </w:rPr>
-                <m:t>'</m:t>
-              </m:r>
-              <m:r>
-                <w:rPr>
-                  <w:rFonts w:ascii="Cambria Math" w:hAnsi="Cambria Math"/>
-                </w:rPr>
-                <m:t>=</m:t>
+                <m:t>=θ'=</m:t>
               </m:r>
               <m:func>
                 <m:funcPr>
@@ -5249,13 +5429,7 @@
                         <w:rPr>
                           <w:rFonts w:ascii="Cambria Math" w:hAnsi="Cambria Math"/>
                         </w:rPr>
-                        <m:t>γ</m:t>
-                      </m:r>
-                      <m:r>
-                        <w:rPr>
-                          <w:rFonts w:ascii="Cambria Math" w:hAnsi="Cambria Math"/>
-                        </w:rPr>
-                        <m:t>'</m:t>
+                        <m:t>γ'</m:t>
                       </m:r>
                     </m:e>
                   </m:d>
@@ -5409,13 +5583,8 @@
         <w:t>the direction cosines</w:t>
       </w:r>
       <w:r>
-        <w:t xml:space="preserve">, in the camera </w:t>
-      </w:r>
-      <w:proofErr w:type="gramStart"/>
-      <w:r>
-        <w:t xml:space="preserve">frame </w:t>
-      </w:r>
-      <w:proofErr w:type="gramEnd"/>
+        <w:t xml:space="preserve">, in the camera frame </w:t>
+      </w:r>
       <m:oMath>
         <m:d>
           <m:dPr>
@@ -6035,25 +6204,51 @@
             <w:r>
               <w:instrText xml:space="preserve"> MACROBUTTON NumberReference \* MERGEFORMAT (</w:instrText>
             </w:r>
-            <w:fldSimple w:instr=" SEQ EqnChapter \c \* Arabic \* MERGEFORMAT ">
-              <w:r>
-                <w:rPr>
-                  <w:noProof/>
-                </w:rPr>
-                <w:instrText>3</w:instrText>
-              </w:r>
-            </w:fldSimple>
+            <w:r>
+              <w:fldChar w:fldCharType="begin"/>
+            </w:r>
+            <w:r>
+              <w:instrText xml:space="preserve"> SEQ EqnChapter \c \* Arabic \* MERGEFORMAT </w:instrText>
+            </w:r>
+            <w:r>
+              <w:fldChar w:fldCharType="separate"/>
+            </w:r>
+            <w:r>
+              <w:rPr>
+                <w:noProof/>
+              </w:rPr>
+              <w:instrText>3</w:instrText>
+            </w:r>
+            <w:r>
+              <w:rPr>
+                <w:noProof/>
+              </w:rPr>
+              <w:fldChar w:fldCharType="end"/>
+            </w:r>
             <w:r>
               <w:instrText>.</w:instrText>
             </w:r>
-            <w:fldSimple w:instr=" SEQ EquationNumber \n \* Arabic \* MERGEFORMAT ">
-              <w:r>
-                <w:rPr>
-                  <w:noProof/>
-                </w:rPr>
-                <w:instrText>3</w:instrText>
-              </w:r>
-            </w:fldSimple>
+            <w:r>
+              <w:fldChar w:fldCharType="begin"/>
+            </w:r>
+            <w:r>
+              <w:instrText xml:space="preserve"> SEQ EquationNumber \n \* Arabic \* MERGEFORMAT </w:instrText>
+            </w:r>
+            <w:r>
+              <w:fldChar w:fldCharType="separate"/>
+            </w:r>
+            <w:r>
+              <w:rPr>
+                <w:noProof/>
+              </w:rPr>
+              <w:instrText>3</w:instrText>
+            </w:r>
+            <w:r>
+              <w:rPr>
+                <w:noProof/>
+              </w:rPr>
+              <w:fldChar w:fldCharType="end"/>
+            </w:r>
             <w:r>
               <w:instrText>)</w:instrText>
             </w:r>
@@ -6079,12 +6274,24 @@
         <w:t>OA</w:t>
       </w:r>
       <w:r>
-        <w:t xml:space="preserve"> is aligned with the z</w:t>
-      </w:r>
-      <w:r>
-        <w:t xml:space="preserve"> </w:t>
-      </w:r>
-      <w:r>
+        <w:t xml:space="preserve"> is aligned with the </w:t>
+      </w:r>
+      <w:r>
+        <w:rPr>
+          <w:noProof/>
+        </w:rPr>
+        <w:t>z</w:t>
+      </w:r>
+      <w:r>
+        <w:rPr>
+          <w:noProof/>
+        </w:rPr>
+        <w:t>-</w:t>
+      </w:r>
+      <w:r>
+        <w:rPr>
+          <w:noProof/>
+        </w:rPr>
         <w:t>axis</w:t>
       </w:r>
       <w:r>
@@ -6105,16 +6312,8 @@
         <w:rPr>
           <w:rFonts w:eastAsiaTheme="minorEastAsia"/>
         </w:rPr>
-        <w:t xml:space="preserve"> </w:t>
-      </w:r>
-      <w:proofErr w:type="gramStart"/>
-      <w:r>
-        <w:rPr>
-          <w:rFonts w:eastAsiaTheme="minorEastAsia"/>
-        </w:rPr>
-        <w:t xml:space="preserve">and </w:t>
-      </w:r>
-      <w:proofErr w:type="gramEnd"/>
+        <w:t xml:space="preserve"> and </w:t>
+      </w:r>
       <m:oMath>
         <m:sSup>
           <m:sSupPr>
@@ -6932,25 +7131,51 @@
             <w:r>
               <w:instrText xml:space="preserve"> MACROBUTTON NumberReference \* MERGEFORMAT (</w:instrText>
             </w:r>
-            <w:fldSimple w:instr=" SEQ EqnChapter \c \* Arabic \* MERGEFORMAT ">
-              <w:r>
-                <w:rPr>
-                  <w:noProof/>
-                </w:rPr>
-                <w:instrText>3</w:instrText>
-              </w:r>
-            </w:fldSimple>
+            <w:r>
+              <w:fldChar w:fldCharType="begin"/>
+            </w:r>
+            <w:r>
+              <w:instrText xml:space="preserve"> SEQ EqnChapter \c \* Arabic \* MERGEFORMAT </w:instrText>
+            </w:r>
+            <w:r>
+              <w:fldChar w:fldCharType="separate"/>
+            </w:r>
+            <w:r>
+              <w:rPr>
+                <w:noProof/>
+              </w:rPr>
+              <w:instrText>3</w:instrText>
+            </w:r>
+            <w:r>
+              <w:rPr>
+                <w:noProof/>
+              </w:rPr>
+              <w:fldChar w:fldCharType="end"/>
+            </w:r>
             <w:r>
               <w:instrText>.</w:instrText>
             </w:r>
-            <w:fldSimple w:instr=" SEQ EquationNumber \n \* Arabic \* MERGEFORMAT ">
-              <w:r>
-                <w:rPr>
-                  <w:noProof/>
-                </w:rPr>
-                <w:instrText>4</w:instrText>
-              </w:r>
-            </w:fldSimple>
+            <w:r>
+              <w:fldChar w:fldCharType="begin"/>
+            </w:r>
+            <w:r>
+              <w:instrText xml:space="preserve"> SEQ EquationNumber \n \* Arabic \* MERGEFORMAT </w:instrText>
+            </w:r>
+            <w:r>
+              <w:fldChar w:fldCharType="separate"/>
+            </w:r>
+            <w:r>
+              <w:rPr>
+                <w:noProof/>
+              </w:rPr>
+              <w:instrText>4</w:instrText>
+            </w:r>
+            <w:r>
+              <w:rPr>
+                <w:noProof/>
+              </w:rPr>
+              <w:fldChar w:fldCharType="end"/>
+            </w:r>
             <w:r>
               <w:instrText>)</w:instrText>
             </w:r>
@@ -6976,11 +7201,18 @@
         <w:t>input and out chief rays</w:t>
       </w:r>
       <w:r>
-        <w:t xml:space="preserve"> are </w:t>
+        <w:t xml:space="preserve"> </w:t>
+      </w:r>
+      <w:r>
+        <w:rPr>
+          <w:noProof/>
+        </w:rPr>
+        <w:t xml:space="preserve">are </w:t>
       </w:r>
       <w:r>
         <w:rPr>
           <w:b/>
+          <w:noProof/>
         </w:rPr>
         <w:t>confined</w:t>
       </w:r>
@@ -7019,14 +7251,12 @@
       <w:r>
         <w:t>Therefore</w:t>
       </w:r>
-      <w:proofErr w:type="gramStart"/>
       <w:r>
         <w:t>,</w:t>
       </w:r>
       <w:r>
         <w:t xml:space="preserve"> </w:t>
       </w:r>
-      <w:proofErr w:type="gramEnd"/>
       <m:oMath>
         <m:sSup>
           <m:sSupPr>
@@ -7517,25 +7747,51 @@
             <w:r>
               <w:instrText xml:space="preserve"> MACROBUTTON NumberReference \* MERGEFORMAT (</w:instrText>
             </w:r>
-            <w:fldSimple w:instr=" SEQ EqnChapter \c \* Arabic \* MERGEFORMAT ">
-              <w:r>
-                <w:rPr>
-                  <w:noProof/>
-                </w:rPr>
-                <w:instrText>3</w:instrText>
-              </w:r>
-            </w:fldSimple>
+            <w:r>
+              <w:fldChar w:fldCharType="begin"/>
+            </w:r>
+            <w:r>
+              <w:instrText xml:space="preserve"> SEQ EqnChapter \c \* Arabic \* MERGEFORMAT </w:instrText>
+            </w:r>
+            <w:r>
+              <w:fldChar w:fldCharType="separate"/>
+            </w:r>
+            <w:r>
+              <w:rPr>
+                <w:noProof/>
+              </w:rPr>
+              <w:instrText>3</w:instrText>
+            </w:r>
+            <w:r>
+              <w:rPr>
+                <w:noProof/>
+              </w:rPr>
+              <w:fldChar w:fldCharType="end"/>
+            </w:r>
             <w:r>
               <w:instrText>.</w:instrText>
             </w:r>
-            <w:fldSimple w:instr=" SEQ EquationNumber \n \* Arabic \* MERGEFORMAT ">
-              <w:r>
-                <w:rPr>
-                  <w:noProof/>
-                </w:rPr>
-                <w:instrText>5</w:instrText>
-              </w:r>
-            </w:fldSimple>
+            <w:r>
+              <w:fldChar w:fldCharType="begin"/>
+            </w:r>
+            <w:r>
+              <w:instrText xml:space="preserve"> SEQ EquationNumber \n \* Arabic \* MERGEFORMAT </w:instrText>
+            </w:r>
+            <w:r>
+              <w:fldChar w:fldCharType="separate"/>
+            </w:r>
+            <w:r>
+              <w:rPr>
+                <w:noProof/>
+              </w:rPr>
+              <w:instrText>5</w:instrText>
+            </w:r>
+            <w:r>
+              <w:rPr>
+                <w:noProof/>
+              </w:rPr>
+              <w:fldChar w:fldCharType="end"/>
+            </w:r>
             <w:r>
               <w:instrText>)</w:instrText>
             </w:r>
@@ -8160,25 +8416,54 @@
             <w:r>
               <w:instrText xml:space="preserve"> MACROBUTTON NumberReference \* MERGEFORMAT (</w:instrText>
             </w:r>
-            <w:fldSimple w:instr=" SEQ EqnChapter \c \* Arabic \* MERGEFORMAT ">
-              <w:r>
-                <w:rPr>
-                  <w:noProof/>
-                </w:rPr>
-                <w:instrText>3</w:instrText>
-              </w:r>
-            </w:fldSimple>
+            <w:r>
+              <w:fldChar w:fldCharType="begin"/>
+            </w:r>
+            <w:r>
+              <w:instrText xml:space="preserve"> SEQ EqnChapter \c \* Arabic \* MERGEFORMAT </w:instrText>
+            </w:r>
+            <w:r>
+              <w:fldChar w:fldCharType="separate"/>
+            </w:r>
+            <w:r>
+              <w:rPr>
+                <w:noProof/>
+              </w:rPr>
+              <w:instrText>3</w:instrText>
+            </w:r>
+            <w:r>
+              <w:rPr>
+                <w:noProof/>
+              </w:rPr>
+              <w:fldChar w:fldCharType="end"/>
+            </w:r>
             <w:r>
               <w:instrText>.</w:instrText>
             </w:r>
-            <w:fldSimple w:instr=" SEQ EquationNumber \n \* Arabic \* MERGEFORMAT ">
-              <w:r>
-                <w:rPr>
-                  <w:noProof/>
-                </w:rPr>
-                <w:instrText>6</w:instrText>
-              </w:r>
-            </w:fldSimple>
+            <w:r>
+              <w:fldChar w:fldCharType="begin"/>
+            </w:r>
+            <w:r>
+              <w:instrText xml:space="preserve"> SEQ EquationNumber \n </w:instrText>
+            </w:r>
+            <w:r>
+              <w:instrText xml:space="preserve">\* Arabic \* MERGEFORMAT </w:instrText>
+            </w:r>
+            <w:r>
+              <w:fldChar w:fldCharType="separate"/>
+            </w:r>
+            <w:r>
+              <w:rPr>
+                <w:noProof/>
+              </w:rPr>
+              <w:instrText>6</w:instrText>
+            </w:r>
+            <w:r>
+              <w:rPr>
+                <w:noProof/>
+              </w:rPr>
+              <w:fldChar w:fldCharType="end"/>
+            </w:r>
             <w:r>
               <w:instrText>)</w:instrText>
             </w:r>
@@ -8487,25 +8772,51 @@
             <w:r>
               <w:instrText xml:space="preserve"> MACROBUTTON NumberReference \* MERGEFORMAT (</w:instrText>
             </w:r>
-            <w:fldSimple w:instr=" SEQ EqnChapter \c \* Arabic \* MERGEFORMAT ">
-              <w:r>
-                <w:rPr>
-                  <w:noProof/>
-                </w:rPr>
-                <w:instrText>3</w:instrText>
-              </w:r>
-            </w:fldSimple>
+            <w:r>
+              <w:fldChar w:fldCharType="begin"/>
+            </w:r>
+            <w:r>
+              <w:instrText xml:space="preserve"> SEQ EqnChapter \c \* Arabic \* MERGEFORMAT </w:instrText>
+            </w:r>
+            <w:r>
+              <w:fldChar w:fldCharType="separate"/>
+            </w:r>
+            <w:r>
+              <w:rPr>
+                <w:noProof/>
+              </w:rPr>
+              <w:instrText>3</w:instrText>
+            </w:r>
+            <w:r>
+              <w:rPr>
+                <w:noProof/>
+              </w:rPr>
+              <w:fldChar w:fldCharType="end"/>
+            </w:r>
             <w:r>
               <w:instrText>.</w:instrText>
             </w:r>
-            <w:fldSimple w:instr=" SEQ EquationNumber \n \* Arabic \* MERGEFORMAT ">
-              <w:r>
-                <w:rPr>
-                  <w:noProof/>
-                </w:rPr>
-                <w:instrText>7</w:instrText>
-              </w:r>
-            </w:fldSimple>
+            <w:r>
+              <w:fldChar w:fldCharType="begin"/>
+            </w:r>
+            <w:r>
+              <w:instrText xml:space="preserve"> SEQ EquationNumber \n \* Arabic \* MERGEFORMAT </w:instrText>
+            </w:r>
+            <w:r>
+              <w:fldChar w:fldCharType="separate"/>
+            </w:r>
+            <w:r>
+              <w:rPr>
+                <w:noProof/>
+              </w:rPr>
+              <w:instrText>7</w:instrText>
+            </w:r>
+            <w:r>
+              <w:rPr>
+                <w:noProof/>
+              </w:rPr>
+              <w:fldChar w:fldCharType="end"/>
+            </w:r>
             <w:r>
               <w:instrText>)</w:instrText>
             </w:r>
@@ -9104,25 +9415,51 @@
             <w:r>
               <w:instrText xml:space="preserve"> MACROBUTTON NumberReference \* MERGEFORMAT (</w:instrText>
             </w:r>
-            <w:fldSimple w:instr=" SEQ EqnChapter \c \* Arabic \* MERGEFORMAT ">
-              <w:r>
-                <w:rPr>
-                  <w:noProof/>
-                </w:rPr>
-                <w:instrText>3</w:instrText>
-              </w:r>
-            </w:fldSimple>
+            <w:r>
+              <w:fldChar w:fldCharType="begin"/>
+            </w:r>
+            <w:r>
+              <w:instrText xml:space="preserve"> SEQ EqnChapter \c \* Arabic \* MERGEFORMAT </w:instrText>
+            </w:r>
+            <w:r>
+              <w:fldChar w:fldCharType="separate"/>
+            </w:r>
+            <w:r>
+              <w:rPr>
+                <w:noProof/>
+              </w:rPr>
+              <w:instrText>3</w:instrText>
+            </w:r>
+            <w:r>
+              <w:rPr>
+                <w:noProof/>
+              </w:rPr>
+              <w:fldChar w:fldCharType="end"/>
+            </w:r>
             <w:r>
               <w:instrText>.</w:instrText>
             </w:r>
-            <w:fldSimple w:instr=" SEQ EquationNumber \n \* Arabic \* MERGEFORMAT ">
-              <w:r>
-                <w:rPr>
-                  <w:noProof/>
-                </w:rPr>
-                <w:instrText>8</w:instrText>
-              </w:r>
-            </w:fldSimple>
+            <w:r>
+              <w:fldChar w:fldCharType="begin"/>
+            </w:r>
+            <w:r>
+              <w:instrText xml:space="preserve"> SEQ EquationNumber \n \* Arabic \* MERGEFORMAT </w:instrText>
+            </w:r>
+            <w:r>
+              <w:fldChar w:fldCharType="separate"/>
+            </w:r>
+            <w:r>
+              <w:rPr>
+                <w:noProof/>
+              </w:rPr>
+              <w:instrText>8</w:instrText>
+            </w:r>
+            <w:r>
+              <w:rPr>
+                <w:noProof/>
+              </w:rPr>
+              <w:fldChar w:fldCharType="end"/>
+            </w:r>
             <w:r>
               <w:instrText>)</w:instrText>
             </w:r>
@@ -9213,7 +9550,13 @@
         <w:t>raison d'être</w:t>
       </w:r>
       <w:r>
-        <w:t xml:space="preserve"> is to enable generalization by the direct application of the </w:t>
+        <w:t xml:space="preserve"> is to enable generalization </w:t>
+      </w:r>
+      <w:r>
+        <w:t>through</w:t>
+      </w:r>
+      <w:r>
+        <w:t xml:space="preserve"> direct application of the </w:t>
       </w:r>
       <w:r>
         <w:t xml:space="preserve">obtained </w:t>
@@ -9608,25 +9951,51 @@
             <w:r>
               <w:instrText xml:space="preserve"> MACROBUTTON NumberReference \* MERGEFORMAT (</w:instrText>
             </w:r>
-            <w:fldSimple w:instr=" SEQ EqnChapter \c \* Arabic \* MERGEFORMAT ">
-              <w:r>
-                <w:rPr>
-                  <w:noProof/>
-                </w:rPr>
-                <w:instrText>3</w:instrText>
-              </w:r>
-            </w:fldSimple>
+            <w:r>
+              <w:fldChar w:fldCharType="begin"/>
+            </w:r>
+            <w:r>
+              <w:instrText xml:space="preserve"> SEQ EqnChapter \c \* Arabic \* MERGEFORMAT </w:instrText>
+            </w:r>
+            <w:r>
+              <w:fldChar w:fldCharType="separate"/>
+            </w:r>
+            <w:r>
+              <w:rPr>
+                <w:noProof/>
+              </w:rPr>
+              <w:instrText>3</w:instrText>
+            </w:r>
+            <w:r>
+              <w:rPr>
+                <w:noProof/>
+              </w:rPr>
+              <w:fldChar w:fldCharType="end"/>
+            </w:r>
             <w:r>
               <w:instrText>.</w:instrText>
             </w:r>
-            <w:fldSimple w:instr=" SEQ EquationNumber \n \* Arabic \* MERGEFORMAT ">
-              <w:r>
-                <w:rPr>
-                  <w:noProof/>
-                </w:rPr>
-                <w:instrText>9</w:instrText>
-              </w:r>
-            </w:fldSimple>
+            <w:r>
+              <w:fldChar w:fldCharType="begin"/>
+            </w:r>
+            <w:r>
+              <w:instrText xml:space="preserve"> SEQ EquationNumber \n \* Arabic \* MERGEFORMAT </w:instrText>
+            </w:r>
+            <w:r>
+              <w:fldChar w:fldCharType="separate"/>
+            </w:r>
+            <w:r>
+              <w:rPr>
+                <w:noProof/>
+              </w:rPr>
+              <w:instrText>9</w:instrText>
+            </w:r>
+            <w:r>
+              <w:rPr>
+                <w:noProof/>
+              </w:rPr>
+              <w:fldChar w:fldCharType="end"/>
+            </w:r>
             <w:r>
               <w:instrText>)</w:instrText>
             </w:r>
@@ -9648,16 +10017,11 @@
           <w:rFonts w:eastAsiaTheme="minorEastAsia"/>
         </w:rPr>
       </w:pPr>
-      <w:proofErr w:type="gramStart"/>
       <w:r>
         <w:t>w</w:t>
       </w:r>
       <w:r>
-        <w:t>here</w:t>
-      </w:r>
-      <w:proofErr w:type="gramEnd"/>
-      <w:r>
-        <w:t xml:space="preserve"> </w:t>
+        <w:t xml:space="preserve">here </w:t>
       </w:r>
       <m:oMath>
         <m:sSub>
@@ -10287,25 +10651,51 @@
             <w:r>
               <w:instrText xml:space="preserve"> MACROBUTTON NumberReference \* MERGEFORMAT (</w:instrText>
             </w:r>
-            <w:fldSimple w:instr=" SEQ EqnChapter \c \* Arabic \* MERGEFORMAT ">
-              <w:r>
-                <w:rPr>
-                  <w:noProof/>
-                </w:rPr>
-                <w:instrText>3</w:instrText>
-              </w:r>
-            </w:fldSimple>
+            <w:r>
+              <w:fldChar w:fldCharType="begin"/>
+            </w:r>
+            <w:r>
+              <w:instrText xml:space="preserve"> SEQ EqnChapter \c \* Arabic \* MERGEFORMAT </w:instrText>
+            </w:r>
+            <w:r>
+              <w:fldChar w:fldCharType="separate"/>
+            </w:r>
+            <w:r>
+              <w:rPr>
+                <w:noProof/>
+              </w:rPr>
+              <w:instrText>3</w:instrText>
+            </w:r>
+            <w:r>
+              <w:rPr>
+                <w:noProof/>
+              </w:rPr>
+              <w:fldChar w:fldCharType="end"/>
+            </w:r>
             <w:r>
               <w:instrText>.</w:instrText>
             </w:r>
-            <w:fldSimple w:instr=" SEQ EquationNumber \n \* Arabic \* MERGEFORMAT ">
-              <w:r>
-                <w:rPr>
-                  <w:noProof/>
-                </w:rPr>
-                <w:instrText>10</w:instrText>
-              </w:r>
-            </w:fldSimple>
+            <w:r>
+              <w:fldChar w:fldCharType="begin"/>
+            </w:r>
+            <w:r>
+              <w:instrText xml:space="preserve"> SEQ EquationNumber \n \* Arabic \* MERGEFORMAT </w:instrText>
+            </w:r>
+            <w:r>
+              <w:fldChar w:fldCharType="separate"/>
+            </w:r>
+            <w:r>
+              <w:rPr>
+                <w:noProof/>
+              </w:rPr>
+              <w:instrText>10</w:instrText>
+            </w:r>
+            <w:r>
+              <w:rPr>
+                <w:noProof/>
+              </w:rPr>
+              <w:fldChar w:fldCharType="end"/>
+            </w:r>
             <w:r>
               <w:instrText>)</w:instrText>
             </w:r>
@@ -10681,25 +11071,51 @@
             <w:r>
               <w:instrText xml:space="preserve"> MACROBUTTON NumberReference \* MERGEFORMAT (</w:instrText>
             </w:r>
-            <w:fldSimple w:instr=" SEQ EqnChapter \c \* Arabic \* MERGEFORMAT ">
-              <w:r>
-                <w:rPr>
-                  <w:noProof/>
-                </w:rPr>
-                <w:instrText>3</w:instrText>
-              </w:r>
-            </w:fldSimple>
+            <w:r>
+              <w:fldChar w:fldCharType="begin"/>
+            </w:r>
+            <w:r>
+              <w:instrText xml:space="preserve"> SEQ EqnChapter \c \* Arabic \* MERGEFORMAT </w:instrText>
+            </w:r>
+            <w:r>
+              <w:fldChar w:fldCharType="separate"/>
+            </w:r>
+            <w:r>
+              <w:rPr>
+                <w:noProof/>
+              </w:rPr>
+              <w:instrText>3</w:instrText>
+            </w:r>
+            <w:r>
+              <w:rPr>
+                <w:noProof/>
+              </w:rPr>
+              <w:fldChar w:fldCharType="end"/>
+            </w:r>
             <w:r>
               <w:instrText>.</w:instrText>
             </w:r>
-            <w:fldSimple w:instr=" SEQ EquationNumber \n \* Arabic \* MERGEFORMAT ">
-              <w:r>
-                <w:rPr>
-                  <w:noProof/>
-                </w:rPr>
-                <w:instrText>11</w:instrText>
-              </w:r>
-            </w:fldSimple>
+            <w:r>
+              <w:fldChar w:fldCharType="begin"/>
+            </w:r>
+            <w:r>
+              <w:instrText xml:space="preserve"> SEQ EquationNumber \n \* Arabic \* MERGEFORMAT </w:instrText>
+            </w:r>
+            <w:r>
+              <w:fldChar w:fldCharType="separate"/>
+            </w:r>
+            <w:r>
+              <w:rPr>
+                <w:noProof/>
+              </w:rPr>
+              <w:instrText>11</w:instrText>
+            </w:r>
+            <w:r>
+              <w:rPr>
+                <w:noProof/>
+              </w:rPr>
+              <w:fldChar w:fldCharType="end"/>
+            </w:r>
             <w:r>
               <w:instrText>)</w:instrText>
             </w:r>
@@ -10908,14 +11324,12 @@
         </w:rPr>
         <w:t xml:space="preserve"> </w:t>
       </w:r>
-      <w:proofErr w:type="gramStart"/>
       <w:r>
         <w:rPr>
           <w:rFonts w:eastAsiaTheme="minorEastAsia"/>
         </w:rPr>
         <w:t xml:space="preserve">yields </w:t>
       </w:r>
-      <w:proofErr w:type="gramEnd"/>
       <m:oMath>
         <m:sSub>
           <m:sSubPr>
@@ -11205,25 +11619,54 @@
             <w:r>
               <w:instrText xml:space="preserve"> MACROBUTTON NumberReference \* MERGEFORMAT (</w:instrText>
             </w:r>
-            <w:fldSimple w:instr=" SEQ EqnChapter \c \* Arabic \* MERGEFORMAT ">
-              <w:r>
-                <w:rPr>
-                  <w:noProof/>
-                </w:rPr>
-                <w:instrText>3</w:instrText>
-              </w:r>
-            </w:fldSimple>
+            <w:r>
+              <w:fldChar w:fldCharType="begin"/>
+            </w:r>
+            <w:r>
+              <w:instrText xml:space="preserve"> SEQ EqnChapter \c \* Arabic \* MERGEFORMAT </w:instrText>
+            </w:r>
+            <w:r>
+              <w:fldChar w:fldCharType="separate"/>
+            </w:r>
+            <w:r>
+              <w:rPr>
+                <w:noProof/>
+              </w:rPr>
+              <w:instrText>3</w:instrText>
+            </w:r>
+            <w:r>
+              <w:rPr>
+                <w:noProof/>
+              </w:rPr>
+              <w:fldChar w:fldCharType="end"/>
+            </w:r>
             <w:r>
               <w:instrText>.</w:instrText>
             </w:r>
-            <w:fldSimple w:instr=" SEQ EquationNumber \n \* Arabic \* MERGEFORMAT ">
-              <w:r>
-                <w:rPr>
-                  <w:noProof/>
-                </w:rPr>
-                <w:instrText>12</w:instrText>
-              </w:r>
-            </w:fldSimple>
+            <w:r>
+              <w:fldChar w:fldCharType="begin"/>
+            </w:r>
+            <w:r>
+              <w:instrText xml:space="preserve"> SEQ EquationNumber \n \* Arabic \* MERGEFORMAT</w:instrText>
+            </w:r>
+            <w:r>
+              <w:instrText xml:space="preserve"> </w:instrText>
+            </w:r>
+            <w:r>
+              <w:fldChar w:fldCharType="separate"/>
+            </w:r>
+            <w:r>
+              <w:rPr>
+                <w:noProof/>
+              </w:rPr>
+              <w:instrText>12</w:instrText>
+            </w:r>
+            <w:r>
+              <w:rPr>
+                <w:noProof/>
+              </w:rPr>
+              <w:fldChar w:fldCharType="end"/>
+            </w:r>
             <w:r>
               <w:instrText>)</w:instrText>
             </w:r>
@@ -11244,38 +11687,63 @@
       <w:r>
         <w:rPr>
           <w:rFonts w:eastAsiaTheme="minorEastAsia"/>
+          <w:noProof/>
         </w:rPr>
         <w:t>W</w:t>
       </w:r>
       <w:r>
         <w:rPr>
           <w:rFonts w:eastAsiaTheme="minorEastAsia"/>
+          <w:noProof/>
         </w:rPr>
         <w:t>e</w:t>
       </w:r>
       <w:r>
         <w:rPr>
           <w:rFonts w:eastAsiaTheme="minorEastAsia"/>
+          <w:noProof/>
         </w:rPr>
         <w:t xml:space="preserve"> are</w:t>
       </w:r>
       <w:r>
         <w:rPr>
           <w:rFonts w:eastAsiaTheme="minorEastAsia"/>
+          <w:noProof/>
         </w:rPr>
         <w:t xml:space="preserve"> </w:t>
       </w:r>
       <w:r>
         <w:rPr>
           <w:rFonts w:eastAsiaTheme="minorEastAsia"/>
+          <w:noProof/>
         </w:rPr>
         <w:t xml:space="preserve">now </w:t>
       </w:r>
       <w:r>
         <w:rPr>
           <w:rFonts w:eastAsiaTheme="minorEastAsia"/>
-        </w:rPr>
-        <w:t xml:space="preserve">ready to apply the results of the specific problem to the general problem. </w:t>
+          <w:noProof/>
+        </w:rPr>
+        <w:t>ready to apply the results</w:t>
+      </w:r>
+      <w:r>
+        <w:rPr>
+          <w:rFonts w:eastAsiaTheme="minorEastAsia"/>
+        </w:rPr>
+        <w:t xml:space="preserve"> of the </w:t>
+      </w:r>
+      <w:r>
+        <w:rPr>
+          <w:rFonts w:eastAsiaTheme="minorEastAsia"/>
+          <w:noProof/>
+        </w:rPr>
+        <w:t>specific</w:t>
+      </w:r>
+      <w:r>
+        <w:rPr>
+          <w:rFonts w:eastAsiaTheme="minorEastAsia"/>
+        </w:rPr>
+        <w:t xml:space="preserve"> problem to the general problem. </w:t>
       </w:r>
       <w:r>
         <w:rPr>
@@ -11512,16 +11980,8 @@
         <w:rPr>
           <w:rFonts w:eastAsiaTheme="minorEastAsia"/>
         </w:rPr>
-        <w:t xml:space="preserve"> </w:t>
-      </w:r>
-      <w:proofErr w:type="gramStart"/>
-      <w:r>
-        <w:rPr>
-          <w:rFonts w:eastAsiaTheme="minorEastAsia"/>
-        </w:rPr>
-        <w:t xml:space="preserve">to </w:t>
-      </w:r>
-      <w:proofErr w:type="gramEnd"/>
+        <w:t xml:space="preserve"> to </w:t>
+      </w:r>
       <m:oMath>
         <m:sSub>
           <m:sSubPr>
@@ -11895,16 +12355,8 @@
         <w:rPr>
           <w:rFonts w:eastAsiaTheme="minorEastAsia"/>
         </w:rPr>
-        <w:t xml:space="preserve"> </w:t>
-      </w:r>
-      <w:proofErr w:type="gramStart"/>
-      <w:r>
-        <w:rPr>
-          <w:rFonts w:eastAsiaTheme="minorEastAsia"/>
-        </w:rPr>
-        <w:t xml:space="preserve">or </w:t>
-      </w:r>
-      <w:proofErr w:type="gramEnd"/>
+        <w:t xml:space="preserve"> or </w:t>
+      </w:r>
       <m:oMath>
         <m:sSub>
           <m:sSubPr>
@@ -12196,16 +12648,11 @@
               <w:t>origin</w:t>
             </w:r>
             <w:r>
+              <w:t xml:space="preserve"> of</w:t>
+            </w:r>
+            <w:r>
               <w:t xml:space="preserve"> </w:t>
             </w:r>
-            <w:proofErr w:type="gramStart"/>
-            <w:r>
-              <w:t>of</w:t>
-            </w:r>
-            <w:r>
-              <w:t xml:space="preserve"> </w:t>
-            </w:r>
-            <w:proofErr w:type="gramEnd"/>
             <m:oMath>
               <m:d>
                 <m:dPr>
@@ -12271,16 +12718,11 @@
       </w:pPr>
       <w:r>
         <w:lastRenderedPageBreak/>
-        <w:t xml:space="preserve">The output direction cosine vector of the CR is a linear combination of the input direction cosine vector </w:t>
-      </w:r>
-      <w:proofErr w:type="gramStart"/>
-      <w:r>
-        <w:t>and</w:t>
+        <w:t>The output direction cosine vector of the CR is a linear combination of the input direction cosine vector and</w:t>
       </w:r>
       <w:r>
         <w:t xml:space="preserve"> </w:t>
       </w:r>
-      <w:proofErr w:type="gramEnd"/>
       <m:oMath>
         <m:acc>
           <m:accPr>
@@ -12518,25 +12960,51 @@
             <w:r>
               <w:instrText xml:space="preserve"> MACROBUTTON NumberReference \* MERGEFORMAT (</w:instrText>
             </w:r>
-            <w:fldSimple w:instr=" SEQ EqnChapter \c \* Arabic \* MERGEFORMAT ">
-              <w:r>
-                <w:rPr>
-                  <w:noProof/>
-                </w:rPr>
-                <w:instrText>3</w:instrText>
-              </w:r>
-            </w:fldSimple>
+            <w:r>
+              <w:fldChar w:fldCharType="begin"/>
+            </w:r>
+            <w:r>
+              <w:instrText xml:space="preserve"> SEQ EqnChapter \c \* Arabic \* MERGEFORMAT </w:instrText>
+            </w:r>
+            <w:r>
+              <w:fldChar w:fldCharType="separate"/>
+            </w:r>
+            <w:r>
+              <w:rPr>
+                <w:noProof/>
+              </w:rPr>
+              <w:instrText>3</w:instrText>
+            </w:r>
+            <w:r>
+              <w:rPr>
+                <w:noProof/>
+              </w:rPr>
+              <w:fldChar w:fldCharType="end"/>
+            </w:r>
             <w:r>
               <w:instrText>.</w:instrText>
             </w:r>
-            <w:fldSimple w:instr=" SEQ EquationNumber \n \* Arabic \* MERGEFORMAT ">
-              <w:r>
-                <w:rPr>
-                  <w:noProof/>
-                </w:rPr>
-                <w:instrText>13</w:instrText>
-              </w:r>
-            </w:fldSimple>
+            <w:r>
+              <w:fldChar w:fldCharType="begin"/>
+            </w:r>
+            <w:r>
+              <w:instrText xml:space="preserve"> SEQ EquationNumber \n \* Arabic \* MERGEFORMAT </w:instrText>
+            </w:r>
+            <w:r>
+              <w:fldChar w:fldCharType="separate"/>
+            </w:r>
+            <w:r>
+              <w:rPr>
+                <w:noProof/>
+              </w:rPr>
+              <w:instrText>13</w:instrText>
+            </w:r>
+            <w:r>
+              <w:rPr>
+                <w:noProof/>
+              </w:rPr>
+              <w:fldChar w:fldCharType="end"/>
+            </w:r>
             <w:r>
               <w:instrText>)</w:instrText>
             </w:r>
@@ -12725,16 +13193,11 @@
         <w:fldChar w:fldCharType="end"/>
       </w:r>
       <w:r>
+        <w:t xml:space="preserve"> by</w:t>
+      </w:r>
+      <w:r>
         <w:t xml:space="preserve"> </w:t>
       </w:r>
-      <w:proofErr w:type="gramStart"/>
-      <w:r>
-        <w:t>by</w:t>
-      </w:r>
-      <w:r>
-        <w:t xml:space="preserve"> </w:t>
-      </w:r>
-      <w:proofErr w:type="gramEnd"/>
       <m:oMath>
         <m:sSup>
           <m:sSupPr>
@@ -13342,25 +13805,51 @@
             <w:r>
               <w:instrText xml:space="preserve"> MACROBUTTON NumberReference \* MERGEFORMAT (</w:instrText>
             </w:r>
-            <w:fldSimple w:instr=" SEQ EqnChapter \c \* Arabic \* MERGEFORMAT ">
-              <w:r>
-                <w:rPr>
-                  <w:noProof/>
-                </w:rPr>
-                <w:instrText>3</w:instrText>
-              </w:r>
-            </w:fldSimple>
+            <w:r>
+              <w:fldChar w:fldCharType="begin"/>
+            </w:r>
+            <w:r>
+              <w:instrText xml:space="preserve"> SEQ EqnChapter \c \* Arabic \* MERGEFORMAT </w:instrText>
+            </w:r>
+            <w:r>
+              <w:fldChar w:fldCharType="separate"/>
+            </w:r>
+            <w:r>
+              <w:rPr>
+                <w:noProof/>
+              </w:rPr>
+              <w:instrText>3</w:instrText>
+            </w:r>
+            <w:r>
+              <w:rPr>
+                <w:noProof/>
+              </w:rPr>
+              <w:fldChar w:fldCharType="end"/>
+            </w:r>
             <w:r>
               <w:instrText>.</w:instrText>
             </w:r>
-            <w:fldSimple w:instr=" SEQ EquationNumber \n \* Arabic \* MERGEFORMAT ">
-              <w:r>
-                <w:rPr>
-                  <w:noProof/>
-                </w:rPr>
-                <w:instrText>14</w:instrText>
-              </w:r>
-            </w:fldSimple>
+            <w:r>
+              <w:fldChar w:fldCharType="begin"/>
+            </w:r>
+            <w:r>
+              <w:instrText xml:space="preserve"> SEQ EquationNumber \n \* Arabic \* MERGEFORMAT </w:instrText>
+            </w:r>
+            <w:r>
+              <w:fldChar w:fldCharType="separate"/>
+            </w:r>
+            <w:r>
+              <w:rPr>
+                <w:noProof/>
+              </w:rPr>
+              <w:instrText>14</w:instrText>
+            </w:r>
+            <w:r>
+              <w:rPr>
+                <w:noProof/>
+              </w:rPr>
+              <w:fldChar w:fldCharType="end"/>
+            </w:r>
             <w:r>
               <w:instrText>)</w:instrText>
             </w:r>
@@ -13579,16 +14068,8 @@
         <w:rPr>
           <w:rFonts w:eastAsiaTheme="minorEastAsia"/>
         </w:rPr>
-        <w:t xml:space="preserve"> </w:t>
-      </w:r>
-      <w:proofErr w:type="gramStart"/>
-      <w:r>
-        <w:rPr>
-          <w:rFonts w:eastAsiaTheme="minorEastAsia"/>
-        </w:rPr>
-        <w:t xml:space="preserve">and </w:t>
-      </w:r>
-      <w:proofErr w:type="gramEnd"/>
+        <w:t xml:space="preserve"> and </w:t>
+      </w:r>
       <m:oMath>
         <m:sSup>
           <m:sSupPr>
@@ -14041,25 +14522,51 @@
             <w:r>
               <w:instrText xml:space="preserve"> MACROBUTTON NumberReference \* MERGEFORMAT (</w:instrText>
             </w:r>
-            <w:fldSimple w:instr=" SEQ EqnChapter \c \* Arabic \* MERGEFORMAT ">
-              <w:r>
-                <w:rPr>
-                  <w:noProof/>
-                </w:rPr>
-                <w:instrText>3</w:instrText>
-              </w:r>
-            </w:fldSimple>
+            <w:r>
+              <w:fldChar w:fldCharType="begin"/>
+            </w:r>
+            <w:r>
+              <w:instrText xml:space="preserve"> SEQ EqnChapter \c \* Arabic \* MERGEFORMAT </w:instrText>
+            </w:r>
+            <w:r>
+              <w:fldChar w:fldCharType="separate"/>
+            </w:r>
+            <w:r>
+              <w:rPr>
+                <w:noProof/>
+              </w:rPr>
+              <w:instrText>3</w:instrText>
+            </w:r>
+            <w:r>
+              <w:rPr>
+                <w:noProof/>
+              </w:rPr>
+              <w:fldChar w:fldCharType="end"/>
+            </w:r>
             <w:r>
               <w:instrText>.</w:instrText>
             </w:r>
-            <w:fldSimple w:instr=" SEQ EquationNumber \n \* Arabic \* MERGEFORMAT ">
-              <w:r>
-                <w:rPr>
-                  <w:noProof/>
-                </w:rPr>
-                <w:instrText>15</w:instrText>
-              </w:r>
-            </w:fldSimple>
+            <w:r>
+              <w:fldChar w:fldCharType="begin"/>
+            </w:r>
+            <w:r>
+              <w:instrText xml:space="preserve"> SEQ EquationNumber \n \* Arabic \* MERGEFORMAT </w:instrText>
+            </w:r>
+            <w:r>
+              <w:fldChar w:fldCharType="separate"/>
+            </w:r>
+            <w:r>
+              <w:rPr>
+                <w:noProof/>
+              </w:rPr>
+              <w:instrText>15</w:instrText>
+            </w:r>
+            <w:r>
+              <w:rPr>
+                <w:noProof/>
+              </w:rPr>
+              <w:fldChar w:fldCharType="end"/>
+            </w:r>
             <w:r>
               <w:instrText>)</w:instrText>
             </w:r>
@@ -14670,25 +15177,54 @@
             <w:r>
               <w:instrText xml:space="preserve"> MACROBUTTON NumberReference \* MERGEFORMAT (</w:instrText>
             </w:r>
-            <w:fldSimple w:instr=" SEQ EqnChapter \c \* Arabic \* MERGEFORMAT ">
-              <w:r>
-                <w:rPr>
-                  <w:noProof/>
-                </w:rPr>
-                <w:instrText>3</w:instrText>
-              </w:r>
-            </w:fldSimple>
+            <w:r>
+              <w:fldChar w:fldCharType="begin"/>
+            </w:r>
+            <w:r>
+              <w:instrText xml:space="preserve"> SEQ EqnChapter \c \* Arabi</w:instrText>
+            </w:r>
+            <w:r>
+              <w:instrText xml:space="preserve">c \* MERGEFORMAT </w:instrText>
+            </w:r>
+            <w:r>
+              <w:fldChar w:fldCharType="separate"/>
+            </w:r>
+            <w:r>
+              <w:rPr>
+                <w:noProof/>
+              </w:rPr>
+              <w:instrText>3</w:instrText>
+            </w:r>
+            <w:r>
+              <w:rPr>
+                <w:noProof/>
+              </w:rPr>
+              <w:fldChar w:fldCharType="end"/>
+            </w:r>
             <w:r>
               <w:instrText>.</w:instrText>
             </w:r>
-            <w:fldSimple w:instr=" SEQ EquationNumber \n \* Arabic \* MERGEFORMAT ">
-              <w:r>
-                <w:rPr>
-                  <w:noProof/>
-                </w:rPr>
-                <w:instrText>16</w:instrText>
-              </w:r>
-            </w:fldSimple>
+            <w:r>
+              <w:fldChar w:fldCharType="begin"/>
+            </w:r>
+            <w:r>
+              <w:instrText xml:space="preserve"> SEQ EquationNumber \n \* Arabic \* MERGEFORMAT </w:instrText>
+            </w:r>
+            <w:r>
+              <w:fldChar w:fldCharType="separate"/>
+            </w:r>
+            <w:r>
+              <w:rPr>
+                <w:noProof/>
+              </w:rPr>
+              <w:instrText>16</w:instrText>
+            </w:r>
+            <w:r>
+              <w:rPr>
+                <w:noProof/>
+              </w:rPr>
+              <w:fldChar w:fldCharType="end"/>
+            </w:r>
             <w:r>
               <w:instrText>)</w:instrText>
             </w:r>
@@ -14706,7 +15242,6 @@
           <w:rFonts w:eastAsiaTheme="minorEastAsia"/>
         </w:rPr>
       </w:pPr>
-      <w:proofErr w:type="gramStart"/>
       <w:r>
         <w:rPr>
           <w:rFonts w:eastAsiaTheme="minorEastAsia"/>
@@ -14719,7 +15254,6 @@
         </w:rPr>
         <w:t xml:space="preserve">here </w:t>
       </w:r>
-      <w:proofErr w:type="gramEnd"/>
       <m:oMath>
         <m:sSub>
           <m:sSubPr>
@@ -14910,8 +15444,15 @@
       <w:r>
         <w:rPr>
           <w:rFonts w:eastAsiaTheme="minorEastAsia"/>
-        </w:rPr>
-        <w:t>Re-writing equation</w:t>
+          <w:noProof/>
+        </w:rPr>
+        <w:t>Rewriting</w:t>
+      </w:r>
+      <w:r>
+        <w:rPr>
+          <w:rFonts w:eastAsiaTheme="minorEastAsia"/>
+        </w:rPr>
+        <w:t xml:space="preserve"> equation</w:t>
       </w:r>
       <w:r>
         <w:rPr>
@@ -16819,25 +17360,51 @@
             <w:r>
               <w:instrText xml:space="preserve"> MACROBUTTON NumberReference \* MERGEFORMAT (</w:instrText>
             </w:r>
-            <w:fldSimple w:instr=" SEQ EqnChapter \c \* Arabic \* MERGEFORMAT ">
-              <w:r>
-                <w:rPr>
-                  <w:noProof/>
-                </w:rPr>
-                <w:instrText>3</w:instrText>
-              </w:r>
-            </w:fldSimple>
+            <w:r>
+              <w:fldChar w:fldCharType="begin"/>
+            </w:r>
+            <w:r>
+              <w:instrText xml:space="preserve"> SEQ EqnChapter \c \* Arabic \* MERGEFORMAT </w:instrText>
+            </w:r>
+            <w:r>
+              <w:fldChar w:fldCharType="separate"/>
+            </w:r>
+            <w:r>
+              <w:rPr>
+                <w:noProof/>
+              </w:rPr>
+              <w:instrText>3</w:instrText>
+            </w:r>
+            <w:r>
+              <w:rPr>
+                <w:noProof/>
+              </w:rPr>
+              <w:fldChar w:fldCharType="end"/>
+            </w:r>
             <w:r>
               <w:instrText>.</w:instrText>
             </w:r>
-            <w:fldSimple w:instr=" SEQ EquationNumber \n \* Arabic \* MERGEFORMAT ">
-              <w:r>
-                <w:rPr>
-                  <w:noProof/>
-                </w:rPr>
-                <w:instrText>17</w:instrText>
-              </w:r>
-            </w:fldSimple>
+            <w:r>
+              <w:fldChar w:fldCharType="begin"/>
+            </w:r>
+            <w:r>
+              <w:instrText xml:space="preserve"> SEQ EquationNumber \n \* Arabic \* MERGEFORMAT </w:instrText>
+            </w:r>
+            <w:r>
+              <w:fldChar w:fldCharType="separate"/>
+            </w:r>
+            <w:r>
+              <w:rPr>
+                <w:noProof/>
+              </w:rPr>
+              <w:instrText>17</w:instrText>
+            </w:r>
+            <w:r>
+              <w:rPr>
+                <w:noProof/>
+              </w:rPr>
+              <w:fldChar w:fldCharType="end"/>
+            </w:r>
             <w:r>
               <w:instrText>)</w:instrText>
             </w:r>
@@ -17762,25 +18329,51 @@
             <w:r>
               <w:instrText xml:space="preserve"> MACROBUTTON NumberReference \* MERGEFORMAT (</w:instrText>
             </w:r>
-            <w:fldSimple w:instr=" SEQ EqnChapter \c \* Arabic \* MERGEFORMAT ">
-              <w:r>
-                <w:rPr>
-                  <w:noProof/>
-                </w:rPr>
-                <w:instrText>3</w:instrText>
-              </w:r>
-            </w:fldSimple>
+            <w:r>
+              <w:fldChar w:fldCharType="begin"/>
+            </w:r>
+            <w:r>
+              <w:instrText xml:space="preserve"> SEQ EqnChapter \c \* Arabic \* MERGEFORMAT </w:instrText>
+            </w:r>
+            <w:r>
+              <w:fldChar w:fldCharType="separate"/>
+            </w:r>
+            <w:r>
+              <w:rPr>
+                <w:noProof/>
+              </w:rPr>
+              <w:instrText>3</w:instrText>
+            </w:r>
+            <w:r>
+              <w:rPr>
+                <w:noProof/>
+              </w:rPr>
+              <w:fldChar w:fldCharType="end"/>
+            </w:r>
             <w:r>
               <w:instrText>.</w:instrText>
             </w:r>
-            <w:fldSimple w:instr=" SEQ EquationNumber \n \* Arabic \* MERGEFORMAT ">
-              <w:r>
-                <w:rPr>
-                  <w:noProof/>
-                </w:rPr>
-                <w:instrText>18</w:instrText>
-              </w:r>
-            </w:fldSimple>
+            <w:r>
+              <w:fldChar w:fldCharType="begin"/>
+            </w:r>
+            <w:r>
+              <w:instrText xml:space="preserve"> SEQ EquationNumber \n \* Arabic \* MERGEFORMAT </w:instrText>
+            </w:r>
+            <w:r>
+              <w:fldChar w:fldCharType="separate"/>
+            </w:r>
+            <w:r>
+              <w:rPr>
+                <w:noProof/>
+              </w:rPr>
+              <w:instrText>18</w:instrText>
+            </w:r>
+            <w:r>
+              <w:rPr>
+                <w:noProof/>
+              </w:rPr>
+              <w:fldChar w:fldCharType="end"/>
+            </w:r>
             <w:r>
               <w:instrText>)</w:instrText>
             </w:r>
@@ -17799,7 +18392,6 @@
           <w:rFonts w:eastAsiaTheme="minorEastAsia"/>
         </w:rPr>
       </w:pPr>
-      <w:proofErr w:type="gramStart"/>
       <w:r>
         <w:rPr>
           <w:rFonts w:eastAsiaTheme="minorEastAsia"/>
@@ -17812,7 +18404,6 @@
         </w:rPr>
         <w:t xml:space="preserve">here </w:t>
       </w:r>
-      <w:proofErr w:type="gramEnd"/>
       <m:oMath>
         <m:sSub>
           <m:sSubPr>
@@ -18019,13 +18610,56 @@
           <w:rFonts w:eastAsiaTheme="minorEastAsia"/>
           <w:highlight w:val="yellow"/>
         </w:rPr>
-        <w:t>he positive sign. Or is it enough to consider only the positive sign?</w:t>
-      </w:r>
-      <w:r>
-        <w:rPr>
-          <w:rFonts w:eastAsiaTheme="minorEastAsia"/>
-        </w:rPr>
-        <w:t xml:space="preserve"> Also note that the equation </w:t>
+        <w:t xml:space="preserve">he positive sign. </w:t>
+      </w:r>
+      <w:r>
+        <w:rPr>
+          <w:rFonts w:eastAsiaTheme="minorEastAsia"/>
+          <w:noProof/>
+          <w:highlight w:val="yellow"/>
+        </w:rPr>
+        <w:t>Alternatively,</w:t>
+      </w:r>
+      <w:r>
+        <w:rPr>
+          <w:rFonts w:eastAsiaTheme="minorEastAsia"/>
+          <w:noProof/>
+          <w:highlight w:val="yellow"/>
+        </w:rPr>
+        <w:t xml:space="preserve"> is it enough to consider only the</w:t>
+      </w:r>
+      <w:r>
+        <w:rPr>
+          <w:rFonts w:eastAsiaTheme="minorEastAsia"/>
+          <w:highlight w:val="yellow"/>
+        </w:rPr>
+        <w:t xml:space="preserve"> positive sign?</w:t>
+      </w:r>
+      <w:r>
+        <w:rPr>
+          <w:rFonts w:eastAsiaTheme="minorEastAsia"/>
+        </w:rPr>
+        <w:t xml:space="preserve"> </w:t>
+      </w:r>
+      <w:r>
+        <w:rPr>
+          <w:rFonts w:eastAsiaTheme="minorEastAsia"/>
+          <w:noProof/>
+        </w:rPr>
+        <w:t>Also</w:t>
+      </w:r>
+      <w:r>
+        <w:rPr>
+          <w:rFonts w:eastAsiaTheme="minorEastAsia"/>
+          <w:noProof/>
+        </w:rPr>
+        <w:t>,</w:t>
+      </w:r>
+      <w:r>
+        <w:rPr>
+          <w:rFonts w:eastAsiaTheme="minorEastAsia"/>
+        </w:rPr>
+        <w:t xml:space="preserve"> note that the equation </w:t>
       </w:r>
       <w:r>
         <w:rPr>
@@ -18078,7 +18712,45 @@
         <w:rPr>
           <w:rFonts w:eastAsiaTheme="minorEastAsia"/>
         </w:rPr>
-        <w:t>free vector. The output chief ray is determined from the knowledge of the direction cosine and the location of exit pupil in the camera frame.</w:t>
+        <w:t xml:space="preserve">free vector. The output chief ray </w:t>
+      </w:r>
+      <w:r>
+        <w:rPr>
+          <w:rFonts w:eastAsiaTheme="minorEastAsia"/>
+          <w:noProof/>
+        </w:rPr>
+        <w:t>is determined</w:t>
+      </w:r>
+      <w:r>
+        <w:rPr>
+          <w:rFonts w:eastAsiaTheme="minorEastAsia"/>
+        </w:rPr>
+        <w:t xml:space="preserve"> from the knowledge of the direction cosine and the location of</w:t>
+      </w:r>
+      <w:r>
+        <w:rPr>
+          <w:rFonts w:eastAsiaTheme="minorEastAsia"/>
+        </w:rPr>
+        <w:t xml:space="preserve"> the</w:t>
+      </w:r>
+      <w:r>
+        <w:rPr>
+          <w:rFonts w:eastAsiaTheme="minorEastAsia"/>
+        </w:rPr>
+        <w:t xml:space="preserve"> </w:t>
+      </w:r>
+      <w:r>
+        <w:rPr>
+          <w:rFonts w:eastAsiaTheme="minorEastAsia"/>
+          <w:noProof/>
+        </w:rPr>
+        <w:t>exit</w:t>
+      </w:r>
+      <w:r>
+        <w:rPr>
+          <w:rFonts w:eastAsiaTheme="minorEastAsia"/>
+        </w:rPr>
+        <w:t xml:space="preserve"> pupil in the camera frame.</w:t>
       </w:r>
       <w:r>
         <w:rPr>
@@ -18151,46 +18823,118 @@
         <w:t>image</w:t>
       </w:r>
       <w:r>
-        <w:t xml:space="preserve">. Here we aim to determine the nature of this mapping on a planar surface—the image plane—using </w:t>
-      </w:r>
-      <w:r>
+        <w:t xml:space="preserve">. </w:t>
+      </w:r>
+      <w:r>
+        <w:rPr>
+          <w:noProof/>
+        </w:rPr>
+        <w:t xml:space="preserve">Here we aim to </w:t>
+      </w:r>
+      <w:r>
+        <w:rPr>
+          <w:noProof/>
+        </w:rPr>
+        <w:t>study the nature of this</w:t>
+      </w:r>
+      <w:r>
+        <w:rPr>
+          <w:noProof/>
+        </w:rPr>
+        <w:t xml:space="preserve"> mapping on a planar surface—the </w:t>
+      </w:r>
+      <w:r>
+        <w:rPr>
+          <w:noProof/>
+        </w:rPr>
+        <w:t>image</w:t>
+      </w:r>
+      <w:r>
+        <w:rPr>
+          <w:noProof/>
+        </w:rPr>
+        <w:t xml:space="preserve"> plane</w:t>
+      </w:r>
+      <w:r>
+        <w:rPr>
+          <w:noProof/>
+        </w:rPr>
+        <w:t xml:space="preserve">.  To that effect, we will </w:t>
+      </w:r>
+      <w:r>
+        <w:rPr>
+          <w:noProof/>
+        </w:rPr>
+        <w:t xml:space="preserve">using </w:t>
+      </w:r>
+      <w:r>
+        <w:rPr>
+          <w:noProof/>
+        </w:rPr>
         <w:t>the knowledge of</w:t>
       </w:r>
       <w:r>
-        <w:t xml:space="preserve"> the transfer of direction cosines of the chief ray</w:t>
-      </w:r>
-      <w:r>
-        <w:t xml:space="preserve"> (CR)</w:t>
-      </w:r>
-      <w:r>
-        <w:t>, derived in the preceding section</w:t>
-      </w:r>
-      <w:r>
+        <w:rPr>
+          <w:noProof/>
+        </w:rPr>
+        <w:t xml:space="preserve"> the transfer of di</w:t>
+      </w:r>
+      <w:r>
+        <w:rPr>
+          <w:noProof/>
+        </w:rPr>
+        <w:t>rection cosines</w:t>
+      </w:r>
+      <w:r>
+        <w:rPr>
+          <w:noProof/>
+        </w:rPr>
+        <w:t xml:space="preserve"> of the chief ray (CR) derived in the previous section</w:t>
+      </w:r>
+      <w:r>
+        <w:rPr>
+          <w:noProof/>
+        </w:rPr>
         <w:t>.</w:t>
       </w:r>
       <w:r>
         <w:t xml:space="preserve"> </w:t>
       </w:r>
       <w:r>
+        <w:rPr>
+          <w:noProof/>
+        </w:rPr>
         <w:t>T</w:t>
       </w:r>
       <w:r>
+        <w:rPr>
+          <w:noProof/>
+        </w:rPr>
         <w:t xml:space="preserve">he locus of points </w:t>
       </w:r>
       <w:r>
-        <w:t xml:space="preserve">formed by the </w:t>
-      </w:r>
-      <w:r>
-        <w:t>int</w:t>
-      </w:r>
-      <w:r>
-        <w:t>ersection of the chief rays with the image plane constitutes the image</w:t>
+        <w:rPr>
+          <w:noProof/>
+        </w:rPr>
+        <w:t>formed by the intersection of the</w:t>
+      </w:r>
+      <w:r>
+        <w:t xml:space="preserve"> chief rays with the image plane constitutes the image</w:t>
       </w:r>
       <w:r>
         <w:t xml:space="preserve">. </w:t>
       </w:r>
       <w:r>
-        <w:t>It is assumed that the lens is unencumbered</w:t>
+        <w:t xml:space="preserve">It </w:t>
+      </w:r>
+      <w:r>
+        <w:rPr>
+          <w:noProof/>
+        </w:rPr>
+        <w:t>is assumed</w:t>
+      </w:r>
+      <w:r>
+        <w:t xml:space="preserve"> that the lens is unencumbered</w:t>
       </w:r>
       <w:r>
         <w:t xml:space="preserve"> by radial distortions and </w:t>
@@ -18214,13 +18958,8 @@
         <w:t xml:space="preserve"> schematic</w:t>
       </w:r>
       <w:r>
-        <w:t xml:space="preserve"> of the problem, in which we have introduced an image plane whose orientation is described by its unit surface </w:t>
-      </w:r>
-      <w:proofErr w:type="gramStart"/>
-      <w:r>
-        <w:t>normal  </w:t>
-      </w:r>
-      <w:proofErr w:type="gramEnd"/>
+        <w:t xml:space="preserve"> of the problem, in which we have introduced an image plane whose orientation is described by its unit surface normal  </w:t>
+      </w:r>
       <m:oMath>
         <m:sSub>
           <m:sSubPr>
@@ -18299,16 +19038,8 @@
         <w:rPr>
           <w:rFonts w:eastAsiaTheme="minorEastAsia"/>
         </w:rPr>
-        <w:t xml:space="preserve"> is fixed to the optical axis </w:t>
-      </w:r>
-      <w:proofErr w:type="gramStart"/>
-      <w:r>
-        <w:rPr>
-          <w:rFonts w:eastAsiaTheme="minorEastAsia"/>
-        </w:rPr>
-        <w:t xml:space="preserve">at </w:t>
-      </w:r>
-      <w:proofErr w:type="gramEnd"/>
+        <w:t xml:space="preserve"> is fixed to the optical axis at </w:t>
+      </w:r>
       <m:oMath>
         <m:r>
           <w:rPr>
@@ -18623,13 +19354,8 @@
               </w:rPr>
               <w:t xml:space="preserve"> </w:t>
             </w:r>
-            <w:proofErr w:type="gramStart"/>
-            <w:r>
-              <w:t>is</w:t>
-            </w:r>
-            <w:proofErr w:type="gramEnd"/>
-            <w:r>
-              <w:t xml:space="preserve"> the image of </w:t>
+            <w:r>
+              <w:t xml:space="preserve">is the image of </w:t>
             </w:r>
             <w:r>
               <w:t xml:space="preserve">the object point </w:t>
@@ -18893,13 +19619,8 @@
         <w:t xml:space="preserve">represented by the </w:t>
       </w:r>
       <w:r>
-        <w:t xml:space="preserve">rotation </w:t>
-      </w:r>
-      <w:proofErr w:type="gramStart"/>
-      <w:r>
-        <w:t xml:space="preserve">matrix </w:t>
-      </w:r>
-      <w:proofErr w:type="gramEnd"/>
+        <w:t xml:space="preserve">rotation matrix </w:t>
+      </w:r>
       <m:oMath>
         <m:sPre>
           <m:sPrePr>
@@ -19089,14 +19810,12 @@
         </w:rPr>
         <w:t xml:space="preserve"> </w:t>
       </w:r>
-      <w:proofErr w:type="gramStart"/>
       <w:r>
         <w:rPr>
           <w:rFonts w:eastAsiaTheme="minorEastAsia"/>
         </w:rPr>
         <w:t xml:space="preserve">is </w:t>
       </w:r>
-      <w:proofErr w:type="gramEnd"/>
       <m:oMath>
         <m:sPre>
           <m:sPrePr>
@@ -19370,19 +20089,7 @@
               <w:rPr>
                 <w:rFonts w:ascii="Cambria Math" w:hAnsi="Cambria Math"/>
               </w:rPr>
-              <m:t>:,</m:t>
-            </m:r>
-            <m:r>
-              <w:rPr>
-                <w:rFonts w:ascii="Cambria Math" w:hAnsi="Cambria Math"/>
-              </w:rPr>
-              <m:t xml:space="preserve"> </m:t>
-            </m:r>
-            <m:r>
-              <w:rPr>
-                <w:rFonts w:ascii="Cambria Math" w:hAnsi="Cambria Math"/>
-              </w:rPr>
-              <m:t>2</m:t>
+              <m:t>:, 2</m:t>
             </m:r>
           </m:e>
         </m:d>
@@ -19688,19 +20395,7 @@
                       <w:rPr>
                         <w:rFonts w:ascii="Cambria Math" w:hAnsi="Cambria Math"/>
                       </w:rPr>
-                      <m:t>:,</m:t>
-                    </m:r>
-                    <m:r>
-                      <w:rPr>
-                        <w:rFonts w:ascii="Cambria Math" w:hAnsi="Cambria Math"/>
-                      </w:rPr>
-                      <m:t xml:space="preserve"> </m:t>
-                    </m:r>
-                    <m:r>
-                      <w:rPr>
-                        <w:rFonts w:ascii="Cambria Math" w:hAnsi="Cambria Math"/>
-                      </w:rPr>
-                      <m:t>2</m:t>
+                      <m:t>:, 2</m:t>
                     </m:r>
                   </m:e>
                 </m:d>
@@ -20071,25 +20766,54 @@
             <w:r>
               <w:instrText xml:space="preserve"> MACROBUTTON NumberReference \* MERGEFORMAT (</w:instrText>
             </w:r>
-            <w:fldSimple w:instr=" SEQ EqnChapter \c \* Arabic \* MERGEFORMAT ">
-              <w:r>
-                <w:rPr>
-                  <w:noProof/>
-                </w:rPr>
-                <w:instrText>3</w:instrText>
-              </w:r>
-            </w:fldSimple>
+            <w:r>
+              <w:fldChar w:fldCharType="begin"/>
+            </w:r>
+            <w:r>
+              <w:instrText xml:space="preserve"> SEQ EqnChapter </w:instrText>
+            </w:r>
+            <w:r>
+              <w:instrText xml:space="preserve">\c \* Arabic \* MERGEFORMAT </w:instrText>
+            </w:r>
+            <w:r>
+              <w:fldChar w:fldCharType="separate"/>
+            </w:r>
+            <w:r>
+              <w:rPr>
+                <w:noProof/>
+              </w:rPr>
+              <w:instrText>3</w:instrText>
+            </w:r>
+            <w:r>
+              <w:rPr>
+                <w:noProof/>
+              </w:rPr>
+              <w:fldChar w:fldCharType="end"/>
+            </w:r>
             <w:r>
               <w:instrText>.</w:instrText>
             </w:r>
-            <w:fldSimple w:instr=" SEQ EquationNumber \n \* Arabic \* MERGEFORMAT ">
-              <w:r>
-                <w:rPr>
-                  <w:noProof/>
-                </w:rPr>
-                <w:instrText>19</w:instrText>
-              </w:r>
-            </w:fldSimple>
+            <w:r>
+              <w:fldChar w:fldCharType="begin"/>
+            </w:r>
+            <w:r>
+              <w:instrText xml:space="preserve"> SEQ EquationNumber \n \* Arabic \* MERGEFORMAT </w:instrText>
+            </w:r>
+            <w:r>
+              <w:fldChar w:fldCharType="separate"/>
+            </w:r>
+            <w:r>
+              <w:rPr>
+                <w:noProof/>
+              </w:rPr>
+              <w:instrText>19</w:instrText>
+            </w:r>
+            <w:r>
+              <w:rPr>
+                <w:noProof/>
+              </w:rPr>
+              <w:fldChar w:fldCharType="end"/>
+            </w:r>
             <w:r>
               <w:instrText>)</w:instrText>
             </w:r>
@@ -20109,7 +20833,6 @@
           <w:rFonts w:eastAsiaTheme="minorEastAsia"/>
         </w:rPr>
       </w:pPr>
-      <w:proofErr w:type="gramStart"/>
       <w:r>
         <w:rPr>
           <w:rFonts w:eastAsiaTheme="minorEastAsia"/>
@@ -20120,14 +20843,7 @@
         <w:rPr>
           <w:rFonts w:eastAsiaTheme="minorEastAsia"/>
         </w:rPr>
-        <w:t>here</w:t>
-      </w:r>
-      <w:proofErr w:type="gramEnd"/>
-      <w:r>
-        <w:rPr>
-          <w:rFonts w:eastAsiaTheme="minorEastAsia"/>
-        </w:rPr>
-        <w:t xml:space="preserve"> </w:t>
+        <w:t xml:space="preserve">here </w:t>
       </w:r>
       <m:oMath>
         <m:acc>
@@ -20454,25 +21170,51 @@
             <w:r>
               <w:instrText xml:space="preserve"> MACROBUTTON NumberReference \* MERGEFORMAT (</w:instrText>
             </w:r>
-            <w:fldSimple w:instr=" SEQ EqnChapter \c \* Arabic \* MERGEFORMAT ">
-              <w:r>
-                <w:rPr>
-                  <w:noProof/>
-                </w:rPr>
-                <w:instrText>3</w:instrText>
-              </w:r>
-            </w:fldSimple>
+            <w:r>
+              <w:fldChar w:fldCharType="begin"/>
+            </w:r>
+            <w:r>
+              <w:instrText xml:space="preserve"> SEQ EqnChapter \c \* Arabic \* MERGEFORMAT </w:instrText>
+            </w:r>
+            <w:r>
+              <w:fldChar w:fldCharType="separate"/>
+            </w:r>
+            <w:r>
+              <w:rPr>
+                <w:noProof/>
+              </w:rPr>
+              <w:instrText>3</w:instrText>
+            </w:r>
+            <w:r>
+              <w:rPr>
+                <w:noProof/>
+              </w:rPr>
+              <w:fldChar w:fldCharType="end"/>
+            </w:r>
             <w:r>
               <w:instrText>.</w:instrText>
             </w:r>
-            <w:fldSimple w:instr=" SEQ EquationNumber \n \* Arabic \* MERGEFORMAT ">
-              <w:r>
-                <w:rPr>
-                  <w:noProof/>
-                </w:rPr>
-                <w:instrText>20</w:instrText>
-              </w:r>
-            </w:fldSimple>
+            <w:r>
+              <w:fldChar w:fldCharType="begin"/>
+            </w:r>
+            <w:r>
+              <w:instrText xml:space="preserve"> SEQ EquationNumber \n \* Arabic \* MERGEFORMAT </w:instrText>
+            </w:r>
+            <w:r>
+              <w:fldChar w:fldCharType="separate"/>
+            </w:r>
+            <w:r>
+              <w:rPr>
+                <w:noProof/>
+              </w:rPr>
+              <w:instrText>20</w:instrText>
+            </w:r>
+            <w:r>
+              <w:rPr>
+                <w:noProof/>
+              </w:rPr>
+              <w:fldChar w:fldCharType="end"/>
+            </w:r>
             <w:r>
               <w:instrText>)</w:instrText>
             </w:r>
@@ -20488,14 +21230,12 @@
       <w:pPr>
         <w:jc w:val="both"/>
       </w:pPr>
-      <w:proofErr w:type="gramStart"/>
       <w:r>
         <w:t>w</w:t>
       </w:r>
       <w:r>
         <w:t>here</w:t>
       </w:r>
-      <w:proofErr w:type="gramEnd"/>
       <w:r>
         <w:t xml:space="preserve"> </w:t>
       </w:r>
@@ -20627,19 +21367,11 @@
         </w:rPr>
         <w:t xml:space="preserve"> </w:t>
       </w:r>
-      <w:proofErr w:type="spellStart"/>
-      <w:r>
-        <w:rPr>
-          <w:rFonts w:eastAsiaTheme="minorEastAsia"/>
-        </w:rPr>
-        <w:t>for</w:t>
-      </w:r>
-      <w:proofErr w:type="spellEnd"/>
-      <w:r>
-        <w:rPr>
-          <w:rFonts w:eastAsiaTheme="minorEastAsia"/>
-        </w:rPr>
-        <w:t xml:space="preserve"> which the ray intersects the image plane </w:t>
+      <w:r>
+        <w:rPr>
+          <w:rFonts w:eastAsiaTheme="minorEastAsia"/>
+        </w:rPr>
+        <w:t xml:space="preserve">for which the ray intersects the image plane </w:t>
       </w:r>
       <w:r>
         <w:rPr>
@@ -20680,14 +21412,12 @@
         </w:rPr>
         <w:t xml:space="preserve"> </w:t>
       </w:r>
-      <w:proofErr w:type="gramStart"/>
       <w:r>
         <w:rPr>
           <w:rFonts w:eastAsiaTheme="minorEastAsia"/>
         </w:rPr>
         <w:t xml:space="preserve">to </w:t>
       </w:r>
-      <w:proofErr w:type="gramEnd"/>
       <m:oMath>
         <m:acc>
           <m:accPr>
@@ -21197,19 +21927,7 @@
                       <w:rPr>
                         <w:rFonts w:ascii="Cambria Math" w:hAnsi="Cambria Math"/>
                       </w:rPr>
-                      <m:t>:,</m:t>
-                    </m:r>
-                    <m:r>
-                      <w:rPr>
-                        <w:rFonts w:ascii="Cambria Math" w:hAnsi="Cambria Math"/>
-                      </w:rPr>
-                      <m:t xml:space="preserve"> </m:t>
-                    </m:r>
-                    <m:r>
-                      <w:rPr>
-                        <w:rFonts w:ascii="Cambria Math" w:hAnsi="Cambria Math"/>
-                      </w:rPr>
-                      <m:t>2</m:t>
+                      <m:t>:, 2</m:t>
                     </m:r>
                   </m:e>
                 </m:d>
@@ -21874,19 +22592,7 @@
                               <w:rPr>
                                 <w:rFonts w:ascii="Cambria Math" w:hAnsi="Cambria Math"/>
                               </w:rPr>
-                              <m:t>:,</m:t>
-                            </m:r>
-                            <m:r>
-                              <w:rPr>
-                                <w:rFonts w:ascii="Cambria Math" w:hAnsi="Cambria Math"/>
-                              </w:rPr>
-                              <m:t xml:space="preserve"> </m:t>
-                            </m:r>
-                            <m:r>
-                              <w:rPr>
-                                <w:rFonts w:ascii="Cambria Math" w:hAnsi="Cambria Math"/>
-                              </w:rPr>
-                              <m:t>2</m:t>
+                              <m:t>:, 2</m:t>
                             </m:r>
                           </m:e>
                         </m:d>
@@ -22282,25 +22988,51 @@
             <w:r>
               <w:instrText xml:space="preserve"> MACROBUTTON NumberReference \* MERGEFORMAT (</w:instrText>
             </w:r>
-            <w:fldSimple w:instr=" SEQ EqnChapter \c \* Arabic \* MERGEFORMAT ">
-              <w:r>
-                <w:rPr>
-                  <w:noProof/>
-                </w:rPr>
-                <w:instrText>3</w:instrText>
-              </w:r>
-            </w:fldSimple>
+            <w:r>
+              <w:fldChar w:fldCharType="begin"/>
+            </w:r>
+            <w:r>
+              <w:instrText xml:space="preserve"> SEQ EqnChapter \c \* Arabic \* MERGEFORMAT </w:instrText>
+            </w:r>
+            <w:r>
+              <w:fldChar w:fldCharType="separate"/>
+            </w:r>
+            <w:r>
+              <w:rPr>
+                <w:noProof/>
+              </w:rPr>
+              <w:instrText>3</w:instrText>
+            </w:r>
+            <w:r>
+              <w:rPr>
+                <w:noProof/>
+              </w:rPr>
+              <w:fldChar w:fldCharType="end"/>
+            </w:r>
             <w:r>
               <w:instrText>.</w:instrText>
             </w:r>
-            <w:fldSimple w:instr=" SEQ EquationNumber \n \* Arabic \* MERGEFORMAT ">
-              <w:r>
-                <w:rPr>
-                  <w:noProof/>
-                </w:rPr>
-                <w:instrText>21</w:instrText>
-              </w:r>
-            </w:fldSimple>
+            <w:r>
+              <w:fldChar w:fldCharType="begin"/>
+            </w:r>
+            <w:r>
+              <w:instrText xml:space="preserve"> SEQ EquationNumber \n \* Arabic \* MERGEFORMAT </w:instrText>
+            </w:r>
+            <w:r>
+              <w:fldChar w:fldCharType="separate"/>
+            </w:r>
+            <w:r>
+              <w:rPr>
+                <w:noProof/>
+              </w:rPr>
+              <w:instrText>21</w:instrText>
+            </w:r>
+            <w:r>
+              <w:rPr>
+                <w:noProof/>
+              </w:rPr>
+              <w:fldChar w:fldCharType="end"/>
+            </w:r>
             <w:r>
               <w:instrText>)</w:instrText>
             </w:r>
@@ -22338,7 +23070,16 @@
         <w:fldChar w:fldCharType="end"/>
       </w:r>
       <w:r>
-        <w:t xml:space="preserve"> in to </w:t>
+        <w:t xml:space="preserve"> </w:t>
+      </w:r>
+      <w:r>
+        <w:rPr>
+          <w:noProof/>
+        </w:rPr>
+        <w:t>into</w:t>
+      </w:r>
+      <w:r>
+        <w:t xml:space="preserve"> </w:t>
       </w:r>
       <w:r>
         <w:fldChar w:fldCharType="begin"/>
@@ -22383,8 +23124,8 @@
         <w:tblLook w:val="0600" w:firstRow="0" w:lastRow="0" w:firstColumn="0" w:lastColumn="0" w:noHBand="1" w:noVBand="1"/>
       </w:tblPr>
       <w:tblGrid>
-        <w:gridCol w:w="7940"/>
-        <w:gridCol w:w="691"/>
+        <w:gridCol w:w="7938"/>
+        <w:gridCol w:w="693"/>
       </w:tblGrid>
       <w:tr>
         <w:tc>
@@ -22576,19 +23317,7 @@
                       <w:rPr>
                         <w:rFonts w:ascii="Cambria Math" w:hAnsi="Cambria Math"/>
                       </w:rPr>
-                      <m:t>:,</m:t>
-                    </m:r>
-                    <m:r>
-                      <w:rPr>
-                        <w:rFonts w:ascii="Cambria Math" w:hAnsi="Cambria Math"/>
-                      </w:rPr>
-                      <m:t xml:space="preserve"> </m:t>
-                    </m:r>
-                    <m:r>
-                      <w:rPr>
-                        <w:rFonts w:ascii="Cambria Math" w:hAnsi="Cambria Math"/>
-                      </w:rPr>
-                      <m:t>2</m:t>
+                      <m:t>:, 2</m:t>
                     </m:r>
                   </m:e>
                 </m:d>
@@ -22832,16 +23561,7 @@
                               <w:rPr>
                                 <w:rFonts w:ascii="Cambria Math" w:hAnsi="Cambria Math"/>
                               </w:rPr>
-                              <m:t>:,</m:t>
-                            </m:r>
-                            <m:r>
-                              <m:rPr>
-                                <m:sty m:val="bi"/>
-                              </m:rPr>
-                              <w:rPr>
-                                <w:rFonts w:ascii="Cambria Math" w:hAnsi="Cambria Math"/>
-                              </w:rPr>
-                              <m:t xml:space="preserve"> </m:t>
+                              <m:t xml:space="preserve">:, </m:t>
                             </m:r>
                             <m:r>
                               <w:rPr>
@@ -23116,52 +23836,6 @@
                     </m:acc>
                   </m:den>
                 </m:f>
-                <m:sSubSup>
-                  <m:sSubSupPr>
-                    <m:ctrlPr>
-                      <w:rPr>
-                        <w:rFonts w:ascii="Cambria Math" w:eastAsiaTheme="minorEastAsia" w:hAnsi="Cambria Math"/>
-                        <w:i/>
-                      </w:rPr>
-                    </m:ctrlPr>
-                  </m:sSubSupPr>
-                  <m:e>
-                    <m:acc>
-                      <m:accPr>
-                        <m:ctrlPr>
-                          <w:rPr>
-                            <w:rFonts w:ascii="Cambria Math" w:eastAsiaTheme="minorEastAsia" w:hAnsi="Cambria Math"/>
-                            <w:i/>
-                          </w:rPr>
-                        </m:ctrlPr>
-                      </m:accPr>
-                      <m:e>
-                        <m:r>
-                          <w:rPr>
-                            <w:rFonts w:ascii="Cambria Math" w:eastAsiaTheme="minorEastAsia" w:hAnsi="Cambria Math"/>
-                          </w:rPr>
-                          <m:t>n</m:t>
-                        </m:r>
-                      </m:e>
-                    </m:acc>
-                  </m:e>
-                  <m:sub>
-                    <m:r>
-                      <w:rPr>
-                        <w:rFonts w:ascii="Cambria Math" w:eastAsiaTheme="minorEastAsia" w:hAnsi="Cambria Math"/>
-                      </w:rPr>
-                      <m:t>i</m:t>
-                    </m:r>
-                  </m:sub>
-                  <m:sup>
-                    <m:r>
-                      <w:rPr>
-                        <w:rFonts w:ascii="Cambria Math" w:eastAsiaTheme="minorEastAsia" w:hAnsi="Cambria Math"/>
-                      </w:rPr>
-                      <m:t>T</m:t>
-                    </m:r>
-                  </m:sup>
-                </m:sSubSup>
                 <m:sPre>
                   <m:sPrePr>
                     <m:ctrlPr>
@@ -23395,25 +24069,51 @@
             <w:r>
               <w:instrText xml:space="preserve"> MACROBUTTON NumberReference \* MERGEFORMAT (</w:instrText>
             </w:r>
-            <w:fldSimple w:instr=" SEQ EqnChapter \c \* Arabic \* MERGEFORMAT ">
-              <w:r>
-                <w:rPr>
-                  <w:noProof/>
-                </w:rPr>
-                <w:instrText>3</w:instrText>
-              </w:r>
-            </w:fldSimple>
+            <w:r>
+              <w:fldChar w:fldCharType="begin"/>
+            </w:r>
+            <w:r>
+              <w:instrText xml:space="preserve"> SEQ EqnChapter \c \* Arabic \* MERGEFORMAT </w:instrText>
+            </w:r>
+            <w:r>
+              <w:fldChar w:fldCharType="separate"/>
+            </w:r>
+            <w:r>
+              <w:rPr>
+                <w:noProof/>
+              </w:rPr>
+              <w:instrText>3</w:instrText>
+            </w:r>
+            <w:r>
+              <w:rPr>
+                <w:noProof/>
+              </w:rPr>
+              <w:fldChar w:fldCharType="end"/>
+            </w:r>
             <w:r>
               <w:instrText>.</w:instrText>
             </w:r>
-            <w:fldSimple w:instr=" SEQ EquationNumber \n \* Arabic \* MERGEFORMAT ">
-              <w:r>
-                <w:rPr>
-                  <w:noProof/>
-                </w:rPr>
-                <w:instrText>22</w:instrText>
-              </w:r>
-            </w:fldSimple>
+            <w:r>
+              <w:fldChar w:fldCharType="begin"/>
+            </w:r>
+            <w:r>
+              <w:instrText xml:space="preserve"> SEQ EquationNumber \n \* Arabic \* MERGEFORMAT </w:instrText>
+            </w:r>
+            <w:r>
+              <w:fldChar w:fldCharType="separate"/>
+            </w:r>
+            <w:r>
+              <w:rPr>
+                <w:noProof/>
+              </w:rPr>
+              <w:instrText>22</w:instrText>
+            </w:r>
+            <w:r>
+              <w:rPr>
+                <w:noProof/>
+              </w:rPr>
+              <w:fldChar w:fldCharType="end"/>
+            </w:r>
             <w:r>
               <w:instrText>)</w:instrText>
             </w:r>
@@ -23444,7 +24144,22 @@
         <w:t xml:space="preserve"> of intersection of the </w:t>
       </w:r>
       <w:r>
-        <w:t>z axis</w:t>
+        <w:rPr>
+          <w:noProof/>
+        </w:rPr>
+        <w:t>z</w:t>
+      </w:r>
+      <w:r>
+        <w:rPr>
+          <w:noProof/>
+        </w:rPr>
+        <w:t>-</w:t>
+      </w:r>
+      <w:r>
+        <w:rPr>
+          <w:noProof/>
+        </w:rPr>
+        <w:t>axis</w:t>
       </w:r>
       <w:r>
         <w:t xml:space="preserve"> </w:t>
@@ -23493,13 +24208,8 @@
         <w:t xml:space="preserve">local </w:t>
       </w:r>
       <w:r>
-        <w:t xml:space="preserve">reference </w:t>
-      </w:r>
-      <w:proofErr w:type="gramStart"/>
-      <w:r>
-        <w:t xml:space="preserve">frame </w:t>
-      </w:r>
-      <w:proofErr w:type="gramEnd"/>
+        <w:t xml:space="preserve">reference frame </w:t>
+      </w:r>
       <m:oMath>
         <m:d>
           <m:dPr>
@@ -23974,25 +24684,54 @@
             <w:r>
               <w:instrText xml:space="preserve"> MACROBUTTON NumberReference \* MERGEFORMAT (</w:instrText>
             </w:r>
-            <w:fldSimple w:instr=" SEQ EqnChapter \c \* Arabic \* MERGEFORMAT ">
-              <w:r>
-                <w:rPr>
-                  <w:noProof/>
-                </w:rPr>
-                <w:instrText>3</w:instrText>
-              </w:r>
-            </w:fldSimple>
+            <w:r>
+              <w:fldChar w:fldCharType="begin"/>
+            </w:r>
+            <w:r>
+              <w:instrText xml:space="preserve"> SEQ EqnChapter \c \* Arabic \* MERGEFORMAT </w:instrText>
+            </w:r>
+            <w:r>
+              <w:fldChar w:fldCharType="separate"/>
+            </w:r>
+            <w:r>
+              <w:rPr>
+                <w:noProof/>
+              </w:rPr>
+              <w:instrText>3</w:instrText>
+            </w:r>
+            <w:r>
+              <w:rPr>
+                <w:noProof/>
+              </w:rPr>
+              <w:fldChar w:fldCharType="end"/>
+            </w:r>
             <w:r>
               <w:instrText>.</w:instrText>
             </w:r>
-            <w:fldSimple w:instr=" SEQ EquationNumber \n \* Arabic \* MERGEFORMAT ">
-              <w:r>
-                <w:rPr>
-                  <w:noProof/>
-                </w:rPr>
-                <w:instrText>23</w:instrText>
-              </w:r>
-            </w:fldSimple>
+            <w:r>
+              <w:fldChar w:fldCharType="begin"/>
+            </w:r>
+            <w:r>
+              <w:instrText xml:space="preserve"> SEQ EquationNumber \n \* Arabic \* MERGEF</w:instrText>
+            </w:r>
+            <w:r>
+              <w:instrText xml:space="preserve">ORMAT </w:instrText>
+            </w:r>
+            <w:r>
+              <w:fldChar w:fldCharType="separate"/>
+            </w:r>
+            <w:r>
+              <w:rPr>
+                <w:noProof/>
+              </w:rPr>
+              <w:instrText>23</w:instrText>
+            </w:r>
+            <w:r>
+              <w:rPr>
+                <w:noProof/>
+              </w:rPr>
+              <w:fldChar w:fldCharType="end"/>
+            </w:r>
             <w:r>
               <w:instrText>)</w:instrText>
             </w:r>
@@ -24660,25 +25399,51 @@
             <w:r>
               <w:instrText xml:space="preserve"> MACROBUTTON NumberReference \* MERGEFORMAT (</w:instrText>
             </w:r>
-            <w:fldSimple w:instr=" SEQ EqnChapter \c \* Arabic \* MERGEFORMAT ">
-              <w:r>
-                <w:rPr>
-                  <w:noProof/>
-                </w:rPr>
-                <w:instrText>3</w:instrText>
-              </w:r>
-            </w:fldSimple>
+            <w:r>
+              <w:fldChar w:fldCharType="begin"/>
+            </w:r>
+            <w:r>
+              <w:instrText xml:space="preserve"> SEQ EqnChapter \c \* Arabic \* MERGEFORMAT </w:instrText>
+            </w:r>
+            <w:r>
+              <w:fldChar w:fldCharType="separate"/>
+            </w:r>
+            <w:r>
+              <w:rPr>
+                <w:noProof/>
+              </w:rPr>
+              <w:instrText>3</w:instrText>
+            </w:r>
+            <w:r>
+              <w:rPr>
+                <w:noProof/>
+              </w:rPr>
+              <w:fldChar w:fldCharType="end"/>
+            </w:r>
             <w:r>
               <w:instrText>.</w:instrText>
             </w:r>
-            <w:fldSimple w:instr=" SEQ EquationNumber \n \* Arabic \* MERGEFORMAT ">
-              <w:r>
-                <w:rPr>
-                  <w:noProof/>
-                </w:rPr>
-                <w:instrText>24</w:instrText>
-              </w:r>
-            </w:fldSimple>
+            <w:r>
+              <w:fldChar w:fldCharType="begin"/>
+            </w:r>
+            <w:r>
+              <w:instrText xml:space="preserve"> SEQ EquationNumber \n \* Arabic \* MERGEFORMAT </w:instrText>
+            </w:r>
+            <w:r>
+              <w:fldChar w:fldCharType="separate"/>
+            </w:r>
+            <w:r>
+              <w:rPr>
+                <w:noProof/>
+              </w:rPr>
+              <w:instrText>24</w:instrText>
+            </w:r>
+            <w:r>
+              <w:rPr>
+                <w:noProof/>
+              </w:rPr>
+              <w:fldChar w:fldCharType="end"/>
+            </w:r>
             <w:r>
               <w:instrText>)</w:instrText>
             </w:r>
@@ -24808,7 +25573,22 @@
               <w:t xml:space="preserve"> </w:t>
             </w:r>
             <w:r>
-              <w:t>Schematic of image plane</w:t>
+              <w:t>Schematic of</w:t>
+            </w:r>
+            <w:r>
+              <w:t xml:space="preserve"> the</w:t>
+            </w:r>
+            <w:r>
+              <w:t xml:space="preserve"> </w:t>
+            </w:r>
+            <w:r>
+              <w:rPr>
+                <w:noProof/>
+              </w:rPr>
+              <w:t>image</w:t>
+            </w:r>
+            <w:r>
+              <w:t xml:space="preserve"> plane</w:t>
             </w:r>
             <w:commentRangeStart w:id="33"/>
             <w:r>
@@ -24924,16 +25704,8 @@
               <w:rPr>
                 <w:rFonts w:eastAsiaTheme="minorEastAsia"/>
               </w:rPr>
-              <w:t xml:space="preserve"> along the z axis that intersects the plane </w:t>
-            </w:r>
-            <w:proofErr w:type="gramStart"/>
-            <w:r>
-              <w:rPr>
-                <w:rFonts w:eastAsiaTheme="minorEastAsia"/>
-              </w:rPr>
-              <w:t xml:space="preserve">at </w:t>
-            </w:r>
-            <w:proofErr w:type="gramEnd"/>
+              <w:t xml:space="preserve"> along the z axis that intersects the plane at </w:t>
+            </w:r>
             <m:oMath>
               <m:d>
                 <m:dPr>
@@ -25043,21 +25815,7 @@
               <w:rPr>
                 <w:rFonts w:eastAsiaTheme="minorEastAsia"/>
               </w:rPr>
-              <w:t xml:space="preserve"> </w:t>
-            </w:r>
-            <w:proofErr w:type="gramStart"/>
-            <w:r>
-              <w:rPr>
-                <w:rFonts w:eastAsiaTheme="minorEastAsia"/>
-              </w:rPr>
-              <w:t>is</w:t>
-            </w:r>
-            <w:proofErr w:type="gramEnd"/>
-            <w:r>
-              <w:rPr>
-                <w:rFonts w:eastAsiaTheme="minorEastAsia"/>
-              </w:rPr>
-              <w:t xml:space="preserve"> the perpendicular distance from the origin to the plane.</w:t>
+              <w:t xml:space="preserve"> is the perpendicular distance from the origin to the plane.</w:t>
             </w:r>
           </w:p>
           <w:p>
@@ -25104,7 +25862,28 @@
         <w:t>,</w:t>
       </w:r>
       <w:r>
-        <w:t xml:space="preserve"> the expression for the point of intersection of the chief-ray with the image plane in terms of the input direction cosines is </w:t>
+        <w:t xml:space="preserve"> the expression for the point of intersection of the </w:t>
+      </w:r>
+      <w:r>
+        <w:rPr>
+          <w:noProof/>
+        </w:rPr>
+        <w:t>chief</w:t>
+      </w:r>
+      <w:r>
+        <w:rPr>
+          <w:noProof/>
+        </w:rPr>
+        <w:t xml:space="preserve"> </w:t>
+      </w:r>
+      <w:r>
+        <w:rPr>
+          <w:noProof/>
+        </w:rPr>
+        <w:t>ray</w:t>
+      </w:r>
+      <w:r>
+        <w:t xml:space="preserve"> with the image plane in terms of the input direction cosines is </w:t>
       </w:r>
     </w:p>
     <w:tbl>
@@ -25128,8 +25907,8 @@
         <w:tblLook w:val="0600" w:firstRow="0" w:lastRow="0" w:firstColumn="0" w:lastColumn="0" w:noHBand="1" w:noVBand="1"/>
       </w:tblPr>
       <w:tblGrid>
-        <w:gridCol w:w="7942"/>
-        <w:gridCol w:w="689"/>
+        <w:gridCol w:w="7941"/>
+        <w:gridCol w:w="690"/>
       </w:tblGrid>
       <w:tr>
         <w:tc>
@@ -25321,19 +26100,7 @@
                       <w:rPr>
                         <w:rFonts w:ascii="Cambria Math" w:hAnsi="Cambria Math"/>
                       </w:rPr>
-                      <m:t>:,</m:t>
-                    </m:r>
-                    <m:r>
-                      <w:rPr>
-                        <w:rFonts w:ascii="Cambria Math" w:hAnsi="Cambria Math"/>
-                      </w:rPr>
-                      <m:t xml:space="preserve"> </m:t>
-                    </m:r>
-                    <m:r>
-                      <w:rPr>
-                        <w:rFonts w:ascii="Cambria Math" w:hAnsi="Cambria Math"/>
-                      </w:rPr>
-                      <m:t>2</m:t>
+                      <m:t>:, 2</m:t>
                     </m:r>
                   </m:e>
                 </m:d>
@@ -25866,52 +26633,6 @@
                     </m:acc>
                   </m:den>
                 </m:f>
-                <m:sSubSup>
-                  <m:sSubSupPr>
-                    <m:ctrlPr>
-                      <w:rPr>
-                        <w:rFonts w:ascii="Cambria Math" w:eastAsiaTheme="minorEastAsia" w:hAnsi="Cambria Math"/>
-                        <w:i/>
-                      </w:rPr>
-                    </m:ctrlPr>
-                  </m:sSubSupPr>
-                  <m:e>
-                    <m:acc>
-                      <m:accPr>
-                        <m:ctrlPr>
-                          <w:rPr>
-                            <w:rFonts w:ascii="Cambria Math" w:eastAsiaTheme="minorEastAsia" w:hAnsi="Cambria Math"/>
-                            <w:i/>
-                          </w:rPr>
-                        </m:ctrlPr>
-                      </m:accPr>
-                      <m:e>
-                        <m:r>
-                          <w:rPr>
-                            <w:rFonts w:ascii="Cambria Math" w:eastAsiaTheme="minorEastAsia" w:hAnsi="Cambria Math"/>
-                          </w:rPr>
-                          <m:t>n</m:t>
-                        </m:r>
-                      </m:e>
-                    </m:acc>
-                  </m:e>
-                  <m:sub>
-                    <m:r>
-                      <w:rPr>
-                        <w:rFonts w:ascii="Cambria Math" w:eastAsiaTheme="minorEastAsia" w:hAnsi="Cambria Math"/>
-                      </w:rPr>
-                      <m:t>i</m:t>
-                    </m:r>
-                  </m:sub>
-                  <m:sup>
-                    <m:r>
-                      <w:rPr>
-                        <w:rFonts w:ascii="Cambria Math" w:eastAsiaTheme="minorEastAsia" w:hAnsi="Cambria Math"/>
-                      </w:rPr>
-                      <m:t>T</m:t>
-                    </m:r>
-                  </m:sup>
-                </m:sSubSup>
                 <m:sPre>
                   <m:sPrePr>
                     <m:ctrlPr>
@@ -26146,25 +26867,51 @@
             <w:r>
               <w:instrText xml:space="preserve"> MACROBUTTON NumberReference \* MERGEFORMAT (</w:instrText>
             </w:r>
-            <w:fldSimple w:instr=" SEQ EqnChapter \c \* Arabic \* MERGEFORMAT ">
-              <w:r>
-                <w:rPr>
-                  <w:noProof/>
-                </w:rPr>
-                <w:instrText>3</w:instrText>
-              </w:r>
-            </w:fldSimple>
+            <w:r>
+              <w:fldChar w:fldCharType="begin"/>
+            </w:r>
+            <w:r>
+              <w:instrText xml:space="preserve"> SEQ EqnChapter \c \* Arabic \* MERGEFORMAT </w:instrText>
+            </w:r>
+            <w:r>
+              <w:fldChar w:fldCharType="separate"/>
+            </w:r>
+            <w:r>
+              <w:rPr>
+                <w:noProof/>
+              </w:rPr>
+              <w:instrText>3</w:instrText>
+            </w:r>
+            <w:r>
+              <w:rPr>
+                <w:noProof/>
+              </w:rPr>
+              <w:fldChar w:fldCharType="end"/>
+            </w:r>
             <w:r>
               <w:instrText>.</w:instrText>
             </w:r>
-            <w:fldSimple w:instr=" SEQ EquationNumber \n \* Arabic \* MERGEFORMAT ">
-              <w:r>
-                <w:rPr>
-                  <w:noProof/>
-                </w:rPr>
-                <w:instrText>25</w:instrText>
-              </w:r>
-            </w:fldSimple>
+            <w:r>
+              <w:fldChar w:fldCharType="begin"/>
+            </w:r>
+            <w:r>
+              <w:instrText xml:space="preserve"> SEQ EquationNumber \n \* Arabic \* MERGEFORMAT </w:instrText>
+            </w:r>
+            <w:r>
+              <w:fldChar w:fldCharType="separate"/>
+            </w:r>
+            <w:r>
+              <w:rPr>
+                <w:noProof/>
+              </w:rPr>
+              <w:instrText>25</w:instrText>
+            </w:r>
+            <w:r>
+              <w:rPr>
+                <w:noProof/>
+              </w:rPr>
+              <w:fldChar w:fldCharType="end"/>
+            </w:r>
             <w:r>
               <w:instrText>)</w:instrText>
             </w:r>
@@ -26252,13 +26999,8 @@
         <w:t>OA</w:t>
       </w:r>
       <w:r>
-        <w:t xml:space="preserve"> in the camera </w:t>
-      </w:r>
-      <w:proofErr w:type="gramStart"/>
-      <w:r>
-        <w:t xml:space="preserve">frame </w:t>
-      </w:r>
-      <w:proofErr w:type="gramEnd"/>
+        <w:t xml:space="preserve"> in the camera frame </w:t>
+      </w:r>
       <m:oMath>
         <m:d>
           <m:dPr>
@@ -26336,16 +27078,8 @@
         <w:rPr>
           <w:rFonts w:eastAsiaTheme="minorEastAsia"/>
         </w:rPr>
-        <w:t xml:space="preserve">  </w:t>
-      </w:r>
-      <w:proofErr w:type="gramStart"/>
-      <w:r>
-        <w:rPr>
-          <w:rFonts w:eastAsiaTheme="minorEastAsia"/>
-        </w:rPr>
-        <w:t xml:space="preserve">is </w:t>
-      </w:r>
-      <w:proofErr w:type="gramEnd"/>
+        <w:t xml:space="preserve">  is </w:t>
+      </w:r>
       <m:oMath>
         <m:sSub>
           <m:sSubPr>
@@ -26652,16 +27386,7 @@
               <w:rPr>
                 <w:rFonts w:ascii="Cambria Math" w:hAnsi="Cambria Math"/>
               </w:rPr>
-              <m:t>:,</m:t>
-            </m:r>
-            <m:r>
-              <m:rPr>
-                <m:sty m:val="bi"/>
-              </m:rPr>
-              <w:rPr>
-                <w:rFonts w:ascii="Cambria Math" w:hAnsi="Cambria Math"/>
-              </w:rPr>
-              <m:t xml:space="preserve"> </m:t>
+              <m:t xml:space="preserve">:, </m:t>
             </m:r>
             <m:r>
               <w:rPr>
@@ -27134,19 +27859,7 @@
                               <w:rPr>
                                 <w:rFonts w:ascii="Cambria Math" w:hAnsi="Cambria Math"/>
                               </w:rPr>
-                              <m:t>0,</m:t>
-                            </m:r>
-                            <m:r>
-                              <w:rPr>
-                                <w:rFonts w:ascii="Cambria Math" w:hAnsi="Cambria Math"/>
-                              </w:rPr>
-                              <m:t xml:space="preserve"> </m:t>
-                            </m:r>
-                            <m:r>
-                              <w:rPr>
-                                <w:rFonts w:ascii="Cambria Math" w:hAnsi="Cambria Math"/>
-                              </w:rPr>
-                              <m:t>2</m:t>
+                              <m:t>0, 2</m:t>
                             </m:r>
                           </m:e>
                         </m:d>
@@ -27648,19 +28361,7 @@
                               <w:rPr>
                                 <w:rFonts w:ascii="Cambria Math" w:hAnsi="Cambria Math"/>
                               </w:rPr>
-                              <m:t>1,</m:t>
-                            </m:r>
-                            <m:r>
-                              <w:rPr>
-                                <w:rFonts w:ascii="Cambria Math" w:hAnsi="Cambria Math"/>
-                              </w:rPr>
-                              <m:t xml:space="preserve"> </m:t>
-                            </m:r>
-                            <m:r>
-                              <w:rPr>
-                                <w:rFonts w:ascii="Cambria Math" w:hAnsi="Cambria Math"/>
-                              </w:rPr>
-                              <m:t>2</m:t>
+                              <m:t>1, 2</m:t>
                             </m:r>
                           </m:e>
                         </m:d>
@@ -28180,19 +28881,7 @@
                               <w:rPr>
                                 <w:rFonts w:ascii="Cambria Math" w:hAnsi="Cambria Math"/>
                               </w:rPr>
-                              <m:t>2,</m:t>
-                            </m:r>
-                            <m:r>
-                              <w:rPr>
-                                <w:rFonts w:ascii="Cambria Math" w:hAnsi="Cambria Math"/>
-                              </w:rPr>
-                              <m:t xml:space="preserve"> </m:t>
-                            </m:r>
-                            <m:r>
-                              <w:rPr>
-                                <w:rFonts w:ascii="Cambria Math" w:hAnsi="Cambria Math"/>
-                              </w:rPr>
-                              <m:t>2</m:t>
+                              <m:t>2, 2</m:t>
                             </m:r>
                           </m:e>
                         </m:d>
@@ -28306,25 +28995,51 @@
             <w:r>
               <w:instrText xml:space="preserve"> MACROBUTTON NumberReference \* MERGEFORMAT (</w:instrText>
             </w:r>
-            <w:fldSimple w:instr=" SEQ EqnChapter \c \* Arabic \* MERGEFORMAT ">
-              <w:r>
-                <w:rPr>
-                  <w:noProof/>
-                </w:rPr>
-                <w:instrText>3</w:instrText>
-              </w:r>
-            </w:fldSimple>
+            <w:r>
+              <w:fldChar w:fldCharType="begin"/>
+            </w:r>
+            <w:r>
+              <w:instrText xml:space="preserve"> SEQ EqnChapter \c \* Arabic \* MERGEFORMAT </w:instrText>
+            </w:r>
+            <w:r>
+              <w:fldChar w:fldCharType="separate"/>
+            </w:r>
+            <w:r>
+              <w:rPr>
+                <w:noProof/>
+              </w:rPr>
+              <w:instrText>3</w:instrText>
+            </w:r>
+            <w:r>
+              <w:rPr>
+                <w:noProof/>
+              </w:rPr>
+              <w:fldChar w:fldCharType="end"/>
+            </w:r>
             <w:r>
               <w:instrText>.</w:instrText>
             </w:r>
-            <w:fldSimple w:instr=" SEQ EquationNumber \n \* Arabic \* MERGEFORMAT ">
-              <w:r>
-                <w:rPr>
-                  <w:noProof/>
-                </w:rPr>
-                <w:instrText>26</w:instrText>
-              </w:r>
-            </w:fldSimple>
+            <w:r>
+              <w:fldChar w:fldCharType="begin"/>
+            </w:r>
+            <w:r>
+              <w:instrText xml:space="preserve"> SEQ EquationNumber \n \* Arabic \* MERGEFORMAT </w:instrText>
+            </w:r>
+            <w:r>
+              <w:fldChar w:fldCharType="separate"/>
+            </w:r>
+            <w:r>
+              <w:rPr>
+                <w:noProof/>
+              </w:rPr>
+              <w:instrText>26</w:instrText>
+            </w:r>
+            <w:r>
+              <w:rPr>
+                <w:noProof/>
+              </w:rPr>
+              <w:fldChar w:fldCharType="end"/>
+            </w:r>
             <w:r>
               <w:instrText>)</w:instrText>
             </w:r>
@@ -28340,10 +29055,35 @@
         <w:jc w:val="both"/>
       </w:pPr>
       <w:r>
-        <w:t>Which can be compactly written as</w:t>
-      </w:r>
-      <w:bookmarkStart w:id="35" w:name="_GoBack"/>
-      <w:bookmarkEnd w:id="35"/>
+        <w:rPr>
+          <w:noProof/>
+        </w:rPr>
+        <w:t>w</w:t>
+      </w:r>
+      <w:r>
+        <w:rPr>
+          <w:noProof/>
+        </w:rPr>
+        <w:t xml:space="preserve">hich can be written </w:t>
+      </w:r>
+      <w:r>
+        <w:rPr>
+          <w:noProof/>
+        </w:rPr>
+        <w:t xml:space="preserve">compactly </w:t>
+      </w:r>
+      <w:r>
+        <w:rPr>
+          <w:noProof/>
+        </w:rPr>
+        <w:t>as</w:t>
+      </w:r>
+      <w:r>
+        <w:rPr>
+          <w:noProof/>
+        </w:rPr>
+        <w:t>:</w:t>
+      </w:r>
     </w:p>
     <w:tbl>
       <w:tblPr>
@@ -28807,16 +29547,7 @@
                           <w:rPr>
                             <w:rFonts w:ascii="Cambria Math" w:hAnsi="Cambria Math"/>
                           </w:rPr>
-                          <m:t>:,</m:t>
-                        </m:r>
-                        <m:r>
-                          <m:rPr>
-                            <m:sty m:val="bi"/>
-                          </m:rPr>
-                          <w:rPr>
-                            <w:rFonts w:ascii="Cambria Math" w:hAnsi="Cambria Math"/>
-                          </w:rPr>
-                          <m:t xml:space="preserve"> </m:t>
+                          <m:t xml:space="preserve">:, </m:t>
                         </m:r>
                         <m:r>
                           <w:rPr>
@@ -28832,7 +29563,7 @@
             </m:oMathPara>
           </w:p>
         </w:tc>
-        <w:bookmarkStart w:id="36" w:name="NumberRef8626193404"/>
+        <w:bookmarkStart w:id="35" w:name="NumberRef8626193404"/>
         <w:tc>
           <w:tcPr>
             <w:tcW w:w="720" w:type="dxa"/>
@@ -28849,32 +29580,58 @@
             <w:r>
               <w:instrText xml:space="preserve"> MACROBUTTON NumberReference \* MERGEFORMAT (</w:instrText>
             </w:r>
-            <w:fldSimple w:instr=" SEQ EqnChapter \c \* Arabic \* MERGEFORMAT ">
-              <w:r>
-                <w:rPr>
-                  <w:noProof/>
-                </w:rPr>
-                <w:instrText>3</w:instrText>
-              </w:r>
-            </w:fldSimple>
+            <w:r>
+              <w:fldChar w:fldCharType="begin"/>
+            </w:r>
+            <w:r>
+              <w:instrText xml:space="preserve"> SEQ EqnChapter \c \* Arabic \* MERGEFORMAT </w:instrText>
+            </w:r>
+            <w:r>
+              <w:fldChar w:fldCharType="separate"/>
+            </w:r>
+            <w:r>
+              <w:rPr>
+                <w:noProof/>
+              </w:rPr>
+              <w:instrText>3</w:instrText>
+            </w:r>
+            <w:r>
+              <w:rPr>
+                <w:noProof/>
+              </w:rPr>
+              <w:fldChar w:fldCharType="end"/>
+            </w:r>
             <w:r>
               <w:instrText>.</w:instrText>
             </w:r>
-            <w:fldSimple w:instr=" SEQ EquationNumber \n \* Arabic \* MERGEFORMAT ">
-              <w:r>
-                <w:rPr>
-                  <w:noProof/>
-                </w:rPr>
-                <w:instrText>27</w:instrText>
-              </w:r>
-            </w:fldSimple>
+            <w:r>
+              <w:fldChar w:fldCharType="begin"/>
+            </w:r>
+            <w:r>
+              <w:instrText xml:space="preserve"> SEQ EquationNumber \n \* Arabic \* MERGEFORMAT </w:instrText>
+            </w:r>
+            <w:r>
+              <w:fldChar w:fldCharType="separate"/>
+            </w:r>
+            <w:r>
+              <w:rPr>
+                <w:noProof/>
+              </w:rPr>
+              <w:instrText>27</w:instrText>
+            </w:r>
+            <w:r>
+              <w:rPr>
+                <w:noProof/>
+              </w:rPr>
+              <w:fldChar w:fldCharType="end"/>
+            </w:r>
             <w:r>
               <w:instrText>)</w:instrText>
             </w:r>
             <w:r>
               <w:fldChar w:fldCharType="end"/>
             </w:r>
-            <w:bookmarkEnd w:id="36"/>
+            <w:bookmarkEnd w:id="35"/>
           </w:p>
         </w:tc>
       </w:tr>
@@ -29032,8 +29789,8 @@
         <w:tblLook w:val="0600" w:firstRow="0" w:lastRow="0" w:firstColumn="0" w:lastColumn="0" w:noHBand="1" w:noVBand="1"/>
       </w:tblPr>
       <w:tblGrid>
-        <w:gridCol w:w="8020"/>
-        <w:gridCol w:w="611"/>
+        <w:gridCol w:w="8003"/>
+        <w:gridCol w:w="628"/>
       </w:tblGrid>
       <w:tr>
         <w:tc>
@@ -29245,19 +30002,7 @@
                               <w:rPr>
                                 <w:rFonts w:ascii="Cambria Math" w:hAnsi="Cambria Math"/>
                               </w:rPr>
-                              <m:t>:,</m:t>
-                            </m:r>
-                            <m:r>
-                              <w:rPr>
-                                <w:rFonts w:ascii="Cambria Math" w:hAnsi="Cambria Math"/>
-                              </w:rPr>
-                              <m:t xml:space="preserve"> </m:t>
-                            </m:r>
-                            <m:r>
-                              <w:rPr>
-                                <w:rFonts w:ascii="Cambria Math" w:hAnsi="Cambria Math"/>
-                              </w:rPr>
-                              <m:t>2</m:t>
+                              <m:t>:, 2</m:t>
                             </m:r>
                           </m:e>
                         </m:d>
@@ -29555,19 +30300,7 @@
                                       <w:rPr>
                                         <w:rFonts w:ascii="Cambria Math" w:hAnsi="Cambria Math"/>
                                       </w:rPr>
-                                      <m:t>:,</m:t>
-                                    </m:r>
-                                    <m:r>
-                                      <w:rPr>
-                                        <w:rFonts w:ascii="Cambria Math" w:hAnsi="Cambria Math"/>
-                                      </w:rPr>
-                                      <m:t xml:space="preserve"> </m:t>
-                                    </m:r>
-                                    <m:r>
-                                      <w:rPr>
-                                        <w:rFonts w:ascii="Cambria Math" w:hAnsi="Cambria Math"/>
-                                      </w:rPr>
-                                      <m:t>2</m:t>
+                                      <m:t>:, 2</m:t>
                                     </m:r>
                                   </m:e>
                                 </m:d>
@@ -29979,16 +30712,7 @@
                                       <w:rPr>
                                         <w:rFonts w:ascii="Cambria Math" w:hAnsi="Cambria Math"/>
                                       </w:rPr>
-                                      <m:t>:,</m:t>
-                                    </m:r>
-                                    <m:r>
-                                      <m:rPr>
-                                        <m:sty m:val="bi"/>
-                                      </m:rPr>
-                                      <w:rPr>
-                                        <w:rFonts w:ascii="Cambria Math" w:hAnsi="Cambria Math"/>
-                                      </w:rPr>
-                                      <m:t xml:space="preserve"> </m:t>
+                                      <m:t xml:space="preserve">:, </m:t>
                                     </m:r>
                                     <m:r>
                                       <w:rPr>
@@ -30002,52 +30726,6 @@
                             </m:d>
                           </m:den>
                         </m:f>
-                        <m:sSubSup>
-                          <m:sSubSupPr>
-                            <m:ctrlPr>
-                              <w:rPr>
-                                <w:rFonts w:ascii="Cambria Math" w:eastAsiaTheme="minorEastAsia" w:hAnsi="Cambria Math"/>
-                                <w:i/>
-                              </w:rPr>
-                            </m:ctrlPr>
-                          </m:sSubSupPr>
-                          <m:e>
-                            <m:acc>
-                              <m:accPr>
-                                <m:ctrlPr>
-                                  <w:rPr>
-                                    <w:rFonts w:ascii="Cambria Math" w:eastAsiaTheme="minorEastAsia" w:hAnsi="Cambria Math"/>
-                                    <w:i/>
-                                  </w:rPr>
-                                </m:ctrlPr>
-                              </m:accPr>
-                              <m:e>
-                                <m:r>
-                                  <w:rPr>
-                                    <w:rFonts w:ascii="Cambria Math" w:eastAsiaTheme="minorEastAsia" w:hAnsi="Cambria Math"/>
-                                  </w:rPr>
-                                  <m:t>n</m:t>
-                                </m:r>
-                              </m:e>
-                            </m:acc>
-                          </m:e>
-                          <m:sub>
-                            <m:r>
-                              <w:rPr>
-                                <w:rFonts w:ascii="Cambria Math" w:eastAsiaTheme="minorEastAsia" w:hAnsi="Cambria Math"/>
-                              </w:rPr>
-                              <m:t>i</m:t>
-                            </m:r>
-                          </m:sub>
-                          <m:sup>
-                            <m:r>
-                              <w:rPr>
-                                <w:rFonts w:ascii="Cambria Math" w:eastAsiaTheme="minorEastAsia" w:hAnsi="Cambria Math"/>
-                              </w:rPr>
-                              <m:t>T</m:t>
-                            </m:r>
-                          </m:sup>
-                        </m:sSubSup>
                         <m:sPre>
                           <m:sPrePr>
                             <m:ctrlPr>
@@ -30406,16 +31084,7 @@
                                   <w:rPr>
                                     <w:rFonts w:ascii="Cambria Math" w:hAnsi="Cambria Math"/>
                                   </w:rPr>
-                                  <m:t>:,</m:t>
-                                </m:r>
-                                <m:r>
-                                  <m:rPr>
-                                    <m:sty m:val="bi"/>
-                                  </m:rPr>
-                                  <w:rPr>
-                                    <w:rFonts w:ascii="Cambria Math" w:hAnsi="Cambria Math"/>
-                                  </w:rPr>
-                                  <m:t xml:space="preserve"> </m:t>
+                                  <m:t xml:space="preserve">:, </m:t>
                                 </m:r>
                                 <m:r>
                                   <w:rPr>
@@ -30451,25 +31120,51 @@
             <w:r>
               <w:instrText xml:space="preserve"> MACROBUTTON NumberReference \* MERGEFORMAT (</w:instrText>
             </w:r>
-            <w:fldSimple w:instr=" SEQ EqnChapter \c \* Arabic \* MERGEFORMAT ">
-              <w:r>
-                <w:rPr>
-                  <w:noProof/>
-                </w:rPr>
-                <w:instrText>3</w:instrText>
-              </w:r>
-            </w:fldSimple>
+            <w:r>
+              <w:fldChar w:fldCharType="begin"/>
+            </w:r>
+            <w:r>
+              <w:instrText xml:space="preserve"> SEQ EqnChapter \c \* Arabic \* MERGEFORMAT </w:instrText>
+            </w:r>
+            <w:r>
+              <w:fldChar w:fldCharType="separate"/>
+            </w:r>
+            <w:r>
+              <w:rPr>
+                <w:noProof/>
+              </w:rPr>
+              <w:instrText>3</w:instrText>
+            </w:r>
+            <w:r>
+              <w:rPr>
+                <w:noProof/>
+              </w:rPr>
+              <w:fldChar w:fldCharType="end"/>
+            </w:r>
             <w:r>
               <w:instrText>.</w:instrText>
             </w:r>
-            <w:fldSimple w:instr=" SEQ EquationNumber \n \* Arabic \* MERGEFORMAT ">
-              <w:r>
-                <w:rPr>
-                  <w:noProof/>
-                </w:rPr>
-                <w:instrText>28</w:instrText>
-              </w:r>
-            </w:fldSimple>
+            <w:r>
+              <w:fldChar w:fldCharType="begin"/>
+            </w:r>
+            <w:r>
+              <w:instrText xml:space="preserve"> SEQ EquationNumber \n \* Arabic \* MERGEFORMAT </w:instrText>
+            </w:r>
+            <w:r>
+              <w:fldChar w:fldCharType="separate"/>
+            </w:r>
+            <w:r>
+              <w:rPr>
+                <w:noProof/>
+              </w:rPr>
+              <w:instrText>28</w:instrText>
+            </w:r>
+            <w:r>
+              <w:rPr>
+                <w:noProof/>
+              </w:rPr>
+              <w:fldChar w:fldCharType="end"/>
+            </w:r>
             <w:r>
               <w:instrText>)</w:instrText>
             </w:r>
@@ -30489,6 +31184,8 @@
       <w:pPr>
         <w:jc w:val="both"/>
       </w:pPr>
+      <w:bookmarkStart w:id="36" w:name="_GoBack"/>
+      <w:bookmarkEnd w:id="36"/>
     </w:p>
     <w:sectPr>
       <w:pgSz w:w="12240" w:h="15840" w:code="1"/>
@@ -30514,15 +31211,7 @@
         <w:annotationRef/>
       </w:r>
       <w:r>
-        <w:t xml:space="preserve">Reference. May be J Goodman? Could certainly cite “Lens Design Fundamentals”, </w:t>
-      </w:r>
-      <w:proofErr w:type="spellStart"/>
-      <w:r>
-        <w:t>Kingslake</w:t>
-      </w:r>
-      <w:proofErr w:type="spellEnd"/>
-      <w:r>
-        <w:t>, 2</w:t>
+        <w:t>Reference. May be J Goodman? Could certainly cite “Lens Design Fundamentals”, Kingslake, 2</w:t>
       </w:r>
       <w:r>
         <w:rPr>
@@ -30597,15 +31286,7 @@
         <w:annotationRef/>
       </w:r>
       <w:r>
-        <w:t xml:space="preserve">Reference 1. </w:t>
-      </w:r>
-      <w:proofErr w:type="spellStart"/>
-      <w:r>
-        <w:t>Greivenkamp</w:t>
-      </w:r>
-      <w:proofErr w:type="spellEnd"/>
-      <w:r>
-        <w:t xml:space="preserve">, 2. D. Goodman (Chapter on Geometric optics) … </w:t>
+        <w:t xml:space="preserve">Reference 1. Greivenkamp, 2. D. Goodman (Chapter on Geometric optics) … </w:t>
       </w:r>
     </w:p>
   </w:comment>
@@ -30621,13 +31302,8 @@
         <w:annotationRef/>
       </w:r>
       <w:r>
-        <w:t xml:space="preserve">Reference “Field Guide to Geometrical Optics,” John E. </w:t>
-      </w:r>
-      <w:proofErr w:type="spellStart"/>
-      <w:r>
-        <w:t>Greivenkamp</w:t>
-      </w:r>
-      <w:proofErr w:type="spellEnd"/>
+        <w:t>Reference “Field Guide to Geometrical Optics,” John E. Greivenkamp</w:t>
+      </w:r>
     </w:p>
   </w:comment>
   <w:comment w:id="9" w:author="indranil sinharoy" w:date="2015-09-13T16:09:00Z" w:initials="is">
@@ -30664,13 +31340,8 @@
         <w:t>Mirrors, Prisms and Lenses: A Text-book of Geometrical Optics</w:t>
       </w:r>
       <w:r>
-        <w:t xml:space="preserve">” JPC </w:t>
-      </w:r>
-      <w:proofErr w:type="spellStart"/>
-      <w:r>
-        <w:t>Southall</w:t>
-      </w:r>
-      <w:proofErr w:type="spellEnd"/>
+        <w:t>” JPC Southall</w:t>
+      </w:r>
     </w:p>
   </w:comment>
   <w:comment w:id="12" w:author="indranil sinharoy" w:date="2015-09-14T15:02:00Z" w:initials="is">
@@ -30685,13 +31356,8 @@
         <w:annotationRef/>
       </w:r>
       <w:r>
-        <w:t xml:space="preserve">Note that for rotationally symmetric lenses, it might be obvious that </w:t>
-      </w:r>
-      <w:proofErr w:type="gramStart"/>
-      <w:r>
-        <w:t>sin(</w:t>
-      </w:r>
-      <w:proofErr w:type="gramEnd"/>
+        <w:t>Note that for rotationally symmetric lenses, it might be obvious that sin(</w:t>
+      </w:r>
       <w:r>
         <w:t>θ</w:t>
       </w:r>
@@ -30726,15 +31392,7 @@
         <w:t>β</w:t>
       </w:r>
       <w:r>
-        <w:t xml:space="preserve">’. See “The Abbe Sine Condition”, equation 106, Geometric Optics by D. Goodman, Handbook of Optics, </w:t>
-      </w:r>
-      <w:proofErr w:type="spellStart"/>
-      <w:r>
-        <w:t>vol</w:t>
-      </w:r>
-      <w:proofErr w:type="spellEnd"/>
-      <w:r>
-        <w:t xml:space="preserve"> I.</w:t>
+        <w:t>’. See “The Abbe Sine Condition”, equation 106, Geometric Optics by D. Goodman, Handbook of Optics, vol I.</w:t>
       </w:r>
     </w:p>
     <w:p>
@@ -30968,21 +31626,11 @@
       <w:r>
         <w:t xml:space="preserve">, Prisms … </w:t>
       </w:r>
-      <w:proofErr w:type="spellStart"/>
       <w:r>
         <w:t>Southall</w:t>
       </w:r>
-      <w:proofErr w:type="spellEnd"/>
-      <w:r>
-        <w:t xml:space="preserve">, Lens design by </w:t>
-      </w:r>
-      <w:proofErr w:type="spellStart"/>
-      <w:r>
-        <w:t>Kingslake</w:t>
-      </w:r>
-      <w:proofErr w:type="spellEnd"/>
-      <w:r>
-        <w:t>].</w:t>
+      <w:r>
+        <w:t>, Lens design by Kingslake].</w:t>
       </w:r>
     </w:p>
   </w:footnote>
@@ -31584,6 +32232,7 @@
   <w:style w:type="character" w:default="1" w:styleId="DefaultParagraphFont">
     <w:name w:val="Default Paragraph Font"/>
     <w:uiPriority w:val="1"/>
+    <w:semiHidden/>
     <w:unhideWhenUsed/>
   </w:style>
   <w:style w:type="table" w:default="1" w:styleId="TableNormal">
@@ -32152,7 +32801,7 @@
 </file>
 
 <file path=customXml/itemProps1.xml><?xml version="1.0" encoding="utf-8"?>
-<ds:datastoreItem xmlns:ds="http://schemas.openxmlformats.org/officeDocument/2006/customXml" ds:itemID="{E010DC86-4564-494F-A97E-FDF524FBF441}">
+<ds:datastoreItem xmlns:ds="http://schemas.openxmlformats.org/officeDocument/2006/customXml" ds:itemID="{519FB7D3-6D8D-434C-8E5D-8FC28F915383}">
   <ds:schemaRefs>
     <ds:schemaRef ds:uri="http://schemas.openxmlformats.org/officeDocument/2006/bibliography"/>
   </ds:schemaRefs>

</xml_diff>

<commit_message>
updated figure and equation
</commit_message>
<xml_diff>
--- a/chapters/chapter03_geometricmodel/Chapter03.docx
+++ b/chapters/chapter03_geometricmodel/Chapter03.docx
@@ -3234,51 +3234,25 @@
             <w:r>
               <w:instrText xml:space="preserve"> MACROBUTTON NumberReference \* MERGEFORMAT (</w:instrText>
             </w:r>
-            <w:r>
-              <w:fldChar w:fldCharType="begin"/>
-            </w:r>
-            <w:r>
-              <w:instrText xml:space="preserve"> SEQ EqnChapter \c \* Arabic \* MERGEFORMAT </w:instrText>
-            </w:r>
-            <w:r>
-              <w:fldChar w:fldCharType="separate"/>
-            </w:r>
-            <w:r>
-              <w:rPr>
-                <w:noProof/>
-              </w:rPr>
-              <w:instrText>3</w:instrText>
-            </w:r>
-            <w:r>
-              <w:rPr>
-                <w:noProof/>
-              </w:rPr>
-              <w:fldChar w:fldCharType="end"/>
-            </w:r>
+            <w:fldSimple w:instr=" SEQ EqnChapter \c \* Arabic \* MERGEFORMAT ">
+              <w:r>
+                <w:rPr>
+                  <w:noProof/>
+                </w:rPr>
+                <w:instrText>3</w:instrText>
+              </w:r>
+            </w:fldSimple>
             <w:r>
               <w:instrText>.</w:instrText>
             </w:r>
-            <w:r>
-              <w:fldChar w:fldCharType="begin"/>
-            </w:r>
-            <w:r>
-              <w:instrText xml:space="preserve"> SEQ EquationNumber \n \* Arabic \* MERGEFORMAT </w:instrText>
-            </w:r>
-            <w:r>
-              <w:fldChar w:fldCharType="separate"/>
-            </w:r>
-            <w:r>
-              <w:rPr>
-                <w:noProof/>
-              </w:rPr>
-              <w:instrText>1</w:instrText>
-            </w:r>
-            <w:r>
-              <w:rPr>
-                <w:noProof/>
-              </w:rPr>
-              <w:fldChar w:fldCharType="end"/>
-            </w:r>
+            <w:fldSimple w:instr=" SEQ EquationNumber \n \* Arabic \* MERGEFORMAT ">
+              <w:r>
+                <w:rPr>
+                  <w:noProof/>
+                </w:rPr>
+                <w:instrText>1</w:instrText>
+              </w:r>
+            </w:fldSimple>
             <w:r>
               <w:instrText>)</w:instrText>
             </w:r>
@@ -4159,51 +4133,25 @@
             <w:r>
               <w:instrText xml:space="preserve"> MACROBUTTON NumberReference \* MERGEFORMAT (</w:instrText>
             </w:r>
-            <w:r>
-              <w:fldChar w:fldCharType="begin"/>
-            </w:r>
-            <w:r>
-              <w:instrText xml:space="preserve"> SEQ EqnChapter \c \* Arabic \* MERGEFORMAT </w:instrText>
-            </w:r>
-            <w:r>
-              <w:fldChar w:fldCharType="separate"/>
-            </w:r>
-            <w:r>
-              <w:rPr>
-                <w:noProof/>
-              </w:rPr>
-              <w:instrText>3</w:instrText>
-            </w:r>
-            <w:r>
-              <w:rPr>
-                <w:noProof/>
-              </w:rPr>
-              <w:fldChar w:fldCharType="end"/>
-            </w:r>
+            <w:fldSimple w:instr=" SEQ EqnChapter \c \* Arabic \* MERGEFORMAT ">
+              <w:r>
+                <w:rPr>
+                  <w:noProof/>
+                </w:rPr>
+                <w:instrText>3</w:instrText>
+              </w:r>
+            </w:fldSimple>
             <w:r>
               <w:instrText>.</w:instrText>
             </w:r>
-            <w:r>
-              <w:fldChar w:fldCharType="begin"/>
-            </w:r>
-            <w:r>
-              <w:instrText xml:space="preserve"> SEQ EquationNumber \n \* Arabic \* MERGEFORMAT </w:instrText>
-            </w:r>
-            <w:r>
-              <w:fldChar w:fldCharType="separate"/>
-            </w:r>
-            <w:r>
-              <w:rPr>
-                <w:noProof/>
-              </w:rPr>
-              <w:instrText>2</w:instrText>
-            </w:r>
-            <w:r>
-              <w:rPr>
-                <w:noProof/>
-              </w:rPr>
-              <w:fldChar w:fldCharType="end"/>
-            </w:r>
+            <w:fldSimple w:instr=" SEQ EquationNumber \n \* Arabic \* MERGEFORMAT ">
+              <w:r>
+                <w:rPr>
+                  <w:noProof/>
+                </w:rPr>
+                <w:instrText>2</w:instrText>
+              </w:r>
+            </w:fldSimple>
             <w:r>
               <w:instrText>)</w:instrText>
             </w:r>
@@ -6204,51 +6152,25 @@
             <w:r>
               <w:instrText xml:space="preserve"> MACROBUTTON NumberReference \* MERGEFORMAT (</w:instrText>
             </w:r>
-            <w:r>
-              <w:fldChar w:fldCharType="begin"/>
-            </w:r>
-            <w:r>
-              <w:instrText xml:space="preserve"> SEQ EqnChapter \c \* Arabic \* MERGEFORMAT </w:instrText>
-            </w:r>
-            <w:r>
-              <w:fldChar w:fldCharType="separate"/>
-            </w:r>
-            <w:r>
-              <w:rPr>
-                <w:noProof/>
-              </w:rPr>
-              <w:instrText>3</w:instrText>
-            </w:r>
-            <w:r>
-              <w:rPr>
-                <w:noProof/>
-              </w:rPr>
-              <w:fldChar w:fldCharType="end"/>
-            </w:r>
+            <w:fldSimple w:instr=" SEQ EqnChapter \c \* Arabic \* MERGEFORMAT ">
+              <w:r>
+                <w:rPr>
+                  <w:noProof/>
+                </w:rPr>
+                <w:instrText>3</w:instrText>
+              </w:r>
+            </w:fldSimple>
             <w:r>
               <w:instrText>.</w:instrText>
             </w:r>
-            <w:r>
-              <w:fldChar w:fldCharType="begin"/>
-            </w:r>
-            <w:r>
-              <w:instrText xml:space="preserve"> SEQ EquationNumber \n \* Arabic \* MERGEFORMAT </w:instrText>
-            </w:r>
-            <w:r>
-              <w:fldChar w:fldCharType="separate"/>
-            </w:r>
-            <w:r>
-              <w:rPr>
-                <w:noProof/>
-              </w:rPr>
-              <w:instrText>3</w:instrText>
-            </w:r>
-            <w:r>
-              <w:rPr>
-                <w:noProof/>
-              </w:rPr>
-              <w:fldChar w:fldCharType="end"/>
-            </w:r>
+            <w:fldSimple w:instr=" SEQ EquationNumber \n \* Arabic \* MERGEFORMAT ">
+              <w:r>
+                <w:rPr>
+                  <w:noProof/>
+                </w:rPr>
+                <w:instrText>3</w:instrText>
+              </w:r>
+            </w:fldSimple>
             <w:r>
               <w:instrText>)</w:instrText>
             </w:r>
@@ -7131,51 +7053,25 @@
             <w:r>
               <w:instrText xml:space="preserve"> MACROBUTTON NumberReference \* MERGEFORMAT (</w:instrText>
             </w:r>
-            <w:r>
-              <w:fldChar w:fldCharType="begin"/>
-            </w:r>
-            <w:r>
-              <w:instrText xml:space="preserve"> SEQ EqnChapter \c \* Arabic \* MERGEFORMAT </w:instrText>
-            </w:r>
-            <w:r>
-              <w:fldChar w:fldCharType="separate"/>
-            </w:r>
-            <w:r>
-              <w:rPr>
-                <w:noProof/>
-              </w:rPr>
-              <w:instrText>3</w:instrText>
-            </w:r>
-            <w:r>
-              <w:rPr>
-                <w:noProof/>
-              </w:rPr>
-              <w:fldChar w:fldCharType="end"/>
-            </w:r>
+            <w:fldSimple w:instr=" SEQ EqnChapter \c \* Arabic \* MERGEFORMAT ">
+              <w:r>
+                <w:rPr>
+                  <w:noProof/>
+                </w:rPr>
+                <w:instrText>3</w:instrText>
+              </w:r>
+            </w:fldSimple>
             <w:r>
               <w:instrText>.</w:instrText>
             </w:r>
-            <w:r>
-              <w:fldChar w:fldCharType="begin"/>
-            </w:r>
-            <w:r>
-              <w:instrText xml:space="preserve"> SEQ EquationNumber \n \* Arabic \* MERGEFORMAT </w:instrText>
-            </w:r>
-            <w:r>
-              <w:fldChar w:fldCharType="separate"/>
-            </w:r>
-            <w:r>
-              <w:rPr>
-                <w:noProof/>
-              </w:rPr>
-              <w:instrText>4</w:instrText>
-            </w:r>
-            <w:r>
-              <w:rPr>
-                <w:noProof/>
-              </w:rPr>
-              <w:fldChar w:fldCharType="end"/>
-            </w:r>
+            <w:fldSimple w:instr=" SEQ EquationNumber \n \* Arabic \* MERGEFORMAT ">
+              <w:r>
+                <w:rPr>
+                  <w:noProof/>
+                </w:rPr>
+                <w:instrText>4</w:instrText>
+              </w:r>
+            </w:fldSimple>
             <w:r>
               <w:instrText>)</w:instrText>
             </w:r>
@@ -7747,51 +7643,25 @@
             <w:r>
               <w:instrText xml:space="preserve"> MACROBUTTON NumberReference \* MERGEFORMAT (</w:instrText>
             </w:r>
-            <w:r>
-              <w:fldChar w:fldCharType="begin"/>
-            </w:r>
-            <w:r>
-              <w:instrText xml:space="preserve"> SEQ EqnChapter \c \* Arabic \* MERGEFORMAT </w:instrText>
-            </w:r>
-            <w:r>
-              <w:fldChar w:fldCharType="separate"/>
-            </w:r>
-            <w:r>
-              <w:rPr>
-                <w:noProof/>
-              </w:rPr>
-              <w:instrText>3</w:instrText>
-            </w:r>
-            <w:r>
-              <w:rPr>
-                <w:noProof/>
-              </w:rPr>
-              <w:fldChar w:fldCharType="end"/>
-            </w:r>
+            <w:fldSimple w:instr=" SEQ EqnChapter \c \* Arabic \* MERGEFORMAT ">
+              <w:r>
+                <w:rPr>
+                  <w:noProof/>
+                </w:rPr>
+                <w:instrText>3</w:instrText>
+              </w:r>
+            </w:fldSimple>
             <w:r>
               <w:instrText>.</w:instrText>
             </w:r>
-            <w:r>
-              <w:fldChar w:fldCharType="begin"/>
-            </w:r>
-            <w:r>
-              <w:instrText xml:space="preserve"> SEQ EquationNumber \n \* Arabic \* MERGEFORMAT </w:instrText>
-            </w:r>
-            <w:r>
-              <w:fldChar w:fldCharType="separate"/>
-            </w:r>
-            <w:r>
-              <w:rPr>
-                <w:noProof/>
-              </w:rPr>
-              <w:instrText>5</w:instrText>
-            </w:r>
-            <w:r>
-              <w:rPr>
-                <w:noProof/>
-              </w:rPr>
-              <w:fldChar w:fldCharType="end"/>
-            </w:r>
+            <w:fldSimple w:instr=" SEQ EquationNumber \n \* Arabic \* MERGEFORMAT ">
+              <w:r>
+                <w:rPr>
+                  <w:noProof/>
+                </w:rPr>
+                <w:instrText>5</w:instrText>
+              </w:r>
+            </w:fldSimple>
             <w:r>
               <w:instrText>)</w:instrText>
             </w:r>
@@ -8416,54 +8286,25 @@
             <w:r>
               <w:instrText xml:space="preserve"> MACROBUTTON NumberReference \* MERGEFORMAT (</w:instrText>
             </w:r>
-            <w:r>
-              <w:fldChar w:fldCharType="begin"/>
-            </w:r>
-            <w:r>
-              <w:instrText xml:space="preserve"> SEQ EqnChapter \c \* Arabic \* MERGEFORMAT </w:instrText>
-            </w:r>
-            <w:r>
-              <w:fldChar w:fldCharType="separate"/>
-            </w:r>
-            <w:r>
-              <w:rPr>
-                <w:noProof/>
-              </w:rPr>
-              <w:instrText>3</w:instrText>
-            </w:r>
-            <w:r>
-              <w:rPr>
-                <w:noProof/>
-              </w:rPr>
-              <w:fldChar w:fldCharType="end"/>
-            </w:r>
+            <w:fldSimple w:instr=" SEQ EqnChapter \c \* Arabic \* MERGEFORMAT ">
+              <w:r>
+                <w:rPr>
+                  <w:noProof/>
+                </w:rPr>
+                <w:instrText>3</w:instrText>
+              </w:r>
+            </w:fldSimple>
             <w:r>
               <w:instrText>.</w:instrText>
             </w:r>
-            <w:r>
-              <w:fldChar w:fldCharType="begin"/>
-            </w:r>
-            <w:r>
-              <w:instrText xml:space="preserve"> SEQ EquationNumber \n </w:instrText>
-            </w:r>
-            <w:r>
-              <w:instrText xml:space="preserve">\* Arabic \* MERGEFORMAT </w:instrText>
-            </w:r>
-            <w:r>
-              <w:fldChar w:fldCharType="separate"/>
-            </w:r>
-            <w:r>
-              <w:rPr>
-                <w:noProof/>
-              </w:rPr>
-              <w:instrText>6</w:instrText>
-            </w:r>
-            <w:r>
-              <w:rPr>
-                <w:noProof/>
-              </w:rPr>
-              <w:fldChar w:fldCharType="end"/>
-            </w:r>
+            <w:fldSimple w:instr=" SEQ EquationNumber \n \* Arabic \* MERGEFORMAT ">
+              <w:r>
+                <w:rPr>
+                  <w:noProof/>
+                </w:rPr>
+                <w:instrText>6</w:instrText>
+              </w:r>
+            </w:fldSimple>
             <w:r>
               <w:instrText>)</w:instrText>
             </w:r>
@@ -8772,51 +8613,25 @@
             <w:r>
               <w:instrText xml:space="preserve"> MACROBUTTON NumberReference \* MERGEFORMAT (</w:instrText>
             </w:r>
-            <w:r>
-              <w:fldChar w:fldCharType="begin"/>
-            </w:r>
-            <w:r>
-              <w:instrText xml:space="preserve"> SEQ EqnChapter \c \* Arabic \* MERGEFORMAT </w:instrText>
-            </w:r>
-            <w:r>
-              <w:fldChar w:fldCharType="separate"/>
-            </w:r>
-            <w:r>
-              <w:rPr>
-                <w:noProof/>
-              </w:rPr>
-              <w:instrText>3</w:instrText>
-            </w:r>
-            <w:r>
-              <w:rPr>
-                <w:noProof/>
-              </w:rPr>
-              <w:fldChar w:fldCharType="end"/>
-            </w:r>
+            <w:fldSimple w:instr=" SEQ EqnChapter \c \* Arabic \* MERGEFORMAT ">
+              <w:r>
+                <w:rPr>
+                  <w:noProof/>
+                </w:rPr>
+                <w:instrText>3</w:instrText>
+              </w:r>
+            </w:fldSimple>
             <w:r>
               <w:instrText>.</w:instrText>
             </w:r>
-            <w:r>
-              <w:fldChar w:fldCharType="begin"/>
-            </w:r>
-            <w:r>
-              <w:instrText xml:space="preserve"> SEQ EquationNumber \n \* Arabic \* MERGEFORMAT </w:instrText>
-            </w:r>
-            <w:r>
-              <w:fldChar w:fldCharType="separate"/>
-            </w:r>
-            <w:r>
-              <w:rPr>
-                <w:noProof/>
-              </w:rPr>
-              <w:instrText>7</w:instrText>
-            </w:r>
-            <w:r>
-              <w:rPr>
-                <w:noProof/>
-              </w:rPr>
-              <w:fldChar w:fldCharType="end"/>
-            </w:r>
+            <w:fldSimple w:instr=" SEQ EquationNumber \n \* Arabic \* MERGEFORMAT ">
+              <w:r>
+                <w:rPr>
+                  <w:noProof/>
+                </w:rPr>
+                <w:instrText>7</w:instrText>
+              </w:r>
+            </w:fldSimple>
             <w:r>
               <w:instrText>)</w:instrText>
             </w:r>
@@ -9415,51 +9230,25 @@
             <w:r>
               <w:instrText xml:space="preserve"> MACROBUTTON NumberReference \* MERGEFORMAT (</w:instrText>
             </w:r>
-            <w:r>
-              <w:fldChar w:fldCharType="begin"/>
-            </w:r>
-            <w:r>
-              <w:instrText xml:space="preserve"> SEQ EqnChapter \c \* Arabic \* MERGEFORMAT </w:instrText>
-            </w:r>
-            <w:r>
-              <w:fldChar w:fldCharType="separate"/>
-            </w:r>
-            <w:r>
-              <w:rPr>
-                <w:noProof/>
-              </w:rPr>
-              <w:instrText>3</w:instrText>
-            </w:r>
-            <w:r>
-              <w:rPr>
-                <w:noProof/>
-              </w:rPr>
-              <w:fldChar w:fldCharType="end"/>
-            </w:r>
+            <w:fldSimple w:instr=" SEQ EqnChapter \c \* Arabic \* MERGEFORMAT ">
+              <w:r>
+                <w:rPr>
+                  <w:noProof/>
+                </w:rPr>
+                <w:instrText>3</w:instrText>
+              </w:r>
+            </w:fldSimple>
             <w:r>
               <w:instrText>.</w:instrText>
             </w:r>
-            <w:r>
-              <w:fldChar w:fldCharType="begin"/>
-            </w:r>
-            <w:r>
-              <w:instrText xml:space="preserve"> SEQ EquationNumber \n \* Arabic \* MERGEFORMAT </w:instrText>
-            </w:r>
-            <w:r>
-              <w:fldChar w:fldCharType="separate"/>
-            </w:r>
-            <w:r>
-              <w:rPr>
-                <w:noProof/>
-              </w:rPr>
-              <w:instrText>8</w:instrText>
-            </w:r>
-            <w:r>
-              <w:rPr>
-                <w:noProof/>
-              </w:rPr>
-              <w:fldChar w:fldCharType="end"/>
-            </w:r>
+            <w:fldSimple w:instr=" SEQ EquationNumber \n \* Arabic \* MERGEFORMAT ">
+              <w:r>
+                <w:rPr>
+                  <w:noProof/>
+                </w:rPr>
+                <w:instrText>8</w:instrText>
+              </w:r>
+            </w:fldSimple>
             <w:r>
               <w:instrText>)</w:instrText>
             </w:r>
@@ -9951,51 +9740,25 @@
             <w:r>
               <w:instrText xml:space="preserve"> MACROBUTTON NumberReference \* MERGEFORMAT (</w:instrText>
             </w:r>
-            <w:r>
-              <w:fldChar w:fldCharType="begin"/>
-            </w:r>
-            <w:r>
-              <w:instrText xml:space="preserve"> SEQ EqnChapter \c \* Arabic \* MERGEFORMAT </w:instrText>
-            </w:r>
-            <w:r>
-              <w:fldChar w:fldCharType="separate"/>
-            </w:r>
-            <w:r>
-              <w:rPr>
-                <w:noProof/>
-              </w:rPr>
-              <w:instrText>3</w:instrText>
-            </w:r>
-            <w:r>
-              <w:rPr>
-                <w:noProof/>
-              </w:rPr>
-              <w:fldChar w:fldCharType="end"/>
-            </w:r>
+            <w:fldSimple w:instr=" SEQ EqnChapter \c \* Arabic \* MERGEFORMAT ">
+              <w:r>
+                <w:rPr>
+                  <w:noProof/>
+                </w:rPr>
+                <w:instrText>3</w:instrText>
+              </w:r>
+            </w:fldSimple>
             <w:r>
               <w:instrText>.</w:instrText>
             </w:r>
-            <w:r>
-              <w:fldChar w:fldCharType="begin"/>
-            </w:r>
-            <w:r>
-              <w:instrText xml:space="preserve"> SEQ EquationNumber \n \* Arabic \* MERGEFORMAT </w:instrText>
-            </w:r>
-            <w:r>
-              <w:fldChar w:fldCharType="separate"/>
-            </w:r>
-            <w:r>
-              <w:rPr>
-                <w:noProof/>
-              </w:rPr>
-              <w:instrText>9</w:instrText>
-            </w:r>
-            <w:r>
-              <w:rPr>
-                <w:noProof/>
-              </w:rPr>
-              <w:fldChar w:fldCharType="end"/>
-            </w:r>
+            <w:fldSimple w:instr=" SEQ EquationNumber \n \* Arabic \* MERGEFORMAT ">
+              <w:r>
+                <w:rPr>
+                  <w:noProof/>
+                </w:rPr>
+                <w:instrText>9</w:instrText>
+              </w:r>
+            </w:fldSimple>
             <w:r>
               <w:instrText>)</w:instrText>
             </w:r>
@@ -10245,7 +10008,7 @@
         <w:rPr>
           <w:rFonts w:eastAsiaTheme="minorEastAsia"/>
         </w:rPr>
-        <w:t xml:space="preserve"> is coincident with the z </w:t>
+        <w:t xml:space="preserve"> is coincident with the z-</w:t>
       </w:r>
       <w:r>
         <w:rPr>
@@ -10651,51 +10414,25 @@
             <w:r>
               <w:instrText xml:space="preserve"> MACROBUTTON NumberReference \* MERGEFORMAT (</w:instrText>
             </w:r>
-            <w:r>
-              <w:fldChar w:fldCharType="begin"/>
-            </w:r>
-            <w:r>
-              <w:instrText xml:space="preserve"> SEQ EqnChapter \c \* Arabic \* MERGEFORMAT </w:instrText>
-            </w:r>
-            <w:r>
-              <w:fldChar w:fldCharType="separate"/>
-            </w:r>
-            <w:r>
-              <w:rPr>
-                <w:noProof/>
-              </w:rPr>
-              <w:instrText>3</w:instrText>
-            </w:r>
-            <w:r>
-              <w:rPr>
-                <w:noProof/>
-              </w:rPr>
-              <w:fldChar w:fldCharType="end"/>
-            </w:r>
+            <w:fldSimple w:instr=" SEQ EqnChapter \c \* Arabic \* MERGEFORMAT ">
+              <w:r>
+                <w:rPr>
+                  <w:noProof/>
+                </w:rPr>
+                <w:instrText>3</w:instrText>
+              </w:r>
+            </w:fldSimple>
             <w:r>
               <w:instrText>.</w:instrText>
             </w:r>
-            <w:r>
-              <w:fldChar w:fldCharType="begin"/>
-            </w:r>
-            <w:r>
-              <w:instrText xml:space="preserve"> SEQ EquationNumber \n \* Arabic \* MERGEFORMAT </w:instrText>
-            </w:r>
-            <w:r>
-              <w:fldChar w:fldCharType="separate"/>
-            </w:r>
-            <w:r>
-              <w:rPr>
-                <w:noProof/>
-              </w:rPr>
-              <w:instrText>10</w:instrText>
-            </w:r>
-            <w:r>
-              <w:rPr>
-                <w:noProof/>
-              </w:rPr>
-              <w:fldChar w:fldCharType="end"/>
-            </w:r>
+            <w:fldSimple w:instr=" SEQ EquationNumber \n \* Arabic \* MERGEFORMAT ">
+              <w:r>
+                <w:rPr>
+                  <w:noProof/>
+                </w:rPr>
+                <w:instrText>10</w:instrText>
+              </w:r>
+            </w:fldSimple>
             <w:r>
               <w:instrText>)</w:instrText>
             </w:r>
@@ -11071,51 +10808,25 @@
             <w:r>
               <w:instrText xml:space="preserve"> MACROBUTTON NumberReference \* MERGEFORMAT (</w:instrText>
             </w:r>
-            <w:r>
-              <w:fldChar w:fldCharType="begin"/>
-            </w:r>
-            <w:r>
-              <w:instrText xml:space="preserve"> SEQ EqnChapter \c \* Arabic \* MERGEFORMAT </w:instrText>
-            </w:r>
-            <w:r>
-              <w:fldChar w:fldCharType="separate"/>
-            </w:r>
-            <w:r>
-              <w:rPr>
-                <w:noProof/>
-              </w:rPr>
-              <w:instrText>3</w:instrText>
-            </w:r>
-            <w:r>
-              <w:rPr>
-                <w:noProof/>
-              </w:rPr>
-              <w:fldChar w:fldCharType="end"/>
-            </w:r>
+            <w:fldSimple w:instr=" SEQ EqnChapter \c \* Arabic \* MERGEFORMAT ">
+              <w:r>
+                <w:rPr>
+                  <w:noProof/>
+                </w:rPr>
+                <w:instrText>3</w:instrText>
+              </w:r>
+            </w:fldSimple>
             <w:r>
               <w:instrText>.</w:instrText>
             </w:r>
-            <w:r>
-              <w:fldChar w:fldCharType="begin"/>
-            </w:r>
-            <w:r>
-              <w:instrText xml:space="preserve"> SEQ EquationNumber \n \* Arabic \* MERGEFORMAT </w:instrText>
-            </w:r>
-            <w:r>
-              <w:fldChar w:fldCharType="separate"/>
-            </w:r>
-            <w:r>
-              <w:rPr>
-                <w:noProof/>
-              </w:rPr>
-              <w:instrText>11</w:instrText>
-            </w:r>
-            <w:r>
-              <w:rPr>
-                <w:noProof/>
-              </w:rPr>
-              <w:fldChar w:fldCharType="end"/>
-            </w:r>
+            <w:fldSimple w:instr=" SEQ EquationNumber \n \* Arabic \* MERGEFORMAT ">
+              <w:r>
+                <w:rPr>
+                  <w:noProof/>
+                </w:rPr>
+                <w:instrText>11</w:instrText>
+              </w:r>
+            </w:fldSimple>
             <w:r>
               <w:instrText>)</w:instrText>
             </w:r>
@@ -11619,54 +11330,25 @@
             <w:r>
               <w:instrText xml:space="preserve"> MACROBUTTON NumberReference \* MERGEFORMAT (</w:instrText>
             </w:r>
-            <w:r>
-              <w:fldChar w:fldCharType="begin"/>
-            </w:r>
-            <w:r>
-              <w:instrText xml:space="preserve"> SEQ EqnChapter \c \* Arabic \* MERGEFORMAT </w:instrText>
-            </w:r>
-            <w:r>
-              <w:fldChar w:fldCharType="separate"/>
-            </w:r>
-            <w:r>
-              <w:rPr>
-                <w:noProof/>
-              </w:rPr>
-              <w:instrText>3</w:instrText>
-            </w:r>
-            <w:r>
-              <w:rPr>
-                <w:noProof/>
-              </w:rPr>
-              <w:fldChar w:fldCharType="end"/>
-            </w:r>
+            <w:fldSimple w:instr=" SEQ EqnChapter \c \* Arabic \* MERGEFORMAT ">
+              <w:r>
+                <w:rPr>
+                  <w:noProof/>
+                </w:rPr>
+                <w:instrText>3</w:instrText>
+              </w:r>
+            </w:fldSimple>
             <w:r>
               <w:instrText>.</w:instrText>
             </w:r>
-            <w:r>
-              <w:fldChar w:fldCharType="begin"/>
-            </w:r>
-            <w:r>
-              <w:instrText xml:space="preserve"> SEQ EquationNumber \n \* Arabic \* MERGEFORMAT</w:instrText>
-            </w:r>
-            <w:r>
-              <w:instrText xml:space="preserve"> </w:instrText>
-            </w:r>
-            <w:r>
-              <w:fldChar w:fldCharType="separate"/>
-            </w:r>
-            <w:r>
-              <w:rPr>
-                <w:noProof/>
-              </w:rPr>
-              <w:instrText>12</w:instrText>
-            </w:r>
-            <w:r>
-              <w:rPr>
-                <w:noProof/>
-              </w:rPr>
-              <w:fldChar w:fldCharType="end"/>
-            </w:r>
+            <w:fldSimple w:instr=" SEQ EquationNumber \n \* Arabic \* MERGEFORMAT ">
+              <w:r>
+                <w:rPr>
+                  <w:noProof/>
+                </w:rPr>
+                <w:instrText>12</w:instrText>
+              </w:r>
+            </w:fldSimple>
             <w:r>
               <w:instrText>)</w:instrText>
             </w:r>
@@ -11763,7 +11445,15 @@
         <w:rPr>
           <w:rFonts w:eastAsiaTheme="minorEastAsia"/>
         </w:rPr>
-        <w:t xml:space="preserve"> shows the schematic of the general problem—</w:t>
+        <w:t xml:space="preserve"> shows the schematic of th</w:t>
+      </w:r>
+      <w:bookmarkStart w:id="22" w:name="_GoBack"/>
+      <w:bookmarkEnd w:id="22"/>
+      <w:r>
+        <w:rPr>
+          <w:rFonts w:eastAsiaTheme="minorEastAsia"/>
+        </w:rPr>
+        <w:t>e general problem—</w:t>
       </w:r>
       <w:r>
         <w:rPr>
@@ -12039,7 +11729,19 @@
         <w:rPr>
           <w:rFonts w:eastAsiaTheme="minorEastAsia"/>
         </w:rPr>
-        <w:t>z axis</w:t>
+        <w:t>z</w:t>
+      </w:r>
+      <w:r>
+        <w:rPr>
+          <w:rFonts w:eastAsiaTheme="minorEastAsia"/>
+        </w:rPr>
+        <w:t>-</w:t>
+      </w:r>
+      <w:r>
+        <w:rPr>
+          <w:rFonts w:eastAsiaTheme="minorEastAsia"/>
+        </w:rPr>
+        <w:t>axis</w:t>
       </w:r>
       <w:r>
         <w:rPr>
@@ -12942,8 +12644,8 @@
             </m:oMathPara>
           </w:p>
         </w:tc>
-        <w:bookmarkStart w:id="22" w:name="NumberRef3735361695"/>
-        <w:bookmarkStart w:id="23" w:name="NumberRef8714458346"/>
+        <w:bookmarkStart w:id="23" w:name="NumberRef3735361695"/>
+        <w:bookmarkStart w:id="24" w:name="NumberRef8714458346"/>
         <w:tc>
           <w:tcPr>
             <w:tcW w:w="720" w:type="dxa"/>
@@ -12960,59 +12662,33 @@
             <w:r>
               <w:instrText xml:space="preserve"> MACROBUTTON NumberReference \* MERGEFORMAT (</w:instrText>
             </w:r>
-            <w:r>
-              <w:fldChar w:fldCharType="begin"/>
-            </w:r>
-            <w:r>
-              <w:instrText xml:space="preserve"> SEQ EqnChapter \c \* Arabic \* MERGEFORMAT </w:instrText>
-            </w:r>
-            <w:r>
-              <w:fldChar w:fldCharType="separate"/>
-            </w:r>
-            <w:r>
-              <w:rPr>
-                <w:noProof/>
-              </w:rPr>
-              <w:instrText>3</w:instrText>
-            </w:r>
-            <w:r>
-              <w:rPr>
-                <w:noProof/>
-              </w:rPr>
-              <w:fldChar w:fldCharType="end"/>
-            </w:r>
+            <w:fldSimple w:instr=" SEQ EqnChapter \c \* Arabic \* MERGEFORMAT ">
+              <w:r>
+                <w:rPr>
+                  <w:noProof/>
+                </w:rPr>
+                <w:instrText>3</w:instrText>
+              </w:r>
+            </w:fldSimple>
             <w:r>
               <w:instrText>.</w:instrText>
             </w:r>
-            <w:r>
-              <w:fldChar w:fldCharType="begin"/>
-            </w:r>
-            <w:r>
-              <w:instrText xml:space="preserve"> SEQ EquationNumber \n \* Arabic \* MERGEFORMAT </w:instrText>
-            </w:r>
-            <w:r>
-              <w:fldChar w:fldCharType="separate"/>
-            </w:r>
-            <w:r>
-              <w:rPr>
-                <w:noProof/>
-              </w:rPr>
-              <w:instrText>13</w:instrText>
-            </w:r>
-            <w:r>
-              <w:rPr>
-                <w:noProof/>
-              </w:rPr>
-              <w:fldChar w:fldCharType="end"/>
-            </w:r>
+            <w:fldSimple w:instr=" SEQ EquationNumber \n \* Arabic \* MERGEFORMAT ">
+              <w:r>
+                <w:rPr>
+                  <w:noProof/>
+                </w:rPr>
+                <w:instrText>13</w:instrText>
+              </w:r>
+            </w:fldSimple>
             <w:r>
               <w:instrText>)</w:instrText>
             </w:r>
             <w:r>
               <w:fldChar w:fldCharType="end"/>
             </w:r>
-            <w:bookmarkEnd w:id="22"/>
             <w:bookmarkEnd w:id="23"/>
+            <w:bookmarkEnd w:id="24"/>
           </w:p>
         </w:tc>
       </w:tr>
@@ -13805,51 +13481,25 @@
             <w:r>
               <w:instrText xml:space="preserve"> MACROBUTTON NumberReference \* MERGEFORMAT (</w:instrText>
             </w:r>
-            <w:r>
-              <w:fldChar w:fldCharType="begin"/>
-            </w:r>
-            <w:r>
-              <w:instrText xml:space="preserve"> SEQ EqnChapter \c \* Arabic \* MERGEFORMAT </w:instrText>
-            </w:r>
-            <w:r>
-              <w:fldChar w:fldCharType="separate"/>
-            </w:r>
-            <w:r>
-              <w:rPr>
-                <w:noProof/>
-              </w:rPr>
-              <w:instrText>3</w:instrText>
-            </w:r>
-            <w:r>
-              <w:rPr>
-                <w:noProof/>
-              </w:rPr>
-              <w:fldChar w:fldCharType="end"/>
-            </w:r>
+            <w:fldSimple w:instr=" SEQ EqnChapter \c \* Arabic \* MERGEFORMAT ">
+              <w:r>
+                <w:rPr>
+                  <w:noProof/>
+                </w:rPr>
+                <w:instrText>3</w:instrText>
+              </w:r>
+            </w:fldSimple>
             <w:r>
               <w:instrText>.</w:instrText>
             </w:r>
-            <w:r>
-              <w:fldChar w:fldCharType="begin"/>
-            </w:r>
-            <w:r>
-              <w:instrText xml:space="preserve"> SEQ EquationNumber \n \* Arabic \* MERGEFORMAT </w:instrText>
-            </w:r>
-            <w:r>
-              <w:fldChar w:fldCharType="separate"/>
-            </w:r>
-            <w:r>
-              <w:rPr>
-                <w:noProof/>
-              </w:rPr>
-              <w:instrText>14</w:instrText>
-            </w:r>
-            <w:r>
-              <w:rPr>
-                <w:noProof/>
-              </w:rPr>
-              <w:fldChar w:fldCharType="end"/>
-            </w:r>
+            <w:fldSimple w:instr=" SEQ EquationNumber \n \* Arabic \* MERGEFORMAT ">
+              <w:r>
+                <w:rPr>
+                  <w:noProof/>
+                </w:rPr>
+                <w:instrText>14</w:instrText>
+              </w:r>
+            </w:fldSimple>
             <w:r>
               <w:instrText>)</w:instrText>
             </w:r>
@@ -14504,8 +14154,8 @@
             </m:oMathPara>
           </w:p>
         </w:tc>
-        <w:bookmarkStart w:id="24" w:name="NumberRef7607235909"/>
-        <w:bookmarkStart w:id="25" w:name="NumberRef562368631"/>
+        <w:bookmarkStart w:id="25" w:name="NumberRef7607235909"/>
+        <w:bookmarkStart w:id="26" w:name="NumberRef562368631"/>
         <w:tc>
           <w:tcPr>
             <w:tcW w:w="720" w:type="dxa"/>
@@ -14522,59 +14172,33 @@
             <w:r>
               <w:instrText xml:space="preserve"> MACROBUTTON NumberReference \* MERGEFORMAT (</w:instrText>
             </w:r>
-            <w:r>
-              <w:fldChar w:fldCharType="begin"/>
-            </w:r>
-            <w:r>
-              <w:instrText xml:space="preserve"> SEQ EqnChapter \c \* Arabic \* MERGEFORMAT </w:instrText>
-            </w:r>
-            <w:r>
-              <w:fldChar w:fldCharType="separate"/>
-            </w:r>
-            <w:r>
-              <w:rPr>
-                <w:noProof/>
-              </w:rPr>
-              <w:instrText>3</w:instrText>
-            </w:r>
-            <w:r>
-              <w:rPr>
-                <w:noProof/>
-              </w:rPr>
-              <w:fldChar w:fldCharType="end"/>
-            </w:r>
+            <w:fldSimple w:instr=" SEQ EqnChapter \c \* Arabic \* MERGEFORMAT ">
+              <w:r>
+                <w:rPr>
+                  <w:noProof/>
+                </w:rPr>
+                <w:instrText>3</w:instrText>
+              </w:r>
+            </w:fldSimple>
             <w:r>
               <w:instrText>.</w:instrText>
             </w:r>
-            <w:r>
-              <w:fldChar w:fldCharType="begin"/>
-            </w:r>
-            <w:r>
-              <w:instrText xml:space="preserve"> SEQ EquationNumber \n \* Arabic \* MERGEFORMAT </w:instrText>
-            </w:r>
-            <w:r>
-              <w:fldChar w:fldCharType="separate"/>
-            </w:r>
-            <w:r>
-              <w:rPr>
-                <w:noProof/>
-              </w:rPr>
-              <w:instrText>15</w:instrText>
-            </w:r>
-            <w:r>
-              <w:rPr>
-                <w:noProof/>
-              </w:rPr>
-              <w:fldChar w:fldCharType="end"/>
-            </w:r>
+            <w:fldSimple w:instr=" SEQ EquationNumber \n \* Arabic \* MERGEFORMAT ">
+              <w:r>
+                <w:rPr>
+                  <w:noProof/>
+                </w:rPr>
+                <w:instrText>15</w:instrText>
+              </w:r>
+            </w:fldSimple>
             <w:r>
               <w:instrText>)</w:instrText>
             </w:r>
             <w:r>
               <w:fldChar w:fldCharType="end"/>
             </w:r>
-            <w:bookmarkEnd w:id="24"/>
             <w:bookmarkEnd w:id="25"/>
+            <w:bookmarkEnd w:id="26"/>
           </w:p>
         </w:tc>
       </w:tr>
@@ -15177,54 +14801,25 @@
             <w:r>
               <w:instrText xml:space="preserve"> MACROBUTTON NumberReference \* MERGEFORMAT (</w:instrText>
             </w:r>
-            <w:r>
-              <w:fldChar w:fldCharType="begin"/>
-            </w:r>
-            <w:r>
-              <w:instrText xml:space="preserve"> SEQ EqnChapter \c \* Arabi</w:instrText>
-            </w:r>
-            <w:r>
-              <w:instrText xml:space="preserve">c \* MERGEFORMAT </w:instrText>
-            </w:r>
-            <w:r>
-              <w:fldChar w:fldCharType="separate"/>
-            </w:r>
-            <w:r>
-              <w:rPr>
-                <w:noProof/>
-              </w:rPr>
-              <w:instrText>3</w:instrText>
-            </w:r>
-            <w:r>
-              <w:rPr>
-                <w:noProof/>
-              </w:rPr>
-              <w:fldChar w:fldCharType="end"/>
-            </w:r>
+            <w:fldSimple w:instr=" SEQ EqnChapter \c \* Arabic \* MERGEFORMAT ">
+              <w:r>
+                <w:rPr>
+                  <w:noProof/>
+                </w:rPr>
+                <w:instrText>3</w:instrText>
+              </w:r>
+            </w:fldSimple>
             <w:r>
               <w:instrText>.</w:instrText>
             </w:r>
-            <w:r>
-              <w:fldChar w:fldCharType="begin"/>
-            </w:r>
-            <w:r>
-              <w:instrText xml:space="preserve"> SEQ EquationNumber \n \* Arabic \* MERGEFORMAT </w:instrText>
-            </w:r>
-            <w:r>
-              <w:fldChar w:fldCharType="separate"/>
-            </w:r>
-            <w:r>
-              <w:rPr>
-                <w:noProof/>
-              </w:rPr>
-              <w:instrText>16</w:instrText>
-            </w:r>
-            <w:r>
-              <w:rPr>
-                <w:noProof/>
-              </w:rPr>
-              <w:fldChar w:fldCharType="end"/>
-            </w:r>
+            <w:fldSimple w:instr=" SEQ EquationNumber \n \* Arabic \* MERGEFORMAT ">
+              <w:r>
+                <w:rPr>
+                  <w:noProof/>
+                </w:rPr>
+                <w:instrText>16</w:instrText>
+              </w:r>
+            </w:fldSimple>
             <w:r>
               <w:instrText>)</w:instrText>
             </w:r>
@@ -17360,51 +16955,25 @@
             <w:r>
               <w:instrText xml:space="preserve"> MACROBUTTON NumberReference \* MERGEFORMAT (</w:instrText>
             </w:r>
-            <w:r>
-              <w:fldChar w:fldCharType="begin"/>
-            </w:r>
-            <w:r>
-              <w:instrText xml:space="preserve"> SEQ EqnChapter \c \* Arabic \* MERGEFORMAT </w:instrText>
-            </w:r>
-            <w:r>
-              <w:fldChar w:fldCharType="separate"/>
-            </w:r>
-            <w:r>
-              <w:rPr>
-                <w:noProof/>
-              </w:rPr>
-              <w:instrText>3</w:instrText>
-            </w:r>
-            <w:r>
-              <w:rPr>
-                <w:noProof/>
-              </w:rPr>
-              <w:fldChar w:fldCharType="end"/>
-            </w:r>
+            <w:fldSimple w:instr=" SEQ EqnChapter \c \* Arabic \* MERGEFORMAT ">
+              <w:r>
+                <w:rPr>
+                  <w:noProof/>
+                </w:rPr>
+                <w:instrText>3</w:instrText>
+              </w:r>
+            </w:fldSimple>
             <w:r>
               <w:instrText>.</w:instrText>
             </w:r>
-            <w:r>
-              <w:fldChar w:fldCharType="begin"/>
-            </w:r>
-            <w:r>
-              <w:instrText xml:space="preserve"> SEQ EquationNumber \n \* Arabic \* MERGEFORMAT </w:instrText>
-            </w:r>
-            <w:r>
-              <w:fldChar w:fldCharType="separate"/>
-            </w:r>
-            <w:r>
-              <w:rPr>
-                <w:noProof/>
-              </w:rPr>
-              <w:instrText>17</w:instrText>
-            </w:r>
-            <w:r>
-              <w:rPr>
-                <w:noProof/>
-              </w:rPr>
-              <w:fldChar w:fldCharType="end"/>
-            </w:r>
+            <w:fldSimple w:instr=" SEQ EquationNumber \n \* Arabic \* MERGEFORMAT ">
+              <w:r>
+                <w:rPr>
+                  <w:noProof/>
+                </w:rPr>
+                <w:instrText>17</w:instrText>
+              </w:r>
+            </w:fldSimple>
             <w:r>
               <w:instrText>)</w:instrText>
             </w:r>
@@ -18312,7 +17881,7 @@
             </m:oMathPara>
           </w:p>
         </w:tc>
-        <w:bookmarkStart w:id="26" w:name="NumberRef535045266"/>
+        <w:bookmarkStart w:id="27" w:name="NumberRef535045266"/>
         <w:tc>
           <w:tcPr>
             <w:tcW w:w="720" w:type="dxa"/>
@@ -18329,58 +17898,32 @@
             <w:r>
               <w:instrText xml:space="preserve"> MACROBUTTON NumberReference \* MERGEFORMAT (</w:instrText>
             </w:r>
-            <w:r>
-              <w:fldChar w:fldCharType="begin"/>
-            </w:r>
-            <w:r>
-              <w:instrText xml:space="preserve"> SEQ EqnChapter \c \* Arabic \* MERGEFORMAT </w:instrText>
-            </w:r>
-            <w:r>
-              <w:fldChar w:fldCharType="separate"/>
-            </w:r>
-            <w:r>
-              <w:rPr>
-                <w:noProof/>
-              </w:rPr>
-              <w:instrText>3</w:instrText>
-            </w:r>
-            <w:r>
-              <w:rPr>
-                <w:noProof/>
-              </w:rPr>
-              <w:fldChar w:fldCharType="end"/>
-            </w:r>
+            <w:fldSimple w:instr=" SEQ EqnChapter \c \* Arabic \* MERGEFORMAT ">
+              <w:r>
+                <w:rPr>
+                  <w:noProof/>
+                </w:rPr>
+                <w:instrText>3</w:instrText>
+              </w:r>
+            </w:fldSimple>
             <w:r>
               <w:instrText>.</w:instrText>
             </w:r>
-            <w:r>
-              <w:fldChar w:fldCharType="begin"/>
-            </w:r>
-            <w:r>
-              <w:instrText xml:space="preserve"> SEQ EquationNumber \n \* Arabic \* MERGEFORMAT </w:instrText>
-            </w:r>
-            <w:r>
-              <w:fldChar w:fldCharType="separate"/>
-            </w:r>
-            <w:r>
-              <w:rPr>
-                <w:noProof/>
-              </w:rPr>
-              <w:instrText>18</w:instrText>
-            </w:r>
-            <w:r>
-              <w:rPr>
-                <w:noProof/>
-              </w:rPr>
-              <w:fldChar w:fldCharType="end"/>
-            </w:r>
+            <w:fldSimple w:instr=" SEQ EquationNumber \n \* Arabic \* MERGEFORMAT ">
+              <w:r>
+                <w:rPr>
+                  <w:noProof/>
+                </w:rPr>
+                <w:instrText>18</w:instrText>
+              </w:r>
+            </w:fldSimple>
             <w:r>
               <w:instrText>)</w:instrText>
             </w:r>
             <w:r>
               <w:fldChar w:fldCharType="end"/>
             </w:r>
-            <w:bookmarkEnd w:id="26"/>
+            <w:bookmarkEnd w:id="27"/>
           </w:p>
         </w:tc>
       </w:tr>
@@ -19080,7 +18623,19 @@
         <w:rPr>
           <w:rFonts w:eastAsiaTheme="minorEastAsia"/>
         </w:rPr>
-        <w:t xml:space="preserve"> fixed to the image plane at the intersection of the image plane with the z axis of the camera frame </w:t>
+        <w:t xml:space="preserve"> fixed to the image plane at the intersectio</w:t>
+      </w:r>
+      <w:r>
+        <w:rPr>
+          <w:rFonts w:eastAsiaTheme="minorEastAsia"/>
+        </w:rPr>
+        <w:t>n of the image plane with the z-</w:t>
+      </w:r>
+      <w:r>
+        <w:rPr>
+          <w:rFonts w:eastAsiaTheme="minorEastAsia"/>
+        </w:rPr>
+        <w:t xml:space="preserve">axis of the camera frame </w:t>
       </w:r>
       <m:oMath>
         <m:d>
@@ -19222,9 +18777,9 @@
               </w:rPr>
               <w:lastRenderedPageBreak/>
               <w:drawing>
-                <wp:inline distT="0" distB="0" distL="0" distR="0" wp14:anchorId="23B10D38" wp14:editId="369D733D">
-                  <wp:extent cx="5017008" cy="2029968"/>
-                  <wp:effectExtent l="0" t="0" r="0" b="8890"/>
+                <wp:inline distT="0" distB="0" distL="0" distR="0" wp14:anchorId="23B10D38" wp14:editId="2C449CF6">
+                  <wp:extent cx="5020056" cy="2075688"/>
+                  <wp:effectExtent l="0" t="0" r="0" b="1270"/>
                   <wp:docPr id="34" name="Picture 33"/>
                   <wp:cNvGraphicFramePr>
                     <a:graphicFrameLocks xmlns:a="http://schemas.openxmlformats.org/drawingml/2006/main" noChangeAspect="1"/>
@@ -19253,7 +18808,7 @@
                         <pic:spPr bwMode="auto">
                           <a:xfrm>
                             <a:off x="0" y="0"/>
-                            <a:ext cx="5017008" cy="2029968"/>
+                            <a:ext cx="5020056" cy="2075688"/>
                           </a:xfrm>
                           <a:prstGeom prst="rect">
                             <a:avLst/>
@@ -20748,8 +20303,8 @@
             </m:oMathPara>
           </w:p>
         </w:tc>
-        <w:bookmarkStart w:id="27" w:name="NumberRef8144900203"/>
-        <w:bookmarkStart w:id="28" w:name="NumberRef453527570"/>
+        <w:bookmarkStart w:id="28" w:name="NumberRef8144900203"/>
+        <w:bookmarkStart w:id="29" w:name="NumberRef453527570"/>
         <w:tc>
           <w:tcPr>
             <w:tcW w:w="720" w:type="dxa"/>
@@ -20766,62 +20321,33 @@
             <w:r>
               <w:instrText xml:space="preserve"> MACROBUTTON NumberReference \* MERGEFORMAT (</w:instrText>
             </w:r>
-            <w:r>
-              <w:fldChar w:fldCharType="begin"/>
-            </w:r>
-            <w:r>
-              <w:instrText xml:space="preserve"> SEQ EqnChapter </w:instrText>
-            </w:r>
-            <w:r>
-              <w:instrText xml:space="preserve">\c \* Arabic \* MERGEFORMAT </w:instrText>
-            </w:r>
-            <w:r>
-              <w:fldChar w:fldCharType="separate"/>
-            </w:r>
-            <w:r>
-              <w:rPr>
-                <w:noProof/>
-              </w:rPr>
-              <w:instrText>3</w:instrText>
-            </w:r>
-            <w:r>
-              <w:rPr>
-                <w:noProof/>
-              </w:rPr>
-              <w:fldChar w:fldCharType="end"/>
-            </w:r>
+            <w:fldSimple w:instr=" SEQ EqnChapter \c \* Arabic \* MERGEFORMAT ">
+              <w:r>
+                <w:rPr>
+                  <w:noProof/>
+                </w:rPr>
+                <w:instrText>3</w:instrText>
+              </w:r>
+            </w:fldSimple>
             <w:r>
               <w:instrText>.</w:instrText>
             </w:r>
-            <w:r>
-              <w:fldChar w:fldCharType="begin"/>
-            </w:r>
-            <w:r>
-              <w:instrText xml:space="preserve"> SEQ EquationNumber \n \* Arabic \* MERGEFORMAT </w:instrText>
-            </w:r>
-            <w:r>
-              <w:fldChar w:fldCharType="separate"/>
-            </w:r>
-            <w:r>
-              <w:rPr>
-                <w:noProof/>
-              </w:rPr>
-              <w:instrText>19</w:instrText>
-            </w:r>
-            <w:r>
-              <w:rPr>
-                <w:noProof/>
-              </w:rPr>
-              <w:fldChar w:fldCharType="end"/>
-            </w:r>
+            <w:fldSimple w:instr=" SEQ EquationNumber \n \* Arabic \* MERGEFORMAT ">
+              <w:r>
+                <w:rPr>
+                  <w:noProof/>
+                </w:rPr>
+                <w:instrText>19</w:instrText>
+              </w:r>
+            </w:fldSimple>
             <w:r>
               <w:instrText>)</w:instrText>
             </w:r>
             <w:r>
               <w:fldChar w:fldCharType="end"/>
             </w:r>
-            <w:bookmarkEnd w:id="27"/>
             <w:bookmarkEnd w:id="28"/>
+            <w:bookmarkEnd w:id="29"/>
           </w:p>
         </w:tc>
       </w:tr>
@@ -21115,15 +20641,15 @@
                   </w:rPr>
                   <m:t>=</m:t>
                 </m:r>
-                <m:sSubSup>
-                  <m:sSubSupPr>
+                <m:sSub>
+                  <m:sSubPr>
                     <m:ctrlPr>
                       <w:rPr>
                         <w:rFonts w:ascii="Cambria Math" w:eastAsiaTheme="minorEastAsia" w:hAnsi="Cambria Math"/>
                         <w:i/>
                       </w:rPr>
                     </m:ctrlPr>
-                  </m:sSubSupPr>
+                  </m:sSubPr>
                   <m:e>
                     <m:r>
                       <w:rPr>
@@ -21137,23 +20663,15 @@
                       <w:rPr>
                         <w:rFonts w:ascii="Cambria Math" w:eastAsiaTheme="minorEastAsia" w:hAnsi="Cambria Math"/>
                       </w:rPr>
-                      <m:t>⊥</m:t>
+                      <m:t>o⊥</m:t>
                     </m:r>
                   </m:sub>
-                  <m:sup>
-                    <m:r>
-                      <w:rPr>
-                        <w:rFonts w:ascii="Cambria Math" w:eastAsiaTheme="minorEastAsia" w:hAnsi="Cambria Math"/>
-                      </w:rPr>
-                      <m:t>'</m:t>
-                    </m:r>
-                  </m:sup>
-                </m:sSubSup>
+                </m:sSub>
               </m:oMath>
             </m:oMathPara>
           </w:p>
         </w:tc>
-        <w:bookmarkStart w:id="29" w:name="NumberRef4140326977"/>
+        <w:bookmarkStart w:id="30" w:name="NumberRef4140326977"/>
         <w:tc>
           <w:tcPr>
             <w:tcW w:w="720" w:type="dxa"/>
@@ -21170,58 +20688,32 @@
             <w:r>
               <w:instrText xml:space="preserve"> MACROBUTTON NumberReference \* MERGEFORMAT (</w:instrText>
             </w:r>
-            <w:r>
-              <w:fldChar w:fldCharType="begin"/>
-            </w:r>
-            <w:r>
-              <w:instrText xml:space="preserve"> SEQ EqnChapter \c \* Arabic \* MERGEFORMAT </w:instrText>
-            </w:r>
-            <w:r>
-              <w:fldChar w:fldCharType="separate"/>
-            </w:r>
-            <w:r>
-              <w:rPr>
-                <w:noProof/>
-              </w:rPr>
-              <w:instrText>3</w:instrText>
-            </w:r>
-            <w:r>
-              <w:rPr>
-                <w:noProof/>
-              </w:rPr>
-              <w:fldChar w:fldCharType="end"/>
-            </w:r>
+            <w:fldSimple w:instr=" SEQ EqnChapter \c \* Arabic \* MERGEFORMAT ">
+              <w:r>
+                <w:rPr>
+                  <w:noProof/>
+                </w:rPr>
+                <w:instrText>3</w:instrText>
+              </w:r>
+            </w:fldSimple>
             <w:r>
               <w:instrText>.</w:instrText>
             </w:r>
-            <w:r>
-              <w:fldChar w:fldCharType="begin"/>
-            </w:r>
-            <w:r>
-              <w:instrText xml:space="preserve"> SEQ EquationNumber \n \* Arabic \* MERGEFORMAT </w:instrText>
-            </w:r>
-            <w:r>
-              <w:fldChar w:fldCharType="separate"/>
-            </w:r>
-            <w:r>
-              <w:rPr>
-                <w:noProof/>
-              </w:rPr>
-              <w:instrText>20</w:instrText>
-            </w:r>
-            <w:r>
-              <w:rPr>
-                <w:noProof/>
-              </w:rPr>
-              <w:fldChar w:fldCharType="end"/>
-            </w:r>
+            <w:fldSimple w:instr=" SEQ EquationNumber \n \* Arabic \* MERGEFORMAT ">
+              <w:r>
+                <w:rPr>
+                  <w:noProof/>
+                </w:rPr>
+                <w:instrText>20</w:instrText>
+              </w:r>
+            </w:fldSimple>
             <w:r>
               <w:instrText>)</w:instrText>
             </w:r>
             <w:r>
               <w:fldChar w:fldCharType="end"/>
             </w:r>
-            <w:bookmarkEnd w:id="29"/>
+            <w:bookmarkEnd w:id="30"/>
           </w:p>
         </w:tc>
       </w:tr>
@@ -21240,15 +20732,15 @@
         <w:t xml:space="preserve"> </w:t>
       </w:r>
       <m:oMath>
-        <m:sSubSup>
-          <m:sSubSupPr>
+        <m:sSub>
+          <m:sSubPr>
             <m:ctrlPr>
               <w:rPr>
                 <w:rFonts w:ascii="Cambria Math" w:eastAsiaTheme="minorEastAsia" w:hAnsi="Cambria Math"/>
                 <w:i/>
               </w:rPr>
             </m:ctrlPr>
-          </m:sSubSupPr>
+          </m:sSubPr>
           <m:e>
             <m:r>
               <w:rPr>
@@ -21262,18 +20754,10 @@
               <w:rPr>
                 <w:rFonts w:ascii="Cambria Math" w:eastAsiaTheme="minorEastAsia" w:hAnsi="Cambria Math"/>
               </w:rPr>
-              <m:t>⊥</m:t>
+              <m:t>o⊥</m:t>
             </m:r>
           </m:sub>
-          <m:sup>
-            <m:r>
-              <w:rPr>
-                <w:rFonts w:ascii="Cambria Math" w:eastAsiaTheme="minorEastAsia" w:hAnsi="Cambria Math"/>
-              </w:rPr>
-              <m:t>'</m:t>
-            </m:r>
-          </m:sup>
-        </m:sSubSup>
+        </m:sSub>
       </m:oMath>
       <w:r>
         <w:rPr>
@@ -21715,15 +21199,15 @@
                     </m:groupChr>
                   </m:e>
                   <m:lim>
-                    <m:sSubSup>
-                      <m:sSubSupPr>
+                    <m:sSub>
+                      <m:sSubPr>
                         <m:ctrlPr>
                           <w:rPr>
                             <w:rFonts w:ascii="Cambria Math" w:eastAsiaTheme="minorEastAsia" w:hAnsi="Cambria Math"/>
                             <w:i/>
                           </w:rPr>
                         </m:ctrlPr>
-                      </m:sSubSupPr>
+                      </m:sSubPr>
                       <m:e>
                         <m:r>
                           <w:rPr>
@@ -21737,18 +21221,10 @@
                           <w:rPr>
                             <w:rFonts w:ascii="Cambria Math" w:eastAsiaTheme="minorEastAsia" w:hAnsi="Cambria Math"/>
                           </w:rPr>
-                          <m:t>⊥</m:t>
+                          <m:t>o⊥</m:t>
                         </m:r>
                       </m:sub>
-                      <m:sup>
-                        <m:r>
-                          <w:rPr>
-                            <w:rFonts w:ascii="Cambria Math" w:eastAsiaTheme="minorEastAsia" w:hAnsi="Cambria Math"/>
-                          </w:rPr>
-                          <m:t>'</m:t>
-                        </m:r>
-                      </m:sup>
-                    </m:sSubSup>
+                    </m:sSub>
                   </m:lim>
                 </m:limLow>
                 <m:r>
@@ -22382,15 +21858,15 @@
                         </m:ctrlPr>
                       </m:dPr>
                       <m:e>
-                        <m:sSubSup>
-                          <m:sSubSupPr>
+                        <m:sSub>
+                          <m:sSubPr>
                             <m:ctrlPr>
                               <w:rPr>
                                 <w:rFonts w:ascii="Cambria Math" w:eastAsiaTheme="minorEastAsia" w:hAnsi="Cambria Math"/>
                                 <w:i/>
                               </w:rPr>
                             </m:ctrlPr>
-                          </m:sSubSupPr>
+                          </m:sSubPr>
                           <m:e>
                             <m:r>
                               <w:rPr>
@@ -22404,18 +21880,10 @@
                               <w:rPr>
                                 <w:rFonts w:ascii="Cambria Math" w:eastAsiaTheme="minorEastAsia" w:hAnsi="Cambria Math"/>
                               </w:rPr>
-                              <m:t>⊥</m:t>
+                              <m:t>o⊥</m:t>
                             </m:r>
                           </m:sub>
-                          <m:sup>
-                            <m:r>
-                              <w:rPr>
-                                <w:rFonts w:ascii="Cambria Math" w:eastAsiaTheme="minorEastAsia" w:hAnsi="Cambria Math"/>
-                              </w:rPr>
-                              <m:t>'</m:t>
-                            </m:r>
-                          </m:sup>
-                        </m:sSubSup>
+                        </m:sSub>
                         <m:r>
                           <w:rPr>
                             <w:rFonts w:ascii="Cambria Math" w:eastAsiaTheme="minorEastAsia" w:hAnsi="Cambria Math"/>
@@ -22971,7 +22439,7 @@
             </m:oMathPara>
           </w:p>
         </w:tc>
-        <w:bookmarkStart w:id="30" w:name="NumberRef7090379000"/>
+        <w:bookmarkStart w:id="31" w:name="NumberRef7090379000"/>
         <w:tc>
           <w:tcPr>
             <w:tcW w:w="720" w:type="dxa"/>
@@ -22988,58 +22456,32 @@
             <w:r>
               <w:instrText xml:space="preserve"> MACROBUTTON NumberReference \* MERGEFORMAT (</w:instrText>
             </w:r>
-            <w:r>
-              <w:fldChar w:fldCharType="begin"/>
-            </w:r>
-            <w:r>
-              <w:instrText xml:space="preserve"> SEQ EqnChapter \c \* Arabic \* MERGEFORMAT </w:instrText>
-            </w:r>
-            <w:r>
-              <w:fldChar w:fldCharType="separate"/>
-            </w:r>
-            <w:r>
-              <w:rPr>
-                <w:noProof/>
-              </w:rPr>
-              <w:instrText>3</w:instrText>
-            </w:r>
-            <w:r>
-              <w:rPr>
-                <w:noProof/>
-              </w:rPr>
-              <w:fldChar w:fldCharType="end"/>
-            </w:r>
+            <w:fldSimple w:instr=" SEQ EqnChapter \c \* Arabic \* MERGEFORMAT ">
+              <w:r>
+                <w:rPr>
+                  <w:noProof/>
+                </w:rPr>
+                <w:instrText>3</w:instrText>
+              </w:r>
+            </w:fldSimple>
             <w:r>
               <w:instrText>.</w:instrText>
             </w:r>
-            <w:r>
-              <w:fldChar w:fldCharType="begin"/>
-            </w:r>
-            <w:r>
-              <w:instrText xml:space="preserve"> SEQ EquationNumber \n \* Arabic \* MERGEFORMAT </w:instrText>
-            </w:r>
-            <w:r>
-              <w:fldChar w:fldCharType="separate"/>
-            </w:r>
-            <w:r>
-              <w:rPr>
-                <w:noProof/>
-              </w:rPr>
-              <w:instrText>21</w:instrText>
-            </w:r>
-            <w:r>
-              <w:rPr>
-                <w:noProof/>
-              </w:rPr>
-              <w:fldChar w:fldCharType="end"/>
-            </w:r>
+            <w:fldSimple w:instr=" SEQ EquationNumber \n \* Arabic \* MERGEFORMAT ">
+              <w:r>
+                <w:rPr>
+                  <w:noProof/>
+                </w:rPr>
+                <w:instrText>21</w:instrText>
+              </w:r>
+            </w:fldSimple>
             <w:r>
               <w:instrText>)</w:instrText>
             </w:r>
             <w:r>
               <w:fldChar w:fldCharType="end"/>
             </w:r>
-            <w:bookmarkEnd w:id="30"/>
+            <w:bookmarkEnd w:id="31"/>
           </w:p>
         </w:tc>
       </w:tr>
@@ -23124,8 +22566,8 @@
         <w:tblLook w:val="0600" w:firstRow="0" w:lastRow="0" w:firstColumn="0" w:lastColumn="0" w:noHBand="1" w:noVBand="1"/>
       </w:tblPr>
       <w:tblGrid>
-        <w:gridCol w:w="7938"/>
-        <w:gridCol w:w="693"/>
+        <w:gridCol w:w="7939"/>
+        <w:gridCol w:w="692"/>
       </w:tblGrid>
       <w:tr>
         <w:tc>
@@ -23347,15 +22789,15 @@
                         </m:ctrlPr>
                       </m:dPr>
                       <m:e>
-                        <m:sSubSup>
-                          <m:sSubSupPr>
+                        <m:sSub>
+                          <m:sSubPr>
                             <m:ctrlPr>
                               <w:rPr>
                                 <w:rFonts w:ascii="Cambria Math" w:eastAsiaTheme="minorEastAsia" w:hAnsi="Cambria Math"/>
                                 <w:i/>
                               </w:rPr>
                             </m:ctrlPr>
-                          </m:sSubSupPr>
+                          </m:sSubPr>
                           <m:e>
                             <m:r>
                               <w:rPr>
@@ -23369,18 +22811,10 @@
                               <w:rPr>
                                 <w:rFonts w:ascii="Cambria Math" w:eastAsiaTheme="minorEastAsia" w:hAnsi="Cambria Math"/>
                               </w:rPr>
-                              <m:t>⊥</m:t>
+                              <m:t>o⊥</m:t>
                             </m:r>
                           </m:sub>
-                          <m:sup>
-                            <m:r>
-                              <w:rPr>
-                                <w:rFonts w:ascii="Cambria Math" w:eastAsiaTheme="minorEastAsia" w:hAnsi="Cambria Math"/>
-                              </w:rPr>
-                              <m:t>'</m:t>
-                            </m:r>
-                          </m:sup>
-                        </m:sSubSup>
+                        </m:sSub>
                         <m:r>
                           <w:rPr>
                             <w:rFonts w:ascii="Cambria Math" w:eastAsiaTheme="minorEastAsia" w:hAnsi="Cambria Math"/>
@@ -24069,51 +23503,25 @@
             <w:r>
               <w:instrText xml:space="preserve"> MACROBUTTON NumberReference \* MERGEFORMAT (</w:instrText>
             </w:r>
-            <w:r>
-              <w:fldChar w:fldCharType="begin"/>
-            </w:r>
-            <w:r>
-              <w:instrText xml:space="preserve"> SEQ EqnChapter \c \* Arabic \* MERGEFORMAT </w:instrText>
-            </w:r>
-            <w:r>
-              <w:fldChar w:fldCharType="separate"/>
-            </w:r>
-            <w:r>
-              <w:rPr>
-                <w:noProof/>
-              </w:rPr>
-              <w:instrText>3</w:instrText>
-            </w:r>
-            <w:r>
-              <w:rPr>
-                <w:noProof/>
-              </w:rPr>
-              <w:fldChar w:fldCharType="end"/>
-            </w:r>
+            <w:fldSimple w:instr=" SEQ EqnChapter \c \* Arabic \* MERGEFORMAT ">
+              <w:r>
+                <w:rPr>
+                  <w:noProof/>
+                </w:rPr>
+                <w:instrText>3</w:instrText>
+              </w:r>
+            </w:fldSimple>
             <w:r>
               <w:instrText>.</w:instrText>
             </w:r>
-            <w:r>
-              <w:fldChar w:fldCharType="begin"/>
-            </w:r>
-            <w:r>
-              <w:instrText xml:space="preserve"> SEQ EquationNumber \n \* Arabic \* MERGEFORMAT </w:instrText>
-            </w:r>
-            <w:r>
-              <w:fldChar w:fldCharType="separate"/>
-            </w:r>
-            <w:r>
-              <w:rPr>
-                <w:noProof/>
-              </w:rPr>
-              <w:instrText>22</w:instrText>
-            </w:r>
-            <w:r>
-              <w:rPr>
-                <w:noProof/>
-              </w:rPr>
-              <w:fldChar w:fldCharType="end"/>
-            </w:r>
+            <w:fldSimple w:instr=" SEQ EquationNumber \n \* Arabic \* MERGEFORMAT ">
+              <w:r>
+                <w:rPr>
+                  <w:noProof/>
+                </w:rPr>
+                <w:instrText>22</w:instrText>
+              </w:r>
+            </w:fldSimple>
             <w:r>
               <w:instrText>)</w:instrText>
             </w:r>
@@ -24235,7 +23643,7 @@
       <w:r>
         <w:t xml:space="preserve">. </w:t>
       </w:r>
-      <w:commentRangeStart w:id="31"/>
+      <w:commentRangeStart w:id="32"/>
       <w:r>
         <w:t>The orientation of the image plane</w:t>
       </w:r>
@@ -24354,12 +23762,12 @@
       <w:r>
         <w:t xml:space="preserve"> </w:t>
       </w:r>
-      <w:commentRangeEnd w:id="31"/>
+      <w:commentRangeEnd w:id="32"/>
       <w:r>
         <w:rPr>
           <w:rStyle w:val="CommentReference"/>
         </w:rPr>
-        <w:commentReference w:id="31"/>
+        <w:commentReference w:id="32"/>
       </w:r>
       <w:r>
         <w:t>If</w:t>
@@ -24439,19 +23847,19 @@
         </w:rPr>
         <w:t xml:space="preserve"> is the rotation </w:t>
       </w:r>
-      <w:commentRangeStart w:id="32"/>
+      <w:commentRangeStart w:id="33"/>
       <w:r>
         <w:rPr>
           <w:rFonts w:eastAsiaTheme="minorEastAsia"/>
         </w:rPr>
         <w:t>matrix then</w:t>
       </w:r>
-      <w:commentRangeEnd w:id="32"/>
+      <w:commentRangeEnd w:id="33"/>
       <w:r>
         <w:rPr>
           <w:rStyle w:val="CommentReference"/>
         </w:rPr>
-        <w:commentReference w:id="32"/>
+        <w:commentReference w:id="33"/>
       </w:r>
     </w:p>
     <w:tbl>
@@ -24684,54 +24092,25 @@
             <w:r>
               <w:instrText xml:space="preserve"> MACROBUTTON NumberReference \* MERGEFORMAT (</w:instrText>
             </w:r>
-            <w:r>
-              <w:fldChar w:fldCharType="begin"/>
-            </w:r>
-            <w:r>
-              <w:instrText xml:space="preserve"> SEQ EqnChapter \c \* Arabic \* MERGEFORMAT </w:instrText>
-            </w:r>
-            <w:r>
-              <w:fldChar w:fldCharType="separate"/>
-            </w:r>
-            <w:r>
-              <w:rPr>
-                <w:noProof/>
-              </w:rPr>
-              <w:instrText>3</w:instrText>
-            </w:r>
-            <w:r>
-              <w:rPr>
-                <w:noProof/>
-              </w:rPr>
-              <w:fldChar w:fldCharType="end"/>
-            </w:r>
+            <w:fldSimple w:instr=" SEQ EqnChapter \c \* Arabic \* MERGEFORMAT ">
+              <w:r>
+                <w:rPr>
+                  <w:noProof/>
+                </w:rPr>
+                <w:instrText>3</w:instrText>
+              </w:r>
+            </w:fldSimple>
             <w:r>
               <w:instrText>.</w:instrText>
             </w:r>
-            <w:r>
-              <w:fldChar w:fldCharType="begin"/>
-            </w:r>
-            <w:r>
-              <w:instrText xml:space="preserve"> SEQ EquationNumber \n \* Arabic \* MERGEF</w:instrText>
-            </w:r>
-            <w:r>
-              <w:instrText xml:space="preserve">ORMAT </w:instrText>
-            </w:r>
-            <w:r>
-              <w:fldChar w:fldCharType="separate"/>
-            </w:r>
-            <w:r>
-              <w:rPr>
-                <w:noProof/>
-              </w:rPr>
-              <w:instrText>23</w:instrText>
-            </w:r>
-            <w:r>
-              <w:rPr>
-                <w:noProof/>
-              </w:rPr>
-              <w:fldChar w:fldCharType="end"/>
-            </w:r>
+            <w:fldSimple w:instr=" SEQ EquationNumber \n \* Arabic \* MERGEFORMAT ">
+              <w:r>
+                <w:rPr>
+                  <w:noProof/>
+                </w:rPr>
+                <w:instrText>23</w:instrText>
+              </w:r>
+            </w:fldSimple>
             <w:r>
               <w:instrText>)</w:instrText>
             </w:r>
@@ -24781,15 +24160,15 @@
         <w:t xml:space="preserve">he expression for </w:t>
       </w:r>
       <m:oMath>
-        <m:sSubSup>
-          <m:sSubSupPr>
+        <m:sSub>
+          <m:sSubPr>
             <m:ctrlPr>
               <w:rPr>
                 <w:rFonts w:ascii="Cambria Math" w:eastAsiaTheme="minorEastAsia" w:hAnsi="Cambria Math"/>
                 <w:i/>
               </w:rPr>
             </m:ctrlPr>
-          </m:sSubSupPr>
+          </m:sSubPr>
           <m:e>
             <m:r>
               <w:rPr>
@@ -24803,18 +24182,10 @@
               <w:rPr>
                 <w:rFonts w:ascii="Cambria Math" w:eastAsiaTheme="minorEastAsia" w:hAnsi="Cambria Math"/>
               </w:rPr>
-              <m:t>⊥</m:t>
+              <m:t>o⊥</m:t>
             </m:r>
           </m:sub>
-          <m:sup>
-            <m:r>
-              <w:rPr>
-                <w:rFonts w:ascii="Cambria Math" w:eastAsiaTheme="minorEastAsia" w:hAnsi="Cambria Math"/>
-              </w:rPr>
-              <m:t>'</m:t>
-            </m:r>
-          </m:sup>
-        </m:sSubSup>
+        </m:sSub>
       </m:oMath>
       <w:r>
         <w:rPr>
@@ -24858,8 +24229,8 @@
         <w:tblLook w:val="0600" w:firstRow="0" w:lastRow="0" w:firstColumn="0" w:lastColumn="0" w:noHBand="1" w:noVBand="1"/>
       </w:tblPr>
       <w:tblGrid>
-        <w:gridCol w:w="7969"/>
-        <w:gridCol w:w="662"/>
+        <w:gridCol w:w="7970"/>
+        <w:gridCol w:w="661"/>
       </w:tblGrid>
       <w:tr>
         <w:tc>
@@ -24945,15 +24316,15 @@
                   </w:rPr>
                   <m:t>=</m:t>
                 </m:r>
-                <m:sSubSup>
-                  <m:sSubSupPr>
+                <m:sSub>
+                  <m:sSubPr>
                     <m:ctrlPr>
                       <w:rPr>
                         <w:rFonts w:ascii="Cambria Math" w:eastAsiaTheme="minorEastAsia" w:hAnsi="Cambria Math"/>
                         <w:i/>
                       </w:rPr>
                     </m:ctrlPr>
-                  </m:sSubSupPr>
+                  </m:sSubPr>
                   <m:e>
                     <m:r>
                       <w:rPr>
@@ -24967,18 +24338,10 @@
                       <w:rPr>
                         <w:rFonts w:ascii="Cambria Math" w:eastAsiaTheme="minorEastAsia" w:hAnsi="Cambria Math"/>
                       </w:rPr>
-                      <m:t>⊥</m:t>
+                      <m:t>o⊥</m:t>
                     </m:r>
                   </m:sub>
-                  <m:sup>
-                    <m:r>
-                      <w:rPr>
-                        <w:rFonts w:ascii="Cambria Math" w:eastAsiaTheme="minorEastAsia" w:hAnsi="Cambria Math"/>
-                      </w:rPr>
-                      <m:t>'</m:t>
-                    </m:r>
-                  </m:sup>
-                </m:sSubSup>
+                </m:sSub>
               </m:oMath>
             </m:oMathPara>
           </w:p>
@@ -25056,34 +24419,46 @@
                   <w:rPr>
                     <w:rFonts w:ascii="Cambria Math" w:eastAsiaTheme="minorEastAsia" w:hAnsi="Cambria Math"/>
                   </w:rPr>
-                  <m:t>0,0,</m:t>
+                  <m:t>0,</m:t>
                 </m:r>
-                <m:sSup>
-                  <m:sSupPr>
+                <m:r>
+                  <w:rPr>
+                    <w:rFonts w:ascii="Cambria Math" w:eastAsiaTheme="minorEastAsia" w:hAnsi="Cambria Math"/>
+                  </w:rPr>
+                  <m:t xml:space="preserve"> </m:t>
+                </m:r>
+                <m:r>
+                  <w:rPr>
+                    <w:rFonts w:ascii="Cambria Math" w:eastAsiaTheme="minorEastAsia" w:hAnsi="Cambria Math"/>
+                  </w:rPr>
+                  <m:t>0,</m:t>
+                </m:r>
+                <m:sSub>
+                  <m:sSubPr>
                     <m:ctrlPr>
                       <w:rPr>
-                        <w:rFonts w:ascii="Cambria Math" w:eastAsiaTheme="minorEastAsia" w:hAnsi="Cambria Math"/>
+                        <w:rFonts w:ascii="Cambria Math" w:hAnsi="Cambria Math"/>
                         <w:i/>
                       </w:rPr>
                     </m:ctrlPr>
-                  </m:sSupPr>
+                  </m:sSubPr>
                   <m:e>
                     <m:r>
                       <w:rPr>
-                        <w:rFonts w:ascii="Cambria Math" w:eastAsiaTheme="minorEastAsia" w:hAnsi="Cambria Math"/>
+                        <w:rFonts w:ascii="Cambria Math" w:hAnsi="Cambria Math"/>
                       </w:rPr>
                       <m:t>Z</m:t>
                     </m:r>
                   </m:e>
-                  <m:sup>
+                  <m:sub>
                     <m:r>
                       <w:rPr>
-                        <w:rFonts w:ascii="Cambria Math" w:eastAsiaTheme="minorEastAsia" w:hAnsi="Cambria Math"/>
+                        <w:rFonts w:ascii="Cambria Math" w:hAnsi="Cambria Math"/>
                       </w:rPr>
-                      <m:t>'</m:t>
+                      <m:t>o</m:t>
                     </m:r>
-                  </m:sup>
-                </m:sSup>
+                  </m:sub>
+                </m:sSub>
               </m:e>
             </m:d>
           </m:e>
@@ -25141,15 +24516,15 @@
             </w:pPr>
             <m:oMathPara>
               <m:oMath>
-                <m:sSubSup>
-                  <m:sSubSupPr>
+                <m:sSub>
+                  <m:sSubPr>
                     <m:ctrlPr>
                       <w:rPr>
                         <w:rFonts w:ascii="Cambria Math" w:eastAsiaTheme="minorEastAsia" w:hAnsi="Cambria Math"/>
                         <w:i/>
                       </w:rPr>
                     </m:ctrlPr>
-                  </m:sSubSupPr>
+                  </m:sSubPr>
                   <m:e>
                     <m:r>
                       <w:rPr>
@@ -25163,18 +24538,10 @@
                       <w:rPr>
                         <w:rFonts w:ascii="Cambria Math" w:eastAsiaTheme="minorEastAsia" w:hAnsi="Cambria Math"/>
                       </w:rPr>
-                      <m:t>⊥</m:t>
+                      <m:t>o⊥</m:t>
                     </m:r>
                   </m:sub>
-                  <m:sup>
-                    <m:r>
-                      <w:rPr>
-                        <w:rFonts w:ascii="Cambria Math" w:eastAsiaTheme="minorEastAsia" w:hAnsi="Cambria Math"/>
-                      </w:rPr>
-                      <m:t>'</m:t>
-                    </m:r>
-                  </m:sup>
-                </m:sSubSup>
+                </m:sSub>
                 <m:r>
                   <w:rPr>
                     <w:rFonts w:ascii="Cambria Math" w:eastAsiaTheme="minorEastAsia" w:hAnsi="Cambria Math"/>
@@ -25278,32 +24645,32 @@
                       </m:mr>
                       <m:mr>
                         <m:e>
-                          <m:sSup>
-                            <m:sSupPr>
+                          <m:sSub>
+                            <m:sSubPr>
                               <m:ctrlPr>
                                 <w:rPr>
-                                  <w:rFonts w:ascii="Cambria Math" w:eastAsiaTheme="minorEastAsia" w:hAnsi="Cambria Math"/>
+                                  <w:rFonts w:ascii="Cambria Math" w:hAnsi="Cambria Math"/>
                                   <w:i/>
                                 </w:rPr>
                               </m:ctrlPr>
-                            </m:sSupPr>
+                            </m:sSubPr>
                             <m:e>
                               <m:r>
                                 <w:rPr>
-                                  <w:rFonts w:ascii="Cambria Math" w:eastAsiaTheme="minorEastAsia" w:hAnsi="Cambria Math"/>
+                                  <w:rFonts w:ascii="Cambria Math" w:hAnsi="Cambria Math"/>
                                 </w:rPr>
                                 <m:t>Z</m:t>
                               </m:r>
                             </m:e>
-                            <m:sup>
+                            <m:sub>
                               <m:r>
                                 <w:rPr>
-                                  <w:rFonts w:ascii="Cambria Math" w:eastAsiaTheme="minorEastAsia" w:hAnsi="Cambria Math"/>
+                                  <w:rFonts w:ascii="Cambria Math" w:hAnsi="Cambria Math"/>
                                 </w:rPr>
-                                <m:t>'</m:t>
+                                <m:t>o</m:t>
                               </m:r>
-                            </m:sup>
-                          </m:sSup>
+                            </m:sub>
+                          </m:sSub>
                         </m:e>
                       </m:mr>
                     </m:m>
@@ -25373,12 +24740,32 @@
                     </m:r>
                   </m:e>
                 </m:d>
-                <m:r>
-                  <w:rPr>
-                    <w:rFonts w:ascii="Cambria Math" w:eastAsiaTheme="minorEastAsia" w:hAnsi="Cambria Math"/>
-                  </w:rPr>
-                  <m:t>Z'</m:t>
-                </m:r>
+                <m:sSub>
+                  <m:sSubPr>
+                    <m:ctrlPr>
+                      <w:rPr>
+                        <w:rFonts w:ascii="Cambria Math" w:hAnsi="Cambria Math"/>
+                        <w:i/>
+                      </w:rPr>
+                    </m:ctrlPr>
+                  </m:sSubPr>
+                  <m:e>
+                    <m:r>
+                      <w:rPr>
+                        <w:rFonts w:ascii="Cambria Math" w:hAnsi="Cambria Math"/>
+                      </w:rPr>
+                      <m:t>Z</m:t>
+                    </m:r>
+                  </m:e>
+                  <m:sub>
+                    <m:r>
+                      <w:rPr>
+                        <w:rFonts w:ascii="Cambria Math" w:hAnsi="Cambria Math"/>
+                      </w:rPr>
+                      <m:t>o</m:t>
+                    </m:r>
+                  </m:sub>
+                </m:sSub>
               </m:oMath>
             </m:oMathPara>
           </w:p>
@@ -25399,51 +24786,25 @@
             <w:r>
               <w:instrText xml:space="preserve"> MACROBUTTON NumberReference \* MERGEFORMAT (</w:instrText>
             </w:r>
-            <w:r>
-              <w:fldChar w:fldCharType="begin"/>
-            </w:r>
-            <w:r>
-              <w:instrText xml:space="preserve"> SEQ EqnChapter \c \* Arabic \* MERGEFORMAT </w:instrText>
-            </w:r>
-            <w:r>
-              <w:fldChar w:fldCharType="separate"/>
-            </w:r>
-            <w:r>
-              <w:rPr>
-                <w:noProof/>
-              </w:rPr>
-              <w:instrText>3</w:instrText>
-            </w:r>
-            <w:r>
-              <w:rPr>
-                <w:noProof/>
-              </w:rPr>
-              <w:fldChar w:fldCharType="end"/>
-            </w:r>
+            <w:fldSimple w:instr=" SEQ EqnChapter \c \* Arabic \* MERGEFORMAT ">
+              <w:r>
+                <w:rPr>
+                  <w:noProof/>
+                </w:rPr>
+                <w:instrText>3</w:instrText>
+              </w:r>
+            </w:fldSimple>
             <w:r>
               <w:instrText>.</w:instrText>
             </w:r>
-            <w:r>
-              <w:fldChar w:fldCharType="begin"/>
-            </w:r>
-            <w:r>
-              <w:instrText xml:space="preserve"> SEQ EquationNumber \n \* Arabic \* MERGEFORMAT </w:instrText>
-            </w:r>
-            <w:r>
-              <w:fldChar w:fldCharType="separate"/>
-            </w:r>
-            <w:r>
-              <w:rPr>
-                <w:noProof/>
-              </w:rPr>
-              <w:instrText>24</w:instrText>
-            </w:r>
-            <w:r>
-              <w:rPr>
-                <w:noProof/>
-              </w:rPr>
-              <w:fldChar w:fldCharType="end"/>
-            </w:r>
+            <w:fldSimple w:instr=" SEQ EquationNumber \n \* Arabic \* MERGEFORMAT ">
+              <w:r>
+                <w:rPr>
+                  <w:noProof/>
+                </w:rPr>
+                <w:instrText>24</w:instrText>
+              </w:r>
+            </w:fldSimple>
             <w:r>
               <w:instrText>)</w:instrText>
             </w:r>
@@ -25454,11 +24815,6 @@
         </w:tc>
       </w:tr>
     </w:tbl>
-    <w:p>
-      <w:pPr>
-        <w:jc w:val="both"/>
-      </w:pPr>
-    </w:p>
     <w:tbl>
       <w:tblPr>
         <w:tblW w:w="0" w:type="auto"/>
@@ -25471,7 +24827,7 @@
       <w:tr>
         <w:tc>
           <w:tcPr>
-            <w:tcW w:w="9576" w:type="dxa"/>
+            <w:tcW w:w="8676" w:type="dxa"/>
           </w:tcPr>
           <w:p>
             <w:pPr>
@@ -25487,8 +24843,8 @@
                 <w:noProof/>
               </w:rPr>
               <w:drawing>
-                <wp:inline distT="0" distB="0" distL="0" distR="0" wp14:anchorId="033AB5B2" wp14:editId="7E593225">
-                  <wp:extent cx="2916936" cy="1472184"/>
+                <wp:inline distT="0" distB="0" distL="0" distR="0" wp14:anchorId="033AB5B2" wp14:editId="27285EA8">
+                  <wp:extent cx="2916936" cy="1470672"/>
                   <wp:effectExtent l="0" t="0" r="0" b="0"/>
                   <wp:docPr id="1" name="Picture 33"/>
                   <wp:cNvGraphicFramePr>
@@ -25518,7 +24874,7 @@
                         <pic:spPr bwMode="auto">
                           <a:xfrm>
                             <a:off x="0" y="0"/>
-                            <a:ext cx="2916936" cy="1472184"/>
+                            <a:ext cx="2916936" cy="1470672"/>
                           </a:xfrm>
                           <a:prstGeom prst="rect">
                             <a:avLst/>
@@ -25544,7 +24900,7 @@
       <w:tr>
         <w:tc>
           <w:tcPr>
-            <w:tcW w:w="9576" w:type="dxa"/>
+            <w:tcW w:w="8676" w:type="dxa"/>
           </w:tcPr>
           <w:p>
             <w:pPr>
@@ -25590,11 +24946,11 @@
             <w:r>
               <w:t xml:space="preserve"> plane</w:t>
             </w:r>
-            <w:commentRangeStart w:id="33"/>
+            <w:commentRangeStart w:id="34"/>
             <w:r>
               <w:t>.</w:t>
             </w:r>
-            <w:commentRangeEnd w:id="33"/>
+            <w:commentRangeEnd w:id="34"/>
             <w:r>
               <w:t xml:space="preserve"> The image plane</w:t>
             </w:r>
@@ -25645,15 +25001,15 @@
               <w:t xml:space="preserve"> is located at </w:t>
             </w:r>
             <m:oMath>
-              <m:sSup>
-                <m:sSupPr>
+              <m:sSub>
+                <m:sSubPr>
                   <m:ctrlPr>
                     <w:rPr>
                       <w:rFonts w:ascii="Cambria Math" w:hAnsi="Cambria Math"/>
                       <w:i/>
                     </w:rPr>
                   </m:ctrlPr>
-                </m:sSupPr>
+                </m:sSubPr>
                 <m:e>
                   <m:r>
                     <w:rPr>
@@ -25662,15 +25018,15 @@
                     <m:t>Z</m:t>
                   </m:r>
                 </m:e>
-                <m:sup>
+                <m:sub>
                   <m:r>
                     <w:rPr>
                       <w:rFonts w:ascii="Cambria Math" w:hAnsi="Cambria Math"/>
                     </w:rPr>
-                    <m:t>'</m:t>
+                    <m:t>o</m:t>
                   </m:r>
-                </m:sup>
-              </m:sSup>
+                </m:sub>
+              </m:sSub>
             </m:oMath>
             <w:r>
               <w:rPr>
@@ -25704,7 +25060,19 @@
               <w:rPr>
                 <w:rFonts w:eastAsiaTheme="minorEastAsia"/>
               </w:rPr>
-              <w:t xml:space="preserve"> along the z axis that intersects the plane at </w:t>
+              <w:t xml:space="preserve"> along the z</w:t>
+            </w:r>
+            <w:r>
+              <w:rPr>
+                <w:rFonts w:eastAsiaTheme="minorEastAsia"/>
+              </w:rPr>
+              <w:t>-</w:t>
+            </w:r>
+            <w:r>
+              <w:rPr>
+                <w:rFonts w:eastAsiaTheme="minorEastAsia"/>
+              </w:rPr>
+              <w:t xml:space="preserve">axis that intersects the plane at </w:t>
             </w:r>
             <m:oMath>
               <m:d>
@@ -25723,15 +25091,15 @@
                     </w:rPr>
                     <m:t xml:space="preserve">0, 0, </m:t>
                   </m:r>
-                  <m:sSup>
-                    <m:sSupPr>
+                  <m:sSub>
+                    <m:sSubPr>
                       <m:ctrlPr>
                         <w:rPr>
                           <w:rFonts w:ascii="Cambria Math" w:eastAsiaTheme="minorEastAsia" w:hAnsi="Cambria Math"/>
                           <w:i/>
                         </w:rPr>
                       </m:ctrlPr>
-                    </m:sSupPr>
+                    </m:sSubPr>
                     <m:e>
                       <m:r>
                         <w:rPr>
@@ -25740,15 +25108,15 @@
                         <m:t>Z</m:t>
                       </m:r>
                     </m:e>
-                    <m:sup>
+                    <m:sub>
                       <m:r>
                         <w:rPr>
                           <w:rFonts w:ascii="Cambria Math" w:eastAsiaTheme="minorEastAsia" w:hAnsi="Cambria Math"/>
                         </w:rPr>
-                        <m:t>'</m:t>
+                        <m:t>o</m:t>
                       </m:r>
-                    </m:sup>
-                  </m:sSup>
+                    </m:sub>
+                  </m:sSub>
                 </m:e>
               </m:d>
             </m:oMath>
@@ -25773,18 +25141,18 @@
                 <w:sz w:val="22"/>
                 <w:szCs w:val="22"/>
               </w:rPr>
-              <w:commentReference w:id="33"/>
+              <w:commentReference w:id="34"/>
             </w:r>
             <m:oMath>
-              <m:sSubSup>
-                <m:sSubSupPr>
+              <m:sSub>
+                <m:sSubPr>
                   <m:ctrlPr>
                     <w:rPr>
                       <w:rFonts w:ascii="Cambria Math" w:eastAsiaTheme="minorEastAsia" w:hAnsi="Cambria Math"/>
                       <w:i/>
                     </w:rPr>
                   </m:ctrlPr>
-                </m:sSubSupPr>
+                </m:sSubPr>
                 <m:e>
                   <m:r>
                     <w:rPr>
@@ -25798,18 +25166,16 @@
                     <w:rPr>
                       <w:rFonts w:ascii="Cambria Math" w:eastAsiaTheme="minorEastAsia" w:hAnsi="Cambria Math"/>
                     </w:rPr>
-                    <m:t>⊥</m:t>
+                    <m:t>o</m:t>
                   </m:r>
-                </m:sub>
-                <m:sup>
                   <m:r>
                     <w:rPr>
                       <w:rFonts w:ascii="Cambria Math" w:eastAsiaTheme="minorEastAsia" w:hAnsi="Cambria Math"/>
                     </w:rPr>
-                    <m:t>'</m:t>
+                    <m:t>⊥</m:t>
                   </m:r>
-                </m:sup>
-              </m:sSubSup>
+                </m:sub>
+              </m:sSub>
             </m:oMath>
             <w:r>
               <w:rPr>
@@ -25835,7 +25201,6 @@
                 <w:sz w:val="2"/>
                 <w:u w:val="single"/>
               </w:rPr>
-              <w:lastRenderedPageBreak/>
               <w:t xml:space="preserve">  </w:t>
             </w:r>
             <w:r>
@@ -26188,11 +25553,37 @@
                             </m:r>
                           </m:e>
                         </m:d>
+                        <m:sSub>
+                          <m:sSubPr>
+                            <m:ctrlPr>
+                              <w:rPr>
+                                <w:rFonts w:ascii="Cambria Math" w:hAnsi="Cambria Math"/>
+                                <w:i/>
+                              </w:rPr>
+                            </m:ctrlPr>
+                          </m:sSubPr>
+                          <m:e>
+                            <m:r>
+                              <w:rPr>
+                                <w:rFonts w:ascii="Cambria Math" w:hAnsi="Cambria Math"/>
+                              </w:rPr>
+                              <m:t>Z</m:t>
+                            </m:r>
+                          </m:e>
+                          <m:sub>
+                            <m:r>
+                              <w:rPr>
+                                <w:rFonts w:ascii="Cambria Math" w:hAnsi="Cambria Math"/>
+                              </w:rPr>
+                              <m:t>o</m:t>
+                            </m:r>
+                          </m:sub>
+                        </m:sSub>
                         <m:r>
                           <w:rPr>
                             <w:rFonts w:ascii="Cambria Math" w:eastAsiaTheme="minorEastAsia" w:hAnsi="Cambria Math"/>
                           </w:rPr>
-                          <m:t>Z'-</m:t>
+                          <m:t>-</m:t>
                         </m:r>
                         <m:sSubSup>
                           <m:sSubSupPr>
@@ -26850,7 +26241,7 @@
             </m:oMathPara>
           </w:p>
         </w:tc>
-        <w:bookmarkStart w:id="34" w:name="NumberRef7904800177"/>
+        <w:bookmarkStart w:id="35" w:name="NumberRef7904800177"/>
         <w:tc>
           <w:tcPr>
             <w:tcW w:w="720" w:type="dxa"/>
@@ -26867,58 +26258,32 @@
             <w:r>
               <w:instrText xml:space="preserve"> MACROBUTTON NumberReference \* MERGEFORMAT (</w:instrText>
             </w:r>
-            <w:r>
-              <w:fldChar w:fldCharType="begin"/>
-            </w:r>
-            <w:r>
-              <w:instrText xml:space="preserve"> SEQ EqnChapter \c \* Arabic \* MERGEFORMAT </w:instrText>
-            </w:r>
-            <w:r>
-              <w:fldChar w:fldCharType="separate"/>
-            </w:r>
-            <w:r>
-              <w:rPr>
-                <w:noProof/>
-              </w:rPr>
-              <w:instrText>3</w:instrText>
-            </w:r>
-            <w:r>
-              <w:rPr>
-                <w:noProof/>
-              </w:rPr>
-              <w:fldChar w:fldCharType="end"/>
-            </w:r>
+            <w:fldSimple w:instr=" SEQ EqnChapter \c \* Arabic \* MERGEFORMAT ">
+              <w:r>
+                <w:rPr>
+                  <w:noProof/>
+                </w:rPr>
+                <w:instrText>3</w:instrText>
+              </w:r>
+            </w:fldSimple>
             <w:r>
               <w:instrText>.</w:instrText>
             </w:r>
-            <w:r>
-              <w:fldChar w:fldCharType="begin"/>
-            </w:r>
-            <w:r>
-              <w:instrText xml:space="preserve"> SEQ EquationNumber \n \* Arabic \* MERGEFORMAT </w:instrText>
-            </w:r>
-            <w:r>
-              <w:fldChar w:fldCharType="separate"/>
-            </w:r>
-            <w:r>
-              <w:rPr>
-                <w:noProof/>
-              </w:rPr>
-              <w:instrText>25</w:instrText>
-            </w:r>
-            <w:r>
-              <w:rPr>
-                <w:noProof/>
-              </w:rPr>
-              <w:fldChar w:fldCharType="end"/>
-            </w:r>
+            <w:fldSimple w:instr=" SEQ EquationNumber \n \* Arabic \* MERGEFORMAT ">
+              <w:r>
+                <w:rPr>
+                  <w:noProof/>
+                </w:rPr>
+                <w:instrText>25</w:instrText>
+              </w:r>
+            </w:fldSimple>
             <w:r>
               <w:instrText>)</w:instrText>
             </w:r>
             <w:r>
               <w:fldChar w:fldCharType="end"/>
             </w:r>
-            <w:bookmarkEnd w:id="34"/>
+            <w:bookmarkEnd w:id="35"/>
           </w:p>
         </w:tc>
       </w:tr>
@@ -28995,51 +28360,25 @@
             <w:r>
               <w:instrText xml:space="preserve"> MACROBUTTON NumberReference \* MERGEFORMAT (</w:instrText>
             </w:r>
-            <w:r>
-              <w:fldChar w:fldCharType="begin"/>
-            </w:r>
-            <w:r>
-              <w:instrText xml:space="preserve"> SEQ EqnChapter \c \* Arabic \* MERGEFORMAT </w:instrText>
-            </w:r>
-            <w:r>
-              <w:fldChar w:fldCharType="separate"/>
-            </w:r>
-            <w:r>
-              <w:rPr>
-                <w:noProof/>
-              </w:rPr>
-              <w:instrText>3</w:instrText>
-            </w:r>
-            <w:r>
-              <w:rPr>
-                <w:noProof/>
-              </w:rPr>
-              <w:fldChar w:fldCharType="end"/>
-            </w:r>
+            <w:fldSimple w:instr=" SEQ EqnChapter \c \* Arabic \* MERGEFORMAT ">
+              <w:r>
+                <w:rPr>
+                  <w:noProof/>
+                </w:rPr>
+                <w:instrText>3</w:instrText>
+              </w:r>
+            </w:fldSimple>
             <w:r>
               <w:instrText>.</w:instrText>
             </w:r>
-            <w:r>
-              <w:fldChar w:fldCharType="begin"/>
-            </w:r>
-            <w:r>
-              <w:instrText xml:space="preserve"> SEQ EquationNumber \n \* Arabic \* MERGEFORMAT </w:instrText>
-            </w:r>
-            <w:r>
-              <w:fldChar w:fldCharType="separate"/>
-            </w:r>
-            <w:r>
-              <w:rPr>
-                <w:noProof/>
-              </w:rPr>
-              <w:instrText>26</w:instrText>
-            </w:r>
-            <w:r>
-              <w:rPr>
-                <w:noProof/>
-              </w:rPr>
-              <w:fldChar w:fldCharType="end"/>
-            </w:r>
+            <w:fldSimple w:instr=" SEQ EquationNumber \n \* Arabic \* MERGEFORMAT ">
+              <w:r>
+                <w:rPr>
+                  <w:noProof/>
+                </w:rPr>
+                <w:instrText>26</w:instrText>
+              </w:r>
+            </w:fldSimple>
             <w:r>
               <w:instrText>)</w:instrText>
             </w:r>
@@ -29563,7 +28902,7 @@
             </m:oMathPara>
           </w:p>
         </w:tc>
-        <w:bookmarkStart w:id="35" w:name="NumberRef8626193404"/>
+        <w:bookmarkStart w:id="36" w:name="NumberRef8626193404"/>
         <w:tc>
           <w:tcPr>
             <w:tcW w:w="720" w:type="dxa"/>
@@ -29580,58 +28919,32 @@
             <w:r>
               <w:instrText xml:space="preserve"> MACROBUTTON NumberReference \* MERGEFORMAT (</w:instrText>
             </w:r>
-            <w:r>
-              <w:fldChar w:fldCharType="begin"/>
-            </w:r>
-            <w:r>
-              <w:instrText xml:space="preserve"> SEQ EqnChapter \c \* Arabic \* MERGEFORMAT </w:instrText>
-            </w:r>
-            <w:r>
-              <w:fldChar w:fldCharType="separate"/>
-            </w:r>
-            <w:r>
-              <w:rPr>
-                <w:noProof/>
-              </w:rPr>
-              <w:instrText>3</w:instrText>
-            </w:r>
-            <w:r>
-              <w:rPr>
-                <w:noProof/>
-              </w:rPr>
-              <w:fldChar w:fldCharType="end"/>
-            </w:r>
+            <w:fldSimple w:instr=" SEQ EqnChapter \c \* Arabic \* MERGEFORMAT ">
+              <w:r>
+                <w:rPr>
+                  <w:noProof/>
+                </w:rPr>
+                <w:instrText>3</w:instrText>
+              </w:r>
+            </w:fldSimple>
             <w:r>
               <w:instrText>.</w:instrText>
             </w:r>
-            <w:r>
-              <w:fldChar w:fldCharType="begin"/>
-            </w:r>
-            <w:r>
-              <w:instrText xml:space="preserve"> SEQ EquationNumber \n \* Arabic \* MERGEFORMAT </w:instrText>
-            </w:r>
-            <w:r>
-              <w:fldChar w:fldCharType="separate"/>
-            </w:r>
-            <w:r>
-              <w:rPr>
-                <w:noProof/>
-              </w:rPr>
-              <w:instrText>27</w:instrText>
-            </w:r>
-            <w:r>
-              <w:rPr>
-                <w:noProof/>
-              </w:rPr>
-              <w:fldChar w:fldCharType="end"/>
-            </w:r>
+            <w:fldSimple w:instr=" SEQ EquationNumber \n \* Arabic \* MERGEFORMAT ">
+              <w:r>
+                <w:rPr>
+                  <w:noProof/>
+                </w:rPr>
+                <w:instrText>27</w:instrText>
+              </w:r>
+            </w:fldSimple>
             <w:r>
               <w:instrText>)</w:instrText>
             </w:r>
             <w:r>
               <w:fldChar w:fldCharType="end"/>
             </w:r>
-            <w:bookmarkEnd w:id="35"/>
+            <w:bookmarkEnd w:id="36"/>
           </w:p>
         </w:tc>
       </w:tr>
@@ -30098,32 +29411,32 @@
                                     </m:r>
                                   </m:e>
                                 </m:d>
-                                <m:sSup>
-                                  <m:sSupPr>
+                                <m:sSub>
+                                  <m:sSubPr>
                                     <m:ctrlPr>
                                       <w:rPr>
-                                        <w:rFonts w:ascii="Cambria Math" w:eastAsiaTheme="minorEastAsia" w:hAnsi="Cambria Math"/>
+                                        <w:rFonts w:ascii="Cambria Math" w:hAnsi="Cambria Math"/>
                                         <w:i/>
                                       </w:rPr>
                                     </m:ctrlPr>
-                                  </m:sSupPr>
+                                  </m:sSubPr>
                                   <m:e>
                                     <m:r>
                                       <w:rPr>
-                                        <w:rFonts w:ascii="Cambria Math" w:eastAsiaTheme="minorEastAsia" w:hAnsi="Cambria Math"/>
+                                        <w:rFonts w:ascii="Cambria Math" w:hAnsi="Cambria Math"/>
                                       </w:rPr>
                                       <m:t>Z</m:t>
                                     </m:r>
                                   </m:e>
-                                  <m:sup>
+                                  <m:sub>
                                     <m:r>
                                       <w:rPr>
-                                        <w:rFonts w:ascii="Cambria Math" w:eastAsiaTheme="minorEastAsia" w:hAnsi="Cambria Math"/>
+                                        <w:rFonts w:ascii="Cambria Math" w:hAnsi="Cambria Math"/>
                                       </w:rPr>
-                                      <m:t>'</m:t>
+                                      <m:t>o</m:t>
                                     </m:r>
-                                  </m:sup>
-                                </m:sSup>
+                                  </m:sub>
+                                </m:sSub>
                                 <m:r>
                                   <w:rPr>
                                     <w:rFonts w:ascii="Cambria Math" w:eastAsiaTheme="minorEastAsia" w:hAnsi="Cambria Math"/>
@@ -31120,51 +30433,25 @@
             <w:r>
               <w:instrText xml:space="preserve"> MACROBUTTON NumberReference \* MERGEFORMAT (</w:instrText>
             </w:r>
-            <w:r>
-              <w:fldChar w:fldCharType="begin"/>
-            </w:r>
-            <w:r>
-              <w:instrText xml:space="preserve"> SEQ EqnChapter \c \* Arabic \* MERGEFORMAT </w:instrText>
-            </w:r>
-            <w:r>
-              <w:fldChar w:fldCharType="separate"/>
-            </w:r>
-            <w:r>
-              <w:rPr>
-                <w:noProof/>
-              </w:rPr>
-              <w:instrText>3</w:instrText>
-            </w:r>
-            <w:r>
-              <w:rPr>
-                <w:noProof/>
-              </w:rPr>
-              <w:fldChar w:fldCharType="end"/>
-            </w:r>
+            <w:fldSimple w:instr=" SEQ EqnChapter \c \* Arabic \* MERGEFORMAT ">
+              <w:r>
+                <w:rPr>
+                  <w:noProof/>
+                </w:rPr>
+                <w:instrText>3</w:instrText>
+              </w:r>
+            </w:fldSimple>
             <w:r>
               <w:instrText>.</w:instrText>
             </w:r>
-            <w:r>
-              <w:fldChar w:fldCharType="begin"/>
-            </w:r>
-            <w:r>
-              <w:instrText xml:space="preserve"> SEQ EquationNumber \n \* Arabic \* MERGEFORMAT </w:instrText>
-            </w:r>
-            <w:r>
-              <w:fldChar w:fldCharType="separate"/>
-            </w:r>
-            <w:r>
-              <w:rPr>
-                <w:noProof/>
-              </w:rPr>
-              <w:instrText>28</w:instrText>
-            </w:r>
-            <w:r>
-              <w:rPr>
-                <w:noProof/>
-              </w:rPr>
-              <w:fldChar w:fldCharType="end"/>
-            </w:r>
+            <w:fldSimple w:instr=" SEQ EquationNumber \n \* Arabic \* MERGEFORMAT ">
+              <w:r>
+                <w:rPr>
+                  <w:noProof/>
+                </w:rPr>
+                <w:instrText>28</w:instrText>
+              </w:r>
+            </w:fldSimple>
             <w:r>
               <w:instrText>)</w:instrText>
             </w:r>
@@ -31184,8 +30471,6 @@
       <w:pPr>
         <w:jc w:val="both"/>
       </w:pPr>
-      <w:bookmarkStart w:id="36" w:name="_GoBack"/>
-      <w:bookmarkEnd w:id="36"/>
     </w:p>
     <w:sectPr>
       <w:pgSz w:w="12240" w:h="15840" w:code="1"/>
@@ -31441,7 +30726,7 @@
       </w:r>
     </w:p>
   </w:comment>
-  <w:comment w:id="31" w:author="indranil sinharoy" w:date="2015-09-16T01:49:00Z" w:initials="is">
+  <w:comment w:id="32" w:author="indranil sinharoy" w:date="2015-09-16T01:49:00Z" w:initials="is">
     <w:p>
       <w:pPr>
         <w:pStyle w:val="CommentText"/>
@@ -31457,7 +30742,7 @@
       </w:r>
     </w:p>
   </w:comment>
-  <w:comment w:id="32" w:author="indranil sinharoy" w:date="2015-09-06T17:43:00Z" w:initials="is">
+  <w:comment w:id="33" w:author="indranil sinharoy" w:date="2015-09-06T17:43:00Z" w:initials="is">
     <w:p>
       <w:pPr>
         <w:pStyle w:val="CommentText"/>
@@ -31519,7 +30804,7 @@
       </w:r>
     </w:p>
   </w:comment>
-  <w:comment w:id="33" w:author="indranil sinharoy" w:date="2015-09-09T02:11:00Z" w:initials="is">
+  <w:comment w:id="34" w:author="indranil sinharoy" w:date="2015-09-09T02:11:00Z" w:initials="is">
     <w:p>
       <w:pPr>
         <w:pStyle w:val="CommentText"/>
@@ -32801,7 +32086,7 @@
 </file>
 
 <file path=customXml/itemProps1.xml><?xml version="1.0" encoding="utf-8"?>
-<ds:datastoreItem xmlns:ds="http://schemas.openxmlformats.org/officeDocument/2006/customXml" ds:itemID="{519FB7D3-6D8D-434C-8E5D-8FC28F915383}">
+<ds:datastoreItem xmlns:ds="http://schemas.openxmlformats.org/officeDocument/2006/customXml" ds:itemID="{E3B39A68-AA53-4384-82AF-EE4AA319DB28}">
   <ds:schemaRefs>
     <ds:schemaRef ds:uri="http://schemas.openxmlformats.org/officeDocument/2006/bibliography"/>
   </ds:schemaRefs>

</xml_diff>

<commit_message>
updating notations (not complete)
</commit_message>
<xml_diff>
--- a/chapters/chapter03_geometricmodel/Chapter03.docx
+++ b/chapters/chapter03_geometricmodel/Chapter03.docx
@@ -409,12 +409,7 @@
         <w:t>rotational</w:t>
       </w:r>
       <w:r>
-        <w:t>ly s</w:t>
-      </w:r>
-      <w:bookmarkStart w:id="2" w:name="_GoBack"/>
-      <w:bookmarkEnd w:id="2"/>
-      <w:r>
-        <w:t xml:space="preserve">ymmetric and </w:t>
+        <w:t xml:space="preserve">ly symmetric and </w:t>
       </w:r>
       <w:r>
         <w:rPr>
@@ -715,164 +710,164 @@
       <w:r>
         <w:t>one another</w:t>
       </w:r>
+      <w:commentRangeStart w:id="2"/>
+      <w:r>
+        <w:t>.</w:t>
+      </w:r>
+      <w:commentRangeEnd w:id="2"/>
+      <w:r>
+        <w:rPr>
+          <w:rStyle w:val="CommentReference"/>
+        </w:rPr>
+        <w:commentReference w:id="2"/>
+      </w:r>
+      <w:r>
+        <w:t xml:space="preserve"> </w:t>
+      </w:r>
+      <w:r>
+        <w:t>Rotationally symmetric lenses have an axis of symmetry. P</w:t>
+      </w:r>
+      <w:r>
+        <w:t xml:space="preserve">lanes passing through the axis of </w:t>
+      </w:r>
+      <w:r>
+        <w:t>such</w:t>
+      </w:r>
+      <w:r>
+        <w:t xml:space="preserve"> lenses are called </w:t>
+      </w:r>
+      <w:r>
+        <w:rPr>
+          <w:i/>
+        </w:rPr>
+        <w:t>meridional planes</w:t>
+      </w:r>
+      <w:r>
+        <w:rPr>
+          <w:i/>
+        </w:rPr>
+        <w:t xml:space="preserve"> </w:t>
+      </w:r>
+      <w:r>
+        <w:t xml:space="preserve">about which rays exhibit </w:t>
+      </w:r>
       <w:commentRangeStart w:id="3"/>
       <w:r>
+        <w:rPr>
+          <w:i/>
+        </w:rPr>
+        <w:t>bilateral symmetry</w:t>
+      </w:r>
+      <w:commentRangeEnd w:id="3"/>
+      <w:r>
+        <w:rPr>
+          <w:rStyle w:val="CommentReference"/>
+        </w:rPr>
+        <w:commentReference w:id="3"/>
+      </w:r>
+      <w:r>
+        <w:t xml:space="preserve">, and the rays </w:t>
+      </w:r>
+      <w:r>
+        <w:rPr>
+          <w:i/>
+        </w:rPr>
+        <w:t>confined</w:t>
+      </w:r>
+      <w:r>
+        <w:t xml:space="preserve"> to the meridional planes are called </w:t>
+      </w:r>
+      <w:r>
+        <w:rPr>
+          <w:i/>
+        </w:rPr>
+        <w:t>meridional rays</w:t>
+      </w:r>
+      <w:commentRangeStart w:id="4"/>
+      <w:r>
         <w:t>.</w:t>
       </w:r>
-      <w:commentRangeEnd w:id="3"/>
+      <w:commentRangeEnd w:id="4"/>
       <w:r>
         <w:rPr>
           <w:rStyle w:val="CommentReference"/>
         </w:rPr>
-        <w:commentReference w:id="3"/>
+        <w:commentReference w:id="4"/>
+      </w:r>
+      <w:r>
+        <w:t xml:space="preserve"> Two meridional rays—the </w:t>
+      </w:r>
+      <w:r>
+        <w:rPr>
+          <w:i/>
+        </w:rPr>
+        <w:t>marginal ray</w:t>
+      </w:r>
+      <w:r>
+        <w:t xml:space="preserve"> that originates at the axial object position and </w:t>
+      </w:r>
+      <w:r>
+        <w:t>skirts</w:t>
+      </w:r>
+      <w:r>
+        <w:t xml:space="preserve"> the edge</w:t>
+      </w:r>
+      <w:r>
+        <w:t>s</w:t>
+      </w:r>
+      <w:r>
+        <w:t xml:space="preserve"> of the aperture and</w:t>
       </w:r>
       <w:r>
         <w:t xml:space="preserve"> </w:t>
       </w:r>
       <w:r>
-        <w:t>Rotationally symmetric lenses have an axis of symmetry. P</w:t>
-      </w:r>
-      <w:r>
-        <w:t xml:space="preserve">lanes passing through the axis of </w:t>
-      </w:r>
-      <w:r>
-        <w:t>such</w:t>
-      </w:r>
-      <w:r>
-        <w:t xml:space="preserve"> lenses are called </w:t>
-      </w:r>
-      <w:r>
-        <w:rPr>
-          <w:i/>
-        </w:rPr>
-        <w:t>meridional planes</w:t>
-      </w:r>
-      <w:r>
-        <w:rPr>
-          <w:i/>
-        </w:rPr>
-        <w:t xml:space="preserve"> </w:t>
-      </w:r>
-      <w:r>
-        <w:t xml:space="preserve">about which rays exhibit </w:t>
-      </w:r>
-      <w:commentRangeStart w:id="4"/>
-      <w:r>
-        <w:rPr>
-          <w:i/>
-        </w:rPr>
-        <w:t>bilateral symmetry</w:t>
-      </w:r>
-      <w:commentRangeEnd w:id="4"/>
-      <w:r>
-        <w:rPr>
-          <w:rStyle w:val="CommentReference"/>
-        </w:rPr>
-        <w:commentReference w:id="4"/>
-      </w:r>
-      <w:r>
-        <w:t xml:space="preserve">, and the rays </w:t>
-      </w:r>
-      <w:r>
-        <w:rPr>
-          <w:i/>
-        </w:rPr>
-        <w:t>confined</w:t>
-      </w:r>
-      <w:r>
-        <w:t xml:space="preserve"> to the meridional planes are called </w:t>
-      </w:r>
-      <w:r>
-        <w:rPr>
-          <w:i/>
-        </w:rPr>
-        <w:t>meridional rays</w:t>
+        <w:t>pupils</w:t>
+      </w:r>
+      <w:r>
+        <w:t xml:space="preserve"> (virtually)</w:t>
+      </w:r>
+      <w:r>
+        <w:t>,</w:t>
+      </w:r>
+      <w:r>
+        <w:t xml:space="preserve"> and the chief ray that starts at </w:t>
+      </w:r>
+      <w:r>
+        <w:t>an off-axis</w:t>
+      </w:r>
+      <w:r>
+        <w:t xml:space="preserve"> object</w:t>
+      </w:r>
+      <w:r>
+        <w:t xml:space="preserve"> point</w:t>
+      </w:r>
+      <w:r>
+        <w:t xml:space="preserve"> and goes through the center of the aperture and pupils</w:t>
+      </w:r>
+      <w:r>
+        <w:rPr>
+          <w:rStyle w:val="FootnoteReference"/>
+        </w:rPr>
+        <w:footnoteReference w:id="1"/>
+      </w:r>
+      <w:r>
+        <w:t xml:space="preserve"> (virtually)</w:t>
+      </w:r>
+      <w:r>
+        <w:t xml:space="preserve">—are fundamental to </w:t>
+      </w:r>
+      <w:r>
+        <w:t>geometric</w:t>
+      </w:r>
+      <w:r>
+        <w:t xml:space="preserve"> analysis of optical systems</w:t>
       </w:r>
       <w:commentRangeStart w:id="5"/>
       <w:r>
         <w:t>.</w:t>
       </w:r>
       <w:commentRangeEnd w:id="5"/>
-      <w:r>
-        <w:rPr>
-          <w:rStyle w:val="CommentReference"/>
-        </w:rPr>
-        <w:commentReference w:id="5"/>
-      </w:r>
-      <w:r>
-        <w:t xml:space="preserve"> Two meridional rays—the </w:t>
-      </w:r>
-      <w:r>
-        <w:rPr>
-          <w:i/>
-        </w:rPr>
-        <w:t>marginal ray</w:t>
-      </w:r>
-      <w:r>
-        <w:t xml:space="preserve"> that originates at the axial object position and </w:t>
-      </w:r>
-      <w:r>
-        <w:t>skirts</w:t>
-      </w:r>
-      <w:r>
-        <w:t xml:space="preserve"> the edge</w:t>
-      </w:r>
-      <w:r>
-        <w:t>s</w:t>
-      </w:r>
-      <w:r>
-        <w:t xml:space="preserve"> of the aperture and</w:t>
-      </w:r>
-      <w:r>
-        <w:t xml:space="preserve"> </w:t>
-      </w:r>
-      <w:r>
-        <w:t>pupils</w:t>
-      </w:r>
-      <w:r>
-        <w:t xml:space="preserve"> (virtually)</w:t>
-      </w:r>
-      <w:r>
-        <w:t>,</w:t>
-      </w:r>
-      <w:r>
-        <w:t xml:space="preserve"> and the chief ray that starts at </w:t>
-      </w:r>
-      <w:r>
-        <w:t>an off-axis</w:t>
-      </w:r>
-      <w:r>
-        <w:t xml:space="preserve"> object</w:t>
-      </w:r>
-      <w:r>
-        <w:t xml:space="preserve"> point</w:t>
-      </w:r>
-      <w:r>
-        <w:t xml:space="preserve"> and goes through the center of the aperture and pupils</w:t>
-      </w:r>
-      <w:r>
-        <w:rPr>
-          <w:rStyle w:val="FootnoteReference"/>
-        </w:rPr>
-        <w:footnoteReference w:id="1"/>
-      </w:r>
-      <w:r>
-        <w:t xml:space="preserve"> (virtually)</w:t>
-      </w:r>
-      <w:r>
-        <w:t xml:space="preserve">—are fundamental to </w:t>
-      </w:r>
-      <w:r>
-        <w:t>geometric</w:t>
-      </w:r>
-      <w:r>
-        <w:t xml:space="preserve"> analysis of optical systems</w:t>
-      </w:r>
-      <w:commentRangeStart w:id="6"/>
-      <w:r>
-        <w:t>.</w:t>
-      </w:r>
-      <w:commentRangeEnd w:id="6"/>
       <w:r>
         <w:t xml:space="preserve"> </w:t>
       </w:r>
@@ -1007,7 +1002,7 @@
         <w:rPr>
           <w:rStyle w:val="CommentReference"/>
         </w:rPr>
-        <w:commentReference w:id="6"/>
+        <w:commentReference w:id="5"/>
       </w:r>
       <w:r>
         <w:t xml:space="preserve"> </w:t>
@@ -1154,10 +1149,13 @@
             <w:r>
               <w:t>at</w:t>
             </w:r>
-            <w:r>
-              <w:t xml:space="preserve"> </w:t>
-            </w:r>
             <m:oMath>
+              <m:r>
+                <w:rPr>
+                  <w:rFonts w:ascii="Cambria Math" w:hAnsi="Cambria Math"/>
+                </w:rPr>
+                <m:t xml:space="preserve"> </m:t>
+              </m:r>
               <m:r>
                 <w:rPr>
                   <w:rFonts w:ascii="Cambria Math" w:hAnsi="Cambria Math"/>
@@ -1377,9 +1375,15 @@
         <w:t>primed quantities are used to indicate</w:t>
       </w:r>
       <w:r>
-        <w:t xml:space="preserve"> input or object space (e.g. </w:t>
+        <w:t xml:space="preserve"> input or object space (e.g.</w:t>
       </w:r>
       <m:oMath>
+        <m:r>
+          <w:rPr>
+            <w:rFonts w:ascii="Cambria Math" w:hAnsi="Cambria Math"/>
+          </w:rPr>
+          <m:t xml:space="preserve"> </m:t>
+        </m:r>
         <m:r>
           <w:rPr>
             <w:rFonts w:ascii="Cambria Math" w:hAnsi="Cambria Math"/>
@@ -1388,9 +1392,15 @@
         </m:r>
       </m:oMath>
       <w:r>
-        <w:t xml:space="preserve">) and primed quantities are used to indicate output or image space (e.g. </w:t>
+        <w:t>) and primed quantities are used to indicate output or image space (e.g.</w:t>
       </w:r>
       <m:oMath>
+        <m:r>
+          <w:rPr>
+            <w:rFonts w:ascii="Cambria Math" w:hAnsi="Cambria Math"/>
+          </w:rPr>
+          <m:t xml:space="preserve"> </m:t>
+        </m:r>
         <m:r>
           <w:rPr>
             <w:rFonts w:ascii="Cambria Math" w:hAnsi="Cambria Math"/>
@@ -1668,9 +1678,15 @@
         </m:sSub>
       </m:oMath>
       <w:r>
-        <w:t xml:space="preserve"> is used to represent the 3D rotation matrix applied to the entrance pupil plane in the camera frame </w:t>
+        <w:t xml:space="preserve"> is used to represent the 3D rotation matrix applied to the entrance pupil plane in the camera frame</w:t>
       </w:r>
       <m:oMath>
+        <m:r>
+          <w:rPr>
+            <w:rFonts w:ascii="Cambria Math" w:hAnsi="Cambria Math"/>
+          </w:rPr>
+          <m:t xml:space="preserve"> </m:t>
+        </m:r>
         <m:r>
           <w:rPr>
             <w:rFonts w:ascii="Cambria Math" w:hAnsi="Cambria Math"/>
@@ -1788,9 +1804,15 @@
         <w:t xml:space="preserve"> in the camera coordinate </w:t>
       </w:r>
       <w:r>
-        <w:t xml:space="preserve">frame </w:t>
+        <w:t>frame</w:t>
       </w:r>
       <m:oMath>
+        <m:r>
+          <w:rPr>
+            <w:rFonts w:ascii="Cambria Math" w:hAnsi="Cambria Math"/>
+          </w:rPr>
+          <m:t xml:space="preserve"> </m:t>
+        </m:r>
         <m:r>
           <w:rPr>
             <w:rFonts w:ascii="Cambria Math" w:hAnsi="Cambria Math"/>
@@ -1936,12 +1958,18 @@
             </m:r>
           </m:sup>
         </m:sSubSup>
+        <m:r>
+          <w:rPr>
+            <w:rFonts w:ascii="Cambria Math" w:eastAsiaTheme="minorEastAsia" w:hAnsi="Cambria Math"/>
+          </w:rPr>
+          <m:t xml:space="preserve"> </m:t>
+        </m:r>
       </m:oMath>
       <w:r>
         <w:rPr>
           <w:rFonts w:eastAsiaTheme="minorEastAsia"/>
         </w:rPr>
-        <w:t xml:space="preserve"> represents the pose of frame </w:t>
+        <w:t xml:space="preserve">represents the pose of frame </w:t>
       </w:r>
       <m:oMath>
         <m:d>
@@ -2021,6 +2049,7 @@
         <w:pStyle w:val="Heading3"/>
       </w:pPr>
       <w:r>
+        <w:lastRenderedPageBreak/>
         <w:t xml:space="preserve">3.3 </w:t>
       </w:r>
       <w:r>
@@ -2084,12 +2113,25 @@
         <w:t xml:space="preserve"> pupil (</w:t>
       </w:r>
       <m:oMath>
-        <m:r>
-          <w:rPr>
-            <w:rFonts w:ascii="Cambria Math" w:hAnsi="Cambria Math"/>
-          </w:rPr>
-          <m:t>E'</m:t>
-        </m:r>
+        <m:acc>
+          <m:accPr>
+            <m:chr m:val="́"/>
+            <m:ctrlPr>
+              <w:rPr>
+                <w:rFonts w:ascii="Cambria Math" w:hAnsi="Cambria Math"/>
+                <w:i/>
+              </w:rPr>
+            </m:ctrlPr>
+          </m:accPr>
+          <m:e>
+            <m:r>
+              <w:rPr>
+                <w:rFonts w:ascii="Cambria Math" w:hAnsi="Cambria Math"/>
+              </w:rPr>
+              <m:t>E</m:t>
+            </m:r>
+          </m:e>
+        </m:acc>
       </m:oMath>
       <w:r>
         <w:t>)</w:t>
@@ -2130,11 +2172,13 @@
         <w:t>illustration</w:t>
       </w:r>
       <w:r>
-        <w:t xml:space="preserve"> of an optical system with just the chief ray (CR), </w:t>
-      </w:r>
-      <w:r>
-        <w:lastRenderedPageBreak/>
-        <w:t xml:space="preserve">the marginal ray (MR) and the two pupils. An arbitrary object of height </w:t>
+        <w:t xml:space="preserve"> of an optical system with </w:t>
+      </w:r>
+      <w:r>
+        <w:t>only</w:t>
+      </w:r>
+      <w:r>
+        <w:t xml:space="preserve"> the chief ray (CR), the marginal ray (MR) and the two pupils. An object of height </w:t>
       </w:r>
       <m:oMath>
         <m:r>
@@ -2145,7 +2189,13 @@
         </m:r>
       </m:oMath>
       <w:r>
-        <w:t xml:space="preserve"> units above the optical axis</w:t>
+        <w:t xml:space="preserve"> units </w:t>
+      </w:r>
+      <w:r>
+        <w:t>on</w:t>
+      </w:r>
+      <w:r>
+        <w:t xml:space="preserve"> the optical axis</w:t>
       </w:r>
       <w:r>
         <w:t xml:space="preserve"> (OA)</w:t>
@@ -2174,7 +2224,7 @@
               <w:rPr>
                 <w:rFonts w:ascii="Cambria Math" w:hAnsi="Cambria Math"/>
               </w:rPr>
-              <m:t>Z</m:t>
+              <m:t>z</m:t>
             </m:r>
           </m:e>
           <m:sub>
@@ -2191,9 +2241,15 @@
         <w:rPr>
           <w:rFonts w:eastAsiaTheme="minorEastAsia"/>
         </w:rPr>
-        <w:t xml:space="preserve"> units from </w:t>
+        <w:t xml:space="preserve"> units from</w:t>
       </w:r>
       <m:oMath>
+        <m:r>
+          <w:rPr>
+            <w:rFonts w:ascii="Cambria Math" w:eastAsiaTheme="minorEastAsia" w:hAnsi="Cambria Math"/>
+          </w:rPr>
+          <m:t xml:space="preserve"> </m:t>
+        </m:r>
         <m:r>
           <w:rPr>
             <w:rFonts w:ascii="Cambria Math" w:eastAsiaTheme="minorEastAsia" w:hAnsi="Cambria Math"/>
@@ -2243,69 +2299,126 @@
         </w:rPr>
         <w:t xml:space="preserve"> </w:t>
       </w:r>
+      <w:r>
+        <w:rPr>
+          <w:rFonts w:eastAsiaTheme="minorEastAsia"/>
+        </w:rPr>
+        <w:t> </w:t>
+      </w:r>
+      <m:oMath>
+        <m:acc>
+          <m:accPr>
+            <m:chr m:val="́"/>
+            <m:ctrlPr>
+              <w:rPr>
+                <w:rFonts w:ascii="Cambria Math" w:eastAsiaTheme="minorEastAsia" w:hAnsi="Cambria Math"/>
+                <w:i/>
+              </w:rPr>
+            </m:ctrlPr>
+          </m:accPr>
+          <m:e>
+            <m:r>
+              <w:rPr>
+                <w:rFonts w:ascii="Cambria Math" w:eastAsiaTheme="minorEastAsia" w:hAnsi="Cambria Math"/>
+              </w:rPr>
+              <m:t>y</m:t>
+            </m:r>
+          </m:e>
+        </m:acc>
+      </m:oMath>
+      <w:r>
+        <w:rPr>
+          <w:rFonts w:eastAsiaTheme="minorEastAsia"/>
+        </w:rPr>
+        <w:t xml:space="preserve"> units is produced at a distance </w:t>
+      </w:r>
+      <m:oMath>
+        <m:sSubSup>
+          <m:sSubSupPr>
+            <m:ctrlPr>
+              <w:rPr>
+                <w:rFonts w:ascii="Cambria Math" w:eastAsiaTheme="minorEastAsia" w:hAnsi="Cambria Math"/>
+                <w:i/>
+              </w:rPr>
+            </m:ctrlPr>
+          </m:sSubSupPr>
+          <m:e>
+            <m:acc>
+              <m:accPr>
+                <m:chr m:val="́"/>
+                <m:ctrlPr>
+                  <w:rPr>
+                    <w:rFonts w:ascii="Cambria Math" w:eastAsiaTheme="minorEastAsia" w:hAnsi="Cambria Math"/>
+                    <w:i/>
+                  </w:rPr>
+                </m:ctrlPr>
+              </m:accPr>
+              <m:e>
+                <m:r>
+                  <w:rPr>
+                    <w:rFonts w:ascii="Cambria Math" w:eastAsiaTheme="minorEastAsia" w:hAnsi="Cambria Math"/>
+                  </w:rPr>
+                  <m:t>z</m:t>
+                </m:r>
+              </m:e>
+            </m:acc>
+          </m:e>
+          <m:sub>
+            <m:r>
+              <w:rPr>
+                <w:rFonts w:ascii="Cambria Math" w:eastAsiaTheme="minorEastAsia" w:hAnsi="Cambria Math"/>
+              </w:rPr>
+              <m:t>e</m:t>
+            </m:r>
+          </m:sub>
+          <m:sup>
+            <m:r>
+              <w:rPr>
+                <w:rFonts w:ascii="Cambria Math" w:eastAsiaTheme="minorEastAsia" w:hAnsi="Cambria Math"/>
+              </w:rPr>
+              <m:t xml:space="preserve"> </m:t>
+            </m:r>
+          </m:sup>
+        </m:sSubSup>
+        <m:r>
+          <w:rPr>
+            <w:rFonts w:ascii="Cambria Math" w:eastAsiaTheme="minorEastAsia" w:hAnsi="Cambria Math"/>
+          </w:rPr>
+          <m:t xml:space="preserve"> </m:t>
+        </m:r>
+      </m:oMath>
+      <w:r>
+        <w:rPr>
+          <w:rFonts w:eastAsiaTheme="minorEastAsia"/>
+        </w:rPr>
+        <w:t>from</w:t>
+      </w:r>
       <m:oMath>
         <m:r>
           <w:rPr>
             <w:rFonts w:ascii="Cambria Math" w:eastAsiaTheme="minorEastAsia" w:hAnsi="Cambria Math"/>
           </w:rPr>
-          <m:t>y'</m:t>
+          <m:t xml:space="preserve"> </m:t>
         </m:r>
-      </m:oMath>
-      <w:r>
-        <w:rPr>
-          <w:rFonts w:eastAsiaTheme="minorEastAsia"/>
-        </w:rPr>
-        <w:t xml:space="preserve"> units is produced at a distance </w:t>
-      </w:r>
-      <m:oMath>
-        <m:sSubSup>
-          <m:sSubSupPr>
+        <m:acc>
+          <m:accPr>
+            <m:chr m:val="́"/>
             <m:ctrlPr>
               <w:rPr>
                 <w:rFonts w:ascii="Cambria Math" w:eastAsiaTheme="minorEastAsia" w:hAnsi="Cambria Math"/>
                 <w:i/>
               </w:rPr>
             </m:ctrlPr>
-          </m:sSubSupPr>
+          </m:accPr>
           <m:e>
             <m:r>
               <w:rPr>
                 <w:rFonts w:ascii="Cambria Math" w:eastAsiaTheme="minorEastAsia" w:hAnsi="Cambria Math"/>
               </w:rPr>
-              <m:t>Z</m:t>
+              <m:t>E</m:t>
             </m:r>
           </m:e>
-          <m:sub>
-            <m:r>
-              <w:rPr>
-                <w:rFonts w:ascii="Cambria Math" w:eastAsiaTheme="minorEastAsia" w:hAnsi="Cambria Math"/>
-              </w:rPr>
-              <m:t>e</m:t>
-            </m:r>
-          </m:sub>
-          <m:sup>
-            <m:r>
-              <w:rPr>
-                <w:rFonts w:ascii="Cambria Math" w:eastAsiaTheme="minorEastAsia" w:hAnsi="Cambria Math"/>
-              </w:rPr>
-              <m:t>'</m:t>
-            </m:r>
-          </m:sup>
-        </m:sSubSup>
-      </m:oMath>
-      <w:r>
-        <w:rPr>
-          <w:rFonts w:eastAsiaTheme="minorEastAsia"/>
-        </w:rPr>
-        <w:t xml:space="preserve"> from </w:t>
-      </w:r>
-      <m:oMath>
-        <m:r>
-          <w:rPr>
-            <w:rFonts w:ascii="Cambria Math" w:eastAsiaTheme="minorEastAsia" w:hAnsi="Cambria Math"/>
-          </w:rPr>
-          <m:t>E'</m:t>
-        </m:r>
+        </m:acc>
       </m:oMath>
       <w:r>
         <w:rPr>
@@ -2476,7 +2589,13 @@
         </w:rPr>
       </w:pPr>
       <w:r>
-        <w:t>Let the angles</w:t>
+        <w:t xml:space="preserve">Let the </w:t>
+      </w:r>
+      <w:r>
+        <w:t>ray-</w:t>
+      </w:r>
+      <w:r>
+        <w:t>angles</w:t>
       </w:r>
       <w:r>
         <w:t xml:space="preserve"> </w:t>
@@ -2548,19 +2667,32 @@
             </m:ctrlPr>
           </m:sSupPr>
           <m:e>
-            <m:r>
-              <w:rPr>
-                <w:rFonts w:ascii="Cambria Math" w:eastAsiaTheme="minorEastAsia" w:hAnsi="Cambria Math"/>
-              </w:rPr>
-              <m:t>ω</m:t>
-            </m:r>
+            <m:acc>
+              <m:accPr>
+                <m:chr m:val="́"/>
+                <m:ctrlPr>
+                  <w:rPr>
+                    <w:rFonts w:ascii="Cambria Math" w:eastAsiaTheme="minorEastAsia" w:hAnsi="Cambria Math"/>
+                    <w:i/>
+                  </w:rPr>
+                </m:ctrlPr>
+              </m:accPr>
+              <m:e>
+                <m:r>
+                  <w:rPr>
+                    <w:rFonts w:ascii="Cambria Math" w:eastAsiaTheme="minorEastAsia" w:hAnsi="Cambria Math"/>
+                  </w:rPr>
+                  <m:t>ω</m:t>
+                </m:r>
+              </m:e>
+            </m:acc>
           </m:e>
           <m:sup>
             <m:r>
               <w:rPr>
                 <w:rFonts w:ascii="Cambria Math" w:eastAsiaTheme="minorEastAsia" w:hAnsi="Cambria Math"/>
               </w:rPr>
-              <m:t>'</m:t>
+              <m:t xml:space="preserve"> </m:t>
             </m:r>
           </m:sup>
         </m:sSup>
@@ -2622,12 +2754,25 @@
         <w:t xml:space="preserve"> and </w:t>
       </w:r>
       <m:oMath>
-        <m:r>
-          <w:rPr>
-            <w:rFonts w:ascii="Cambria Math" w:eastAsiaTheme="minorEastAsia" w:hAnsi="Cambria Math"/>
-          </w:rPr>
-          <m:t>u'</m:t>
-        </m:r>
+        <m:acc>
+          <m:accPr>
+            <m:chr m:val="́"/>
+            <m:ctrlPr>
+              <w:rPr>
+                <w:rFonts w:ascii="Cambria Math" w:eastAsiaTheme="minorEastAsia" w:hAnsi="Cambria Math"/>
+                <w:i/>
+              </w:rPr>
+            </m:ctrlPr>
+          </m:accPr>
+          <m:e>
+            <m:r>
+              <w:rPr>
+                <w:rFonts w:ascii="Cambria Math" w:eastAsiaTheme="minorEastAsia" w:hAnsi="Cambria Math"/>
+              </w:rPr>
+              <m:t>u</m:t>
+            </m:r>
+          </m:e>
+        </m:acc>
       </m:oMath>
       <w:r>
         <w:rPr>
@@ -2639,13 +2784,19 @@
         <w:rPr>
           <w:rFonts w:eastAsiaTheme="minorEastAsia"/>
         </w:rPr>
+        <w:t>,</w:t>
+      </w:r>
+      <w:r>
+        <w:rPr>
+          <w:rFonts w:eastAsiaTheme="minorEastAsia"/>
+        </w:rPr>
         <w:t xml:space="preserve"> the relation between the </w:t>
       </w:r>
       <w:r>
         <w:rPr>
           <w:rFonts w:eastAsiaTheme="minorEastAsia"/>
         </w:rPr>
-        <w:t>chief ray angles and the pupil magnification</w:t>
+        <w:t>CR</w:t>
       </w:r>
       <w:r>
         <w:rPr>
@@ -2657,7 +2808,37 @@
         <w:rPr>
           <w:rFonts w:eastAsiaTheme="minorEastAsia"/>
         </w:rPr>
-        <w:t>may be derived as follows:</w:t>
+        <w:t>ray-</w:t>
+      </w:r>
+      <w:r>
+        <w:rPr>
+          <w:rFonts w:eastAsiaTheme="minorEastAsia"/>
+        </w:rPr>
+        <w:t>angles and the pupil magnification</w:t>
+      </w:r>
+      <w:r>
+        <w:rPr>
+          <w:rFonts w:eastAsiaTheme="minorEastAsia"/>
+        </w:rPr>
+        <w:t xml:space="preserve"> </w:t>
+      </w:r>
+      <w:r>
+        <w:rPr>
+          <w:rFonts w:eastAsiaTheme="minorEastAsia"/>
+        </w:rPr>
+        <w:t xml:space="preserve">may be </w:t>
+      </w:r>
+      <w:r>
+        <w:rPr>
+          <w:rFonts w:eastAsiaTheme="minorEastAsia"/>
+        </w:rPr>
+        <w:t>obtained</w:t>
+      </w:r>
+      <w:r>
+        <w:rPr>
+          <w:rFonts w:eastAsiaTheme="minorEastAsia"/>
+        </w:rPr>
+        <w:t xml:space="preserve"> as follows:</w:t>
       </w:r>
     </w:p>
     <w:p>
@@ -2705,10 +2886,13 @@
         <w:tblLook w:val="0600" w:firstRow="0" w:lastRow="0" w:firstColumn="0" w:lastColumn="0" w:noHBand="1" w:noVBand="1"/>
       </w:tblPr>
       <w:tblGrid>
-        <w:gridCol w:w="7947"/>
-        <w:gridCol w:w="684"/>
+        <w:gridCol w:w="7946"/>
+        <w:gridCol w:w="685"/>
       </w:tblGrid>
       <w:tr>
+        <w:trPr>
+          <w:trHeight w:val="1008"/>
+        </w:trPr>
         <w:tc>
           <w:tcPr>
             <w:tcW w:w="8631" w:type="dxa"/>
@@ -2863,6 +3047,20 @@
                           </m:ctrlPr>
                         </m:e>
                         <m:e>
+                          <m:r>
+                            <w:rPr>
+                              <w:rFonts w:ascii="Cambria Math" w:eastAsia="Cambria Math" w:hAnsi="Cambria Math" w:cs="Cambria Math"/>
+                            </w:rPr>
+                            <m:t xml:space="preserve"> </m:t>
+                          </m:r>
+                          <m:ctrlPr>
+                            <w:rPr>
+                              <w:rFonts w:ascii="Cambria Math" w:eastAsia="Cambria Math" w:hAnsi="Cambria Math" w:cs="Cambria Math"/>
+                              <w:i/>
+                            </w:rPr>
+                          </m:ctrlPr>
+                        </m:e>
+                        <m:e>
                           <m:func>
                             <m:funcPr>
                               <m:ctrlPr>
@@ -2894,15 +3092,16 @@
                                   </m:ctrlPr>
                                 </m:dPr>
                                 <m:e>
-                                  <m:sSup>
-                                    <m:sSupPr>
+                                  <m:acc>
+                                    <m:accPr>
+                                      <m:chr m:val="́"/>
                                       <m:ctrlPr>
                                         <w:rPr>
                                           <w:rFonts w:ascii="Cambria Math" w:eastAsia="Cambria Math" w:hAnsi="Cambria Math" w:cs="Cambria Math"/>
                                           <w:i/>
                                         </w:rPr>
                                       </m:ctrlPr>
-                                    </m:sSupPr>
+                                    </m:accPr>
                                     <m:e>
                                       <m:r>
                                         <w:rPr>
@@ -2911,15 +3110,7 @@
                                         <m:t>u</m:t>
                                       </m:r>
                                     </m:e>
-                                    <m:sup>
-                                      <m:r>
-                                        <w:rPr>
-                                          <w:rFonts w:ascii="Cambria Math" w:eastAsia="Cambria Math" w:hAnsi="Cambria Math" w:cs="Cambria Math"/>
-                                        </w:rPr>
-                                        <m:t>'</m:t>
-                                      </m:r>
-                                    </m:sup>
-                                  </m:sSup>
+                                  </m:acc>
                                 </m:e>
                               </m:d>
                             </m:e>
@@ -2950,12 +3141,25 @@
                                   </m:ctrlPr>
                                 </m:sSubSupPr>
                                 <m:e>
-                                  <m:r>
-                                    <w:rPr>
-                                      <w:rFonts w:ascii="Cambria Math" w:eastAsia="Cambria Math" w:hAnsi="Cambria Math" w:cs="Cambria Math"/>
-                                    </w:rPr>
-                                    <m:t>h</m:t>
-                                  </m:r>
+                                  <m:acc>
+                                    <m:accPr>
+                                      <m:chr m:val="́"/>
+                                      <m:ctrlPr>
+                                        <w:rPr>
+                                          <w:rFonts w:ascii="Cambria Math" w:eastAsia="Cambria Math" w:hAnsi="Cambria Math" w:cs="Cambria Math"/>
+                                          <w:i/>
+                                        </w:rPr>
+                                      </m:ctrlPr>
+                                    </m:accPr>
+                                    <m:e>
+                                      <m:r>
+                                        <w:rPr>
+                                          <w:rFonts w:ascii="Cambria Math" w:eastAsia="Cambria Math" w:hAnsi="Cambria Math" w:cs="Cambria Math"/>
+                                        </w:rPr>
+                                        <m:t>h</m:t>
+                                      </m:r>
+                                    </m:e>
+                                  </m:acc>
                                 </m:e>
                                 <m:sub>
                                   <m:r>
@@ -2970,7 +3174,7 @@
                                     <w:rPr>
                                       <w:rFonts w:ascii="Cambria Math" w:eastAsia="Cambria Math" w:hAnsi="Cambria Math" w:cs="Cambria Math"/>
                                     </w:rPr>
-                                    <m:t>'</m:t>
+                                    <m:t xml:space="preserve"> </m:t>
                                   </m:r>
                                 </m:sup>
                               </m:sSubSup>
@@ -2986,19 +3190,32 @@
                                   </m:ctrlPr>
                                 </m:sSupPr>
                                 <m:e>
-                                  <m:r>
-                                    <w:rPr>
-                                      <w:rFonts w:ascii="Cambria Math" w:eastAsia="Cambria Math" w:hAnsi="Cambria Math" w:cs="Cambria Math"/>
-                                    </w:rPr>
-                                    <m:t>z</m:t>
-                                  </m:r>
+                                  <m:acc>
+                                    <m:accPr>
+                                      <m:chr m:val="́"/>
+                                      <m:ctrlPr>
+                                        <w:rPr>
+                                          <w:rFonts w:ascii="Cambria Math" w:eastAsia="Cambria Math" w:hAnsi="Cambria Math" w:cs="Cambria Math"/>
+                                          <w:i/>
+                                        </w:rPr>
+                                      </m:ctrlPr>
+                                    </m:accPr>
+                                    <m:e>
+                                      <m:r>
+                                        <w:rPr>
+                                          <w:rFonts w:ascii="Cambria Math" w:eastAsia="Cambria Math" w:hAnsi="Cambria Math" w:cs="Cambria Math"/>
+                                        </w:rPr>
+                                        <m:t>z</m:t>
+                                      </m:r>
+                                    </m:e>
+                                  </m:acc>
                                 </m:e>
                                 <m:sup>
                                   <m:r>
                                     <w:rPr>
                                       <w:rFonts w:ascii="Cambria Math" w:eastAsia="Cambria Math" w:hAnsi="Cambria Math" w:cs="Cambria Math"/>
                                     </w:rPr>
-                                    <m:t>'</m:t>
+                                    <m:t xml:space="preserve"> </m:t>
                                   </m:r>
                                 </m:sup>
                               </m:sSup>
@@ -3108,6 +3325,20 @@
                           </m:ctrlPr>
                         </m:e>
                         <m:e>
+                          <m:r>
+                            <w:rPr>
+                              <w:rFonts w:ascii="Cambria Math" w:eastAsia="Cambria Math" w:hAnsi="Cambria Math" w:cs="Cambria Math"/>
+                            </w:rPr>
+                            <m:t xml:space="preserve"> </m:t>
+                          </m:r>
+                          <m:ctrlPr>
+                            <w:rPr>
+                              <w:rFonts w:ascii="Cambria Math" w:eastAsia="Cambria Math" w:hAnsi="Cambria Math" w:cs="Cambria Math"/>
+                              <w:i/>
+                            </w:rPr>
+                          </m:ctrlPr>
+                        </m:e>
+                        <m:e>
                           <m:func>
                             <m:funcPr>
                               <m:ctrlPr>
@@ -3139,12 +3370,25 @@
                                   </m:ctrlPr>
                                 </m:dPr>
                                 <m:e>
-                                  <m:r>
-                                    <w:rPr>
-                                      <w:rFonts w:ascii="Cambria Math" w:eastAsia="Cambria Math" w:hAnsi="Cambria Math" w:cs="Cambria Math"/>
-                                    </w:rPr>
-                                    <m:t>ω'</m:t>
-                                  </m:r>
+                                  <m:acc>
+                                    <m:accPr>
+                                      <m:chr m:val="́"/>
+                                      <m:ctrlPr>
+                                        <w:rPr>
+                                          <w:rFonts w:ascii="Cambria Math" w:eastAsia="Cambria Math" w:hAnsi="Cambria Math" w:cs="Cambria Math"/>
+                                          <w:i/>
+                                        </w:rPr>
+                                      </m:ctrlPr>
+                                    </m:accPr>
+                                    <m:e>
+                                      <m:r>
+                                        <w:rPr>
+                                          <w:rFonts w:ascii="Cambria Math" w:eastAsia="Cambria Math" w:hAnsi="Cambria Math" w:cs="Cambria Math"/>
+                                        </w:rPr>
+                                        <m:t>ω</m:t>
+                                      </m:r>
+                                    </m:e>
+                                  </m:acc>
                                 </m:e>
                               </m:d>
                             </m:e>
@@ -3175,19 +3419,32 @@
                                   </m:ctrlPr>
                                 </m:sSupPr>
                                 <m:e>
-                                  <m:r>
-                                    <w:rPr>
-                                      <w:rFonts w:ascii="Cambria Math" w:eastAsia="Cambria Math" w:hAnsi="Cambria Math" w:cs="Cambria Math"/>
-                                    </w:rPr>
-                                    <m:t>y</m:t>
-                                  </m:r>
+                                  <m:acc>
+                                    <m:accPr>
+                                      <m:chr m:val="́"/>
+                                      <m:ctrlPr>
+                                        <w:rPr>
+                                          <w:rFonts w:ascii="Cambria Math" w:eastAsia="Cambria Math" w:hAnsi="Cambria Math" w:cs="Cambria Math"/>
+                                          <w:i/>
+                                        </w:rPr>
+                                      </m:ctrlPr>
+                                    </m:accPr>
+                                    <m:e>
+                                      <m:r>
+                                        <w:rPr>
+                                          <w:rFonts w:ascii="Cambria Math" w:eastAsia="Cambria Math" w:hAnsi="Cambria Math" w:cs="Cambria Math"/>
+                                        </w:rPr>
+                                        <m:t>y</m:t>
+                                      </m:r>
+                                    </m:e>
+                                  </m:acc>
                                 </m:e>
                                 <m:sup>
                                   <m:r>
                                     <w:rPr>
                                       <w:rFonts w:ascii="Cambria Math" w:eastAsia="Cambria Math" w:hAnsi="Cambria Math" w:cs="Cambria Math"/>
                                     </w:rPr>
-                                    <m:t>'</m:t>
+                                    <m:t xml:space="preserve"> </m:t>
                                   </m:r>
                                 </m:sup>
                               </m:sSup>
@@ -3203,19 +3460,32 @@
                                   </m:ctrlPr>
                                 </m:sSupPr>
                                 <m:e>
-                                  <m:r>
-                                    <w:rPr>
-                                      <w:rFonts w:ascii="Cambria Math" w:eastAsia="Cambria Math" w:hAnsi="Cambria Math" w:cs="Cambria Math"/>
-                                    </w:rPr>
-                                    <m:t>z</m:t>
-                                  </m:r>
+                                  <m:acc>
+                                    <m:accPr>
+                                      <m:chr m:val="́"/>
+                                      <m:ctrlPr>
+                                        <w:rPr>
+                                          <w:rFonts w:ascii="Cambria Math" w:eastAsia="Cambria Math" w:hAnsi="Cambria Math" w:cs="Cambria Math"/>
+                                          <w:i/>
+                                        </w:rPr>
+                                      </m:ctrlPr>
+                                    </m:accPr>
+                                    <m:e>
+                                      <m:r>
+                                        <w:rPr>
+                                          <w:rFonts w:ascii="Cambria Math" w:eastAsia="Cambria Math" w:hAnsi="Cambria Math" w:cs="Cambria Math"/>
+                                        </w:rPr>
+                                        <m:t>z</m:t>
+                                      </m:r>
+                                    </m:e>
+                                  </m:acc>
                                 </m:e>
                                 <m:sup>
                                   <m:r>
                                     <w:rPr>
                                       <w:rFonts w:ascii="Cambria Math" w:eastAsia="Cambria Math" w:hAnsi="Cambria Math" w:cs="Cambria Math"/>
                                     </w:rPr>
-                                    <m:t>'</m:t>
+                                    <m:t xml:space="preserve"> </m:t>
                                   </m:r>
                                 </m:sup>
                               </m:sSup>
@@ -3246,51 +3516,25 @@
             <w:r>
               <w:instrText xml:space="preserve"> MACROBUTTON NumberReference \* MERGEFORMAT (</w:instrText>
             </w:r>
-            <w:r>
-              <w:fldChar w:fldCharType="begin"/>
-            </w:r>
-            <w:r>
-              <w:instrText xml:space="preserve"> SEQ EqnChapter \c \* Arabic \* MERGEFORMAT </w:instrText>
-            </w:r>
-            <w:r>
-              <w:fldChar w:fldCharType="separate"/>
-            </w:r>
-            <w:r>
-              <w:rPr>
-                <w:noProof/>
-              </w:rPr>
-              <w:instrText>3</w:instrText>
-            </w:r>
-            <w:r>
-              <w:rPr>
-                <w:noProof/>
-              </w:rPr>
-              <w:fldChar w:fldCharType="end"/>
-            </w:r>
+            <w:fldSimple w:instr=" SEQ EqnChapter \c \* Arabic \* MERGEFORMAT ">
+              <w:r>
+                <w:rPr>
+                  <w:noProof/>
+                </w:rPr>
+                <w:instrText>3</w:instrText>
+              </w:r>
+            </w:fldSimple>
             <w:r>
               <w:instrText>.</w:instrText>
             </w:r>
-            <w:r>
-              <w:fldChar w:fldCharType="begin"/>
-            </w:r>
-            <w:r>
-              <w:instrText xml:space="preserve"> SEQ EquationNumber \n \* Arabic \* MERGEFORMAT </w:instrText>
-            </w:r>
-            <w:r>
-              <w:fldChar w:fldCharType="separate"/>
-            </w:r>
-            <w:r>
-              <w:rPr>
-                <w:noProof/>
-              </w:rPr>
-              <w:instrText>1</w:instrText>
-            </w:r>
-            <w:r>
-              <w:rPr>
-                <w:noProof/>
-              </w:rPr>
-              <w:fldChar w:fldCharType="end"/>
-            </w:r>
+            <w:fldSimple w:instr=" SEQ EquationNumber \n \* Arabic \* MERGEFORMAT ">
+              <w:r>
+                <w:rPr>
+                  <w:noProof/>
+                </w:rPr>
+                <w:instrText>1</w:instrText>
+              </w:r>
+            </w:fldSimple>
             <w:r>
               <w:instrText>)</w:instrText>
             </w:r>
@@ -3310,28 +3554,41 @@
           <w:rPr>
             <w:rFonts w:ascii="Cambria Math" w:hAnsi="Cambria Math"/>
           </w:rPr>
-          <m:t>Z</m:t>
+          <m:t>z</m:t>
         </m:r>
       </m:oMath>
       <w:r>
         <w:rPr>
           <w:rFonts w:eastAsiaTheme="minorEastAsia"/>
         </w:rPr>
-        <w:t xml:space="preserve"> and </w:t>
+        <w:t xml:space="preserve"> and</w:t>
       </w:r>
       <m:oMath>
-        <m:r>
-          <w:rPr>
-            <w:rFonts w:ascii="Cambria Math" w:eastAsiaTheme="minorEastAsia" w:hAnsi="Cambria Math"/>
-          </w:rPr>
-          <m:t>Z'</m:t>
-        </m:r>
+        <m:acc>
+          <m:accPr>
+            <m:chr m:val="́"/>
+            <m:ctrlPr>
+              <w:rPr>
+                <w:rFonts w:ascii="Cambria Math" w:eastAsiaTheme="minorEastAsia" w:hAnsi="Cambria Math"/>
+                <w:i/>
+              </w:rPr>
+            </m:ctrlPr>
+          </m:accPr>
+          <m:e>
+            <m:r>
+              <w:rPr>
+                <w:rFonts w:ascii="Cambria Math" w:eastAsiaTheme="minorEastAsia" w:hAnsi="Cambria Math"/>
+              </w:rPr>
+              <m:t xml:space="preserve"> z</m:t>
+            </m:r>
+          </m:e>
+        </m:acc>
       </m:oMath>
       <w:r>
         <w:rPr>
           <w:rFonts w:eastAsiaTheme="minorEastAsia"/>
         </w:rPr>
-        <w:t xml:space="preserve"> from the above equations, we have</w:t>
+        <w:t>, we have</w:t>
       </w:r>
     </w:p>
     <w:tbl>
@@ -3355,8 +3612,8 @@
         <w:tblLook w:val="0600" w:firstRow="0" w:lastRow="0" w:firstColumn="0" w:lastColumn="0" w:noHBand="1" w:noVBand="1"/>
       </w:tblPr>
       <w:tblGrid>
-        <w:gridCol w:w="7976"/>
-        <w:gridCol w:w="655"/>
+        <w:gridCol w:w="7975"/>
+        <w:gridCol w:w="656"/>
       </w:tblGrid>
       <w:tr>
         <w:tc>
@@ -3455,15 +3712,16 @@
                             </m:ctrlPr>
                           </m:dPr>
                           <m:e>
-                            <m:sSup>
-                              <m:sSupPr>
+                            <m:acc>
+                              <m:accPr>
+                                <m:chr m:val="́"/>
                                 <m:ctrlPr>
                                   <w:rPr>
                                     <w:rFonts w:ascii="Cambria Math" w:hAnsi="Cambria Math"/>
                                     <w:i/>
                                   </w:rPr>
                                 </m:ctrlPr>
-                              </m:sSupPr>
+                              </m:accPr>
                               <m:e>
                                 <m:r>
                                   <w:rPr>
@@ -3472,15 +3730,7 @@
                                   <m:t>ω</m:t>
                                 </m:r>
                               </m:e>
-                              <m:sup>
-                                <m:r>
-                                  <w:rPr>
-                                    <w:rFonts w:ascii="Cambria Math" w:hAnsi="Cambria Math"/>
-                                  </w:rPr>
-                                  <m:t>'</m:t>
-                                </m:r>
-                              </m:sup>
-                            </m:sSup>
+                            </m:acc>
                           </m:e>
                         </m:d>
                       </m:e>
@@ -3513,12 +3763,25 @@
                         </m:ctrlPr>
                       </m:sSubSupPr>
                       <m:e>
-                        <m:r>
-                          <w:rPr>
-                            <w:rFonts w:ascii="Cambria Math" w:hAnsi="Cambria Math"/>
-                          </w:rPr>
-                          <m:t>h</m:t>
-                        </m:r>
+                        <m:acc>
+                          <m:accPr>
+                            <m:chr m:val="́"/>
+                            <m:ctrlPr>
+                              <w:rPr>
+                                <w:rFonts w:ascii="Cambria Math" w:hAnsi="Cambria Math"/>
+                                <w:i/>
+                              </w:rPr>
+                            </m:ctrlPr>
+                          </m:accPr>
+                          <m:e>
+                            <m:r>
+                              <w:rPr>
+                                <w:rFonts w:ascii="Cambria Math" w:hAnsi="Cambria Math"/>
+                              </w:rPr>
+                              <m:t>h</m:t>
+                            </m:r>
+                          </m:e>
+                        </m:acc>
                       </m:e>
                       <m:sub>
                         <m:r>
@@ -3533,7 +3796,7 @@
                           <w:rPr>
                             <w:rFonts w:ascii="Cambria Math" w:hAnsi="Cambria Math"/>
                           </w:rPr>
-                          <m:t>'</m:t>
+                          <m:t xml:space="preserve"> </m:t>
                         </m:r>
                       </m:sup>
                     </m:sSubSup>
@@ -3626,15 +3889,16 @@
                     </m:func>
                   </m:num>
                   <m:den>
-                    <m:sSup>
-                      <m:sSupPr>
+                    <m:acc>
+                      <m:accPr>
+                        <m:chr m:val="́"/>
                         <m:ctrlPr>
                           <w:rPr>
                             <w:rFonts w:ascii="Cambria Math" w:hAnsi="Cambria Math"/>
                             <w:i/>
                           </w:rPr>
                         </m:ctrlPr>
-                      </m:sSupPr>
+                      </m:accPr>
                       <m:e>
                         <m:r>
                           <w:rPr>
@@ -3643,15 +3907,7 @@
                           <m:t>y</m:t>
                         </m:r>
                       </m:e>
-                      <m:sup>
-                        <m:r>
-                          <w:rPr>
-                            <w:rFonts w:ascii="Cambria Math" w:hAnsi="Cambria Math"/>
-                          </w:rPr>
-                          <m:t>'</m:t>
-                        </m:r>
-                      </m:sup>
-                    </m:sSup>
+                    </m:acc>
                     <m:func>
                       <m:funcPr>
                         <m:ctrlPr>
@@ -3683,12 +3939,25 @@
                             </m:ctrlPr>
                           </m:dPr>
                           <m:e>
-                            <m:r>
-                              <w:rPr>
-                                <w:rFonts w:ascii="Cambria Math" w:hAnsi="Cambria Math"/>
-                              </w:rPr>
-                              <m:t>u'</m:t>
-                            </m:r>
+                            <m:acc>
+                              <m:accPr>
+                                <m:chr m:val="́"/>
+                                <m:ctrlPr>
+                                  <w:rPr>
+                                    <w:rFonts w:ascii="Cambria Math" w:hAnsi="Cambria Math"/>
+                                    <w:i/>
+                                  </w:rPr>
+                                </m:ctrlPr>
+                              </m:accPr>
+                              <m:e>
+                                <m:r>
+                                  <w:rPr>
+                                    <w:rFonts w:ascii="Cambria Math" w:hAnsi="Cambria Math"/>
+                                  </w:rPr>
+                                  <m:t>u</m:t>
+                                </m:r>
+                              </m:e>
+                            </m:acc>
                           </m:e>
                         </m:d>
                       </m:e>
@@ -3721,12 +3990,25 @@
                         </m:ctrlPr>
                       </m:sSubSupPr>
                       <m:e>
-                        <m:r>
-                          <w:rPr>
-                            <w:rFonts w:ascii="Cambria Math" w:hAnsi="Cambria Math"/>
-                          </w:rPr>
-                          <m:t>h</m:t>
-                        </m:r>
+                        <m:acc>
+                          <m:accPr>
+                            <m:chr m:val="́"/>
+                            <m:ctrlPr>
+                              <w:rPr>
+                                <w:rFonts w:ascii="Cambria Math" w:hAnsi="Cambria Math"/>
+                                <w:i/>
+                              </w:rPr>
+                            </m:ctrlPr>
+                          </m:accPr>
+                          <m:e>
+                            <m:r>
+                              <w:rPr>
+                                <w:rFonts w:ascii="Cambria Math" w:hAnsi="Cambria Math"/>
+                              </w:rPr>
+                              <m:t>h</m:t>
+                            </m:r>
+                          </m:e>
+                        </m:acc>
                       </m:e>
                       <m:sub>
                         <m:r>
@@ -3741,7 +4023,7 @@
                           <w:rPr>
                             <w:rFonts w:ascii="Cambria Math" w:hAnsi="Cambria Math"/>
                           </w:rPr>
-                          <m:t>'</m:t>
+                          <m:t xml:space="preserve"> </m:t>
                         </m:r>
                       </m:sup>
                     </m:sSubSup>
@@ -3793,15 +4075,16 @@
                     </m:r>
                   </m:num>
                   <m:den>
-                    <m:sSup>
-                      <m:sSupPr>
+                    <m:acc>
+                      <m:accPr>
+                        <m:chr m:val="́"/>
                         <m:ctrlPr>
                           <w:rPr>
                             <w:rFonts w:ascii="Cambria Math" w:hAnsi="Cambria Math"/>
                             <w:i/>
                           </w:rPr>
                         </m:ctrlPr>
-                      </m:sSupPr>
+                      </m:accPr>
                       <m:e>
                         <m:r>
                           <w:rPr>
@@ -3810,20 +4093,31 @@
                           <m:t>y</m:t>
                         </m:r>
                       </m:e>
-                      <m:sup>
+                    </m:acc>
+                    <m:acc>
+                      <m:accPr>
+                        <m:chr m:val="́"/>
+                        <m:ctrlPr>
+                          <w:rPr>
+                            <w:rFonts w:ascii="Cambria Math" w:hAnsi="Cambria Math"/>
+                            <w:i/>
+                          </w:rPr>
+                        </m:ctrlPr>
+                      </m:accPr>
+                      <m:e>
                         <m:r>
                           <w:rPr>
                             <w:rFonts w:ascii="Cambria Math" w:hAnsi="Cambria Math"/>
                           </w:rPr>
-                          <m:t>'</m:t>
+                          <m:t>u</m:t>
                         </m:r>
-                      </m:sup>
-                    </m:sSup>
+                      </m:e>
+                    </m:acc>
                     <m:r>
                       <w:rPr>
                         <w:rFonts w:ascii="Cambria Math" w:hAnsi="Cambria Math"/>
                       </w:rPr>
-                      <m:t>u'</m:t>
+                      <m:t xml:space="preserve"> </m:t>
                     </m:r>
                   </m:den>
                 </m:f>
@@ -3879,7 +4173,7 @@
         </w:rPr>
         <w:t>R</w:t>
       </w:r>
-      <w:commentRangeStart w:id="7"/>
+      <w:commentRangeStart w:id="6"/>
       <w:r>
         <w:rPr>
           <w:rFonts w:eastAsiaTheme="minorEastAsia"/>
@@ -3887,12 +4181,12 @@
         </w:rPr>
         <w:t>ef</w:t>
       </w:r>
-      <w:commentRangeEnd w:id="7"/>
+      <w:commentRangeEnd w:id="6"/>
       <w:r>
         <w:rPr>
           <w:rStyle w:val="CommentReference"/>
         </w:rPr>
-        <w:commentReference w:id="7"/>
+        <w:commentReference w:id="6"/>
       </w:r>
       <w:r>
         <w:rPr>
@@ -3901,7 +4195,12 @@
         <w:t xml:space="preserve">] </w:t>
       </w:r>
       <w:r>
-        <w:t xml:space="preserve">property of the two </w:t>
+        <w:t>propert</w:t>
+      </w:r>
+      <w:bookmarkStart w:id="7" w:name="_GoBack"/>
+      <w:bookmarkEnd w:id="7"/>
+      <w:r>
+        <w:t xml:space="preserve">y of the two </w:t>
       </w:r>
       <w:r>
         <w:t>rays,</w:t>
@@ -4171,51 +4470,25 @@
             <w:r>
               <w:instrText xml:space="preserve"> MACROBUTTON NumberReference \* MERGEFORMAT (</w:instrText>
             </w:r>
-            <w:r>
-              <w:fldChar w:fldCharType="begin"/>
-            </w:r>
-            <w:r>
-              <w:instrText xml:space="preserve"> SEQ EqnChapter \c \* Arabic \* MERGEFORMAT </w:instrText>
-            </w:r>
-            <w:r>
-              <w:fldChar w:fldCharType="separate"/>
-            </w:r>
-            <w:r>
-              <w:rPr>
-                <w:noProof/>
-              </w:rPr>
-              <w:instrText>3</w:instrText>
-            </w:r>
-            <w:r>
-              <w:rPr>
-                <w:noProof/>
-              </w:rPr>
-              <w:fldChar w:fldCharType="end"/>
-            </w:r>
+            <w:fldSimple w:instr=" SEQ EqnChapter \c \* Arabic \* MERGEFORMAT ">
+              <w:r>
+                <w:rPr>
+                  <w:noProof/>
+                </w:rPr>
+                <w:instrText>3</w:instrText>
+              </w:r>
+            </w:fldSimple>
             <w:r>
               <w:instrText>.</w:instrText>
             </w:r>
-            <w:r>
-              <w:fldChar w:fldCharType="begin"/>
-            </w:r>
-            <w:r>
-              <w:instrText xml:space="preserve"> SEQ EquationNumber \n \* Arabic \* MERGEFORMAT </w:instrText>
-            </w:r>
-            <w:r>
-              <w:fldChar w:fldCharType="separate"/>
-            </w:r>
-            <w:r>
-              <w:rPr>
-                <w:noProof/>
-              </w:rPr>
-              <w:instrText>2</w:instrText>
-            </w:r>
-            <w:r>
-              <w:rPr>
-                <w:noProof/>
-              </w:rPr>
-              <w:fldChar w:fldCharType="end"/>
-            </w:r>
+            <w:fldSimple w:instr=" SEQ EquationNumber \n \* Arabic \* MERGEFORMAT ">
+              <w:r>
+                <w:rPr>
+                  <w:noProof/>
+                </w:rPr>
+                <w:instrText>2</w:instrText>
+              </w:r>
+            </w:fldSimple>
             <w:r>
               <w:instrText>)</w:instrText>
             </w:r>
@@ -4352,6 +4625,7 @@
         <w:t xml:space="preserve"> constancy of the ratio of the tangents of the </w:t>
       </w:r>
       <w:r>
+        <w:lastRenderedPageBreak/>
         <w:t>CR</w:t>
       </w:r>
       <w:r>
@@ -4435,11 +4709,7 @@
         <w:commentReference w:id="13"/>
       </w:r>
       <w:r>
-        <w:t xml:space="preserve"> In the following section, the </w:t>
-      </w:r>
-      <w:r>
-        <w:lastRenderedPageBreak/>
-        <w:t>relation</w:t>
+        <w:t xml:space="preserve"> In the following section, the relation</w:t>
       </w:r>
       <w:r>
         <w:t>ship</w:t>
@@ -6216,51 +6486,25 @@
             <w:r>
               <w:instrText xml:space="preserve"> MACROBUTTON NumberReference \* MERGEFORMAT (</w:instrText>
             </w:r>
-            <w:r>
-              <w:fldChar w:fldCharType="begin"/>
-            </w:r>
-            <w:r>
-              <w:instrText xml:space="preserve"> SEQ EqnChapter \c \* Arabic \* MERGEFORMAT </w:instrText>
-            </w:r>
-            <w:r>
-              <w:fldChar w:fldCharType="separate"/>
-            </w:r>
-            <w:r>
-              <w:rPr>
-                <w:noProof/>
-              </w:rPr>
-              <w:instrText>3</w:instrText>
-            </w:r>
-            <w:r>
-              <w:rPr>
-                <w:noProof/>
-              </w:rPr>
-              <w:fldChar w:fldCharType="end"/>
-            </w:r>
+            <w:fldSimple w:instr=" SEQ EqnChapter \c \* Arabic \* MERGEFORMAT ">
+              <w:r>
+                <w:rPr>
+                  <w:noProof/>
+                </w:rPr>
+                <w:instrText>3</w:instrText>
+              </w:r>
+            </w:fldSimple>
             <w:r>
               <w:instrText>.</w:instrText>
             </w:r>
-            <w:r>
-              <w:fldChar w:fldCharType="begin"/>
-            </w:r>
-            <w:r>
-              <w:instrText xml:space="preserve"> SEQ EquationNumber \n \* Arabic \* MERGEFORMAT </w:instrText>
-            </w:r>
-            <w:r>
-              <w:fldChar w:fldCharType="separate"/>
-            </w:r>
-            <w:r>
-              <w:rPr>
-                <w:noProof/>
-              </w:rPr>
-              <w:instrText>3</w:instrText>
-            </w:r>
-            <w:r>
-              <w:rPr>
-                <w:noProof/>
-              </w:rPr>
-              <w:fldChar w:fldCharType="end"/>
-            </w:r>
+            <w:fldSimple w:instr=" SEQ EquationNumber \n \* Arabic \* MERGEFORMAT ">
+              <w:r>
+                <w:rPr>
+                  <w:noProof/>
+                </w:rPr>
+                <w:instrText>3</w:instrText>
+              </w:r>
+            </w:fldSimple>
             <w:r>
               <w:instrText>)</w:instrText>
             </w:r>
@@ -7143,51 +7387,25 @@
             <w:r>
               <w:instrText xml:space="preserve"> MACROBUTTON NumberReference \* MERGEFORMAT (</w:instrText>
             </w:r>
-            <w:r>
-              <w:fldChar w:fldCharType="begin"/>
-            </w:r>
-            <w:r>
-              <w:instrText xml:space="preserve"> SEQ EqnChapter \c \* Arabic \* MERGEFORMAT </w:instrText>
-            </w:r>
-            <w:r>
-              <w:fldChar w:fldCharType="separate"/>
-            </w:r>
-            <w:r>
-              <w:rPr>
-                <w:noProof/>
-              </w:rPr>
-              <w:instrText>3</w:instrText>
-            </w:r>
-            <w:r>
-              <w:rPr>
-                <w:noProof/>
-              </w:rPr>
-              <w:fldChar w:fldCharType="end"/>
-            </w:r>
+            <w:fldSimple w:instr=" SEQ EqnChapter \c \* Arabic \* MERGEFORMAT ">
+              <w:r>
+                <w:rPr>
+                  <w:noProof/>
+                </w:rPr>
+                <w:instrText>3</w:instrText>
+              </w:r>
+            </w:fldSimple>
             <w:r>
               <w:instrText>.</w:instrText>
             </w:r>
-            <w:r>
-              <w:fldChar w:fldCharType="begin"/>
-            </w:r>
-            <w:r>
-              <w:instrText xml:space="preserve"> SEQ EquationNumber \n \* Arabic \* MERGEFORMAT </w:instrText>
-            </w:r>
-            <w:r>
-              <w:fldChar w:fldCharType="separate"/>
-            </w:r>
-            <w:r>
-              <w:rPr>
-                <w:noProof/>
-              </w:rPr>
-              <w:instrText>4</w:instrText>
-            </w:r>
-            <w:r>
-              <w:rPr>
-                <w:noProof/>
-              </w:rPr>
-              <w:fldChar w:fldCharType="end"/>
-            </w:r>
+            <w:fldSimple w:instr=" SEQ EquationNumber \n \* Arabic \* MERGEFORMAT ">
+              <w:r>
+                <w:rPr>
+                  <w:noProof/>
+                </w:rPr>
+                <w:instrText>4</w:instrText>
+              </w:r>
+            </w:fldSimple>
             <w:r>
               <w:instrText>)</w:instrText>
             </w:r>
@@ -7758,51 +7976,25 @@
             <w:r>
               <w:instrText xml:space="preserve"> MACROBUTTON NumberReference \* MERGEFORMAT (</w:instrText>
             </w:r>
-            <w:r>
-              <w:fldChar w:fldCharType="begin"/>
-            </w:r>
-            <w:r>
-              <w:instrText xml:space="preserve"> SEQ EqnChapter \c \* Arabic \* MERGEFORMAT </w:instrText>
-            </w:r>
-            <w:r>
-              <w:fldChar w:fldCharType="separate"/>
-            </w:r>
-            <w:r>
-              <w:rPr>
-                <w:noProof/>
-              </w:rPr>
-              <w:instrText>3</w:instrText>
-            </w:r>
-            <w:r>
-              <w:rPr>
-                <w:noProof/>
-              </w:rPr>
-              <w:fldChar w:fldCharType="end"/>
-            </w:r>
+            <w:fldSimple w:instr=" SEQ EqnChapter \c \* Arabic \* MERGEFORMAT ">
+              <w:r>
+                <w:rPr>
+                  <w:noProof/>
+                </w:rPr>
+                <w:instrText>3</w:instrText>
+              </w:r>
+            </w:fldSimple>
             <w:r>
               <w:instrText>.</w:instrText>
             </w:r>
-            <w:r>
-              <w:fldChar w:fldCharType="begin"/>
-            </w:r>
-            <w:r>
-              <w:instrText xml:space="preserve"> SEQ EquationNumber \n \* Arabic \* MERGEFORMAT </w:instrText>
-            </w:r>
-            <w:r>
-              <w:fldChar w:fldCharType="separate"/>
-            </w:r>
-            <w:r>
-              <w:rPr>
-                <w:noProof/>
-              </w:rPr>
-              <w:instrText>5</w:instrText>
-            </w:r>
-            <w:r>
-              <w:rPr>
-                <w:noProof/>
-              </w:rPr>
-              <w:fldChar w:fldCharType="end"/>
-            </w:r>
+            <w:fldSimple w:instr=" SEQ EquationNumber \n \* Arabic \* MERGEFORMAT ">
+              <w:r>
+                <w:rPr>
+                  <w:noProof/>
+                </w:rPr>
+                <w:instrText>5</w:instrText>
+              </w:r>
+            </w:fldSimple>
             <w:r>
               <w:instrText>)</w:instrText>
             </w:r>
@@ -8427,54 +8619,25 @@
             <w:r>
               <w:instrText xml:space="preserve"> MACROBUTTON NumberReference \* MERGEFORMAT (</w:instrText>
             </w:r>
-            <w:r>
-              <w:fldChar w:fldCharType="begin"/>
-            </w:r>
-            <w:r>
-              <w:instrText xml:space="preserve"> SEQ EqnChapter \c \* Arabic \* MERGEFORMAT </w:instrText>
-            </w:r>
-            <w:r>
-              <w:fldChar w:fldCharType="separate"/>
-            </w:r>
-            <w:r>
-              <w:rPr>
-                <w:noProof/>
-              </w:rPr>
-              <w:instrText>3</w:instrText>
-            </w:r>
-            <w:r>
-              <w:rPr>
-                <w:noProof/>
-              </w:rPr>
-              <w:fldChar w:fldCharType="end"/>
-            </w:r>
+            <w:fldSimple w:instr=" SEQ EqnChapter \c \* Arabic \* MERGEFORMAT ">
+              <w:r>
+                <w:rPr>
+                  <w:noProof/>
+                </w:rPr>
+                <w:instrText>3</w:instrText>
+              </w:r>
+            </w:fldSimple>
             <w:r>
               <w:instrText>.</w:instrText>
             </w:r>
-            <w:r>
-              <w:fldChar w:fldCharType="begin"/>
-            </w:r>
-            <w:r>
-              <w:instrText xml:space="preserve"> SEQ EquationNumber \n </w:instrText>
-            </w:r>
-            <w:r>
-              <w:instrText xml:space="preserve">\* Arabic \* MERGEFORMAT </w:instrText>
-            </w:r>
-            <w:r>
-              <w:fldChar w:fldCharType="separate"/>
-            </w:r>
-            <w:r>
-              <w:rPr>
-                <w:noProof/>
-              </w:rPr>
-              <w:instrText>6</w:instrText>
-            </w:r>
-            <w:r>
-              <w:rPr>
-                <w:noProof/>
-              </w:rPr>
-              <w:fldChar w:fldCharType="end"/>
-            </w:r>
+            <w:fldSimple w:instr=" SEQ EquationNumber \n \* Arabic \* MERGEFORMAT ">
+              <w:r>
+                <w:rPr>
+                  <w:noProof/>
+                </w:rPr>
+                <w:instrText>6</w:instrText>
+              </w:r>
+            </w:fldSimple>
             <w:r>
               <w:instrText>)</w:instrText>
             </w:r>
@@ -8783,51 +8946,25 @@
             <w:r>
               <w:instrText xml:space="preserve"> MACROBUTTON NumberReference \* MERGEFORMAT (</w:instrText>
             </w:r>
-            <w:r>
-              <w:fldChar w:fldCharType="begin"/>
-            </w:r>
-            <w:r>
-              <w:instrText xml:space="preserve"> SEQ EqnChapter \c \* Arabic \* MERGEFORMAT </w:instrText>
-            </w:r>
-            <w:r>
-              <w:fldChar w:fldCharType="separate"/>
-            </w:r>
-            <w:r>
-              <w:rPr>
-                <w:noProof/>
-              </w:rPr>
-              <w:instrText>3</w:instrText>
-            </w:r>
-            <w:r>
-              <w:rPr>
-                <w:noProof/>
-              </w:rPr>
-              <w:fldChar w:fldCharType="end"/>
-            </w:r>
+            <w:fldSimple w:instr=" SEQ EqnChapter \c \* Arabic \* MERGEFORMAT ">
+              <w:r>
+                <w:rPr>
+                  <w:noProof/>
+                </w:rPr>
+                <w:instrText>3</w:instrText>
+              </w:r>
+            </w:fldSimple>
             <w:r>
               <w:instrText>.</w:instrText>
             </w:r>
-            <w:r>
-              <w:fldChar w:fldCharType="begin"/>
-            </w:r>
-            <w:r>
-              <w:instrText xml:space="preserve"> SEQ EquationNumber \n \* Arabic \* MERGEFORMAT </w:instrText>
-            </w:r>
-            <w:r>
-              <w:fldChar w:fldCharType="separate"/>
-            </w:r>
-            <w:r>
-              <w:rPr>
-                <w:noProof/>
-              </w:rPr>
-              <w:instrText>7</w:instrText>
-            </w:r>
-            <w:r>
-              <w:rPr>
-                <w:noProof/>
-              </w:rPr>
-              <w:fldChar w:fldCharType="end"/>
-            </w:r>
+            <w:fldSimple w:instr=" SEQ EquationNumber \n \* Arabic \* MERGEFORMAT ">
+              <w:r>
+                <w:rPr>
+                  <w:noProof/>
+                </w:rPr>
+                <w:instrText>7</w:instrText>
+              </w:r>
+            </w:fldSimple>
             <w:r>
               <w:instrText>)</w:instrText>
             </w:r>
@@ -9426,51 +9563,25 @@
             <w:r>
               <w:instrText xml:space="preserve"> MACROBUTTON NumberReference \* MERGEFORMAT (</w:instrText>
             </w:r>
-            <w:r>
-              <w:fldChar w:fldCharType="begin"/>
-            </w:r>
-            <w:r>
-              <w:instrText xml:space="preserve"> SEQ EqnChapter \c \* Arabic \* MERGEFORMAT </w:instrText>
-            </w:r>
-            <w:r>
-              <w:fldChar w:fldCharType="separate"/>
-            </w:r>
-            <w:r>
-              <w:rPr>
-                <w:noProof/>
-              </w:rPr>
-              <w:instrText>3</w:instrText>
-            </w:r>
-            <w:r>
-              <w:rPr>
-                <w:noProof/>
-              </w:rPr>
-              <w:fldChar w:fldCharType="end"/>
-            </w:r>
+            <w:fldSimple w:instr=" SEQ EqnChapter \c \* Arabic \* MERGEFORMAT ">
+              <w:r>
+                <w:rPr>
+                  <w:noProof/>
+                </w:rPr>
+                <w:instrText>3</w:instrText>
+              </w:r>
+            </w:fldSimple>
             <w:r>
               <w:instrText>.</w:instrText>
             </w:r>
-            <w:r>
-              <w:fldChar w:fldCharType="begin"/>
-            </w:r>
-            <w:r>
-              <w:instrText xml:space="preserve"> SEQ EquationNumber \n \* Arabic \* MERGEFORMAT </w:instrText>
-            </w:r>
-            <w:r>
-              <w:fldChar w:fldCharType="separate"/>
-            </w:r>
-            <w:r>
-              <w:rPr>
-                <w:noProof/>
-              </w:rPr>
-              <w:instrText>8</w:instrText>
-            </w:r>
-            <w:r>
-              <w:rPr>
-                <w:noProof/>
-              </w:rPr>
-              <w:fldChar w:fldCharType="end"/>
-            </w:r>
+            <w:fldSimple w:instr=" SEQ EquationNumber \n \* Arabic \* MERGEFORMAT ">
+              <w:r>
+                <w:rPr>
+                  <w:noProof/>
+                </w:rPr>
+                <w:instrText>8</w:instrText>
+              </w:r>
+            </w:fldSimple>
             <w:r>
               <w:instrText>)</w:instrText>
             </w:r>
@@ -9962,51 +10073,25 @@
             <w:r>
               <w:instrText xml:space="preserve"> MACROBUTTON NumberReference \* MERGEFORMAT (</w:instrText>
             </w:r>
-            <w:r>
-              <w:fldChar w:fldCharType="begin"/>
-            </w:r>
-            <w:r>
-              <w:instrText xml:space="preserve"> SEQ EqnChapter \c \* Arabic \* MERGEFORMAT </w:instrText>
-            </w:r>
-            <w:r>
-              <w:fldChar w:fldCharType="separate"/>
-            </w:r>
-            <w:r>
-              <w:rPr>
-                <w:noProof/>
-              </w:rPr>
-              <w:instrText>3</w:instrText>
-            </w:r>
-            <w:r>
-              <w:rPr>
-                <w:noProof/>
-              </w:rPr>
-              <w:fldChar w:fldCharType="end"/>
-            </w:r>
+            <w:fldSimple w:instr=" SEQ EqnChapter \c \* Arabic \* MERGEFORMAT ">
+              <w:r>
+                <w:rPr>
+                  <w:noProof/>
+                </w:rPr>
+                <w:instrText>3</w:instrText>
+              </w:r>
+            </w:fldSimple>
             <w:r>
               <w:instrText>.</w:instrText>
             </w:r>
-            <w:r>
-              <w:fldChar w:fldCharType="begin"/>
-            </w:r>
-            <w:r>
-              <w:instrText xml:space="preserve"> SEQ EquationNumber \n \* Arabic \* MERGEFORMAT </w:instrText>
-            </w:r>
-            <w:r>
-              <w:fldChar w:fldCharType="separate"/>
-            </w:r>
-            <w:r>
-              <w:rPr>
-                <w:noProof/>
-              </w:rPr>
-              <w:instrText>9</w:instrText>
-            </w:r>
-            <w:r>
-              <w:rPr>
-                <w:noProof/>
-              </w:rPr>
-              <w:fldChar w:fldCharType="end"/>
-            </w:r>
+            <w:fldSimple w:instr=" SEQ EquationNumber \n \* Arabic \* MERGEFORMAT ">
+              <w:r>
+                <w:rPr>
+                  <w:noProof/>
+                </w:rPr>
+                <w:instrText>9</w:instrText>
+              </w:r>
+            </w:fldSimple>
             <w:r>
               <w:instrText>)</w:instrText>
             </w:r>
@@ -10662,51 +10747,25 @@
             <w:r>
               <w:instrText xml:space="preserve"> MACROBUTTON NumberReference \* MERGEFORMAT (</w:instrText>
             </w:r>
-            <w:r>
-              <w:fldChar w:fldCharType="begin"/>
-            </w:r>
-            <w:r>
-              <w:instrText xml:space="preserve"> SEQ EqnChapter \c \* Arabic \* MERGEFORMAT </w:instrText>
-            </w:r>
-            <w:r>
-              <w:fldChar w:fldCharType="separate"/>
-            </w:r>
-            <w:r>
-              <w:rPr>
-                <w:noProof/>
-              </w:rPr>
-              <w:instrText>3</w:instrText>
-            </w:r>
-            <w:r>
-              <w:rPr>
-                <w:noProof/>
-              </w:rPr>
-              <w:fldChar w:fldCharType="end"/>
-            </w:r>
+            <w:fldSimple w:instr=" SEQ EqnChapter \c \* Arabic \* MERGEFORMAT ">
+              <w:r>
+                <w:rPr>
+                  <w:noProof/>
+                </w:rPr>
+                <w:instrText>3</w:instrText>
+              </w:r>
+            </w:fldSimple>
             <w:r>
               <w:instrText>.</w:instrText>
             </w:r>
-            <w:r>
-              <w:fldChar w:fldCharType="begin"/>
-            </w:r>
-            <w:r>
-              <w:instrText xml:space="preserve"> SEQ EquationNumber \n \* Arabic \* MERGEFORMAT </w:instrText>
-            </w:r>
-            <w:r>
-              <w:fldChar w:fldCharType="separate"/>
-            </w:r>
-            <w:r>
-              <w:rPr>
-                <w:noProof/>
-              </w:rPr>
-              <w:instrText>10</w:instrText>
-            </w:r>
-            <w:r>
-              <w:rPr>
-                <w:noProof/>
-              </w:rPr>
-              <w:fldChar w:fldCharType="end"/>
-            </w:r>
+            <w:fldSimple w:instr=" SEQ EquationNumber \n \* Arabic \* MERGEFORMAT ">
+              <w:r>
+                <w:rPr>
+                  <w:noProof/>
+                </w:rPr>
+                <w:instrText>10</w:instrText>
+              </w:r>
+            </w:fldSimple>
             <w:r>
               <w:instrText>)</w:instrText>
             </w:r>
@@ -11082,51 +11141,25 @@
             <w:r>
               <w:instrText xml:space="preserve"> MACROBUTTON NumberReference \* MERGEFORMAT (</w:instrText>
             </w:r>
-            <w:r>
-              <w:fldChar w:fldCharType="begin"/>
-            </w:r>
-            <w:r>
-              <w:instrText xml:space="preserve"> SEQ EqnChapter \c \* Arabic \* MERGEFORMAT </w:instrText>
-            </w:r>
-            <w:r>
-              <w:fldChar w:fldCharType="separate"/>
-            </w:r>
-            <w:r>
-              <w:rPr>
-                <w:noProof/>
-              </w:rPr>
-              <w:instrText>3</w:instrText>
-            </w:r>
-            <w:r>
-              <w:rPr>
-                <w:noProof/>
-              </w:rPr>
-              <w:fldChar w:fldCharType="end"/>
-            </w:r>
+            <w:fldSimple w:instr=" SEQ EqnChapter \c \* Arabic \* MERGEFORMAT ">
+              <w:r>
+                <w:rPr>
+                  <w:noProof/>
+                </w:rPr>
+                <w:instrText>3</w:instrText>
+              </w:r>
+            </w:fldSimple>
             <w:r>
               <w:instrText>.</w:instrText>
             </w:r>
-            <w:r>
-              <w:fldChar w:fldCharType="begin"/>
-            </w:r>
-            <w:r>
-              <w:instrText xml:space="preserve"> SEQ EquationNumber \n \* Arabic \* MERGEFORMAT </w:instrText>
-            </w:r>
-            <w:r>
-              <w:fldChar w:fldCharType="separate"/>
-            </w:r>
-            <w:r>
-              <w:rPr>
-                <w:noProof/>
-              </w:rPr>
-              <w:instrText>11</w:instrText>
-            </w:r>
-            <w:r>
-              <w:rPr>
-                <w:noProof/>
-              </w:rPr>
-              <w:fldChar w:fldCharType="end"/>
-            </w:r>
+            <w:fldSimple w:instr=" SEQ EquationNumber \n \* Arabic \* MERGEFORMAT ">
+              <w:r>
+                <w:rPr>
+                  <w:noProof/>
+                </w:rPr>
+                <w:instrText>11</w:instrText>
+              </w:r>
+            </w:fldSimple>
             <w:r>
               <w:instrText>)</w:instrText>
             </w:r>
@@ -11630,54 +11663,25 @@
             <w:r>
               <w:instrText xml:space="preserve"> MACROBUTTON NumberReference \* MERGEFORMAT (</w:instrText>
             </w:r>
-            <w:r>
-              <w:fldChar w:fldCharType="begin"/>
-            </w:r>
-            <w:r>
-              <w:instrText xml:space="preserve"> SEQ EqnChapter \c \* Arabic \* MERGEFORMAT </w:instrText>
-            </w:r>
-            <w:r>
-              <w:fldChar w:fldCharType="separate"/>
-            </w:r>
-            <w:r>
-              <w:rPr>
-                <w:noProof/>
-              </w:rPr>
-              <w:instrText>3</w:instrText>
-            </w:r>
-            <w:r>
-              <w:rPr>
-                <w:noProof/>
-              </w:rPr>
-              <w:fldChar w:fldCharType="end"/>
-            </w:r>
+            <w:fldSimple w:instr=" SEQ EqnChapter \c \* Arabic \* MERGEFORMAT ">
+              <w:r>
+                <w:rPr>
+                  <w:noProof/>
+                </w:rPr>
+                <w:instrText>3</w:instrText>
+              </w:r>
+            </w:fldSimple>
             <w:r>
               <w:instrText>.</w:instrText>
             </w:r>
-            <w:r>
-              <w:fldChar w:fldCharType="begin"/>
-            </w:r>
-            <w:r>
-              <w:instrText xml:space="preserve"> SEQ EquationNumber \n \* Arabic \* MERGEFORMAT</w:instrText>
-            </w:r>
-            <w:r>
-              <w:instrText xml:space="preserve"> </w:instrText>
-            </w:r>
-            <w:r>
-              <w:fldChar w:fldCharType="separate"/>
-            </w:r>
-            <w:r>
-              <w:rPr>
-                <w:noProof/>
-              </w:rPr>
-              <w:instrText>12</w:instrText>
-            </w:r>
-            <w:r>
-              <w:rPr>
-                <w:noProof/>
-              </w:rPr>
-              <w:fldChar w:fldCharType="end"/>
-            </w:r>
+            <w:fldSimple w:instr=" SEQ EquationNumber \n \* Arabic \* MERGEFORMAT ">
+              <w:r>
+                <w:rPr>
+                  <w:noProof/>
+                </w:rPr>
+                <w:instrText>12</w:instrText>
+              </w:r>
+            </w:fldSimple>
             <w:r>
               <w:instrText>)</w:instrText>
             </w:r>
@@ -12983,51 +12987,25 @@
             <w:r>
               <w:instrText xml:space="preserve"> MACROBUTTON NumberReference \* MERGEFORMAT (</w:instrText>
             </w:r>
-            <w:r>
-              <w:fldChar w:fldCharType="begin"/>
-            </w:r>
-            <w:r>
-              <w:instrText xml:space="preserve"> SEQ EqnChapter \c \* Arabic \* MERGEFORMAT </w:instrText>
-            </w:r>
-            <w:r>
-              <w:fldChar w:fldCharType="separate"/>
-            </w:r>
-            <w:r>
-              <w:rPr>
-                <w:noProof/>
-              </w:rPr>
-              <w:instrText>3</w:instrText>
-            </w:r>
-            <w:r>
-              <w:rPr>
-                <w:noProof/>
-              </w:rPr>
-              <w:fldChar w:fldCharType="end"/>
-            </w:r>
+            <w:fldSimple w:instr=" SEQ EqnChapter \c \* Arabic \* MERGEFORMAT ">
+              <w:r>
+                <w:rPr>
+                  <w:noProof/>
+                </w:rPr>
+                <w:instrText>3</w:instrText>
+              </w:r>
+            </w:fldSimple>
             <w:r>
               <w:instrText>.</w:instrText>
             </w:r>
-            <w:r>
-              <w:fldChar w:fldCharType="begin"/>
-            </w:r>
-            <w:r>
-              <w:instrText xml:space="preserve"> SEQ EquationNumber \n \* Arabic \* MERGEFORMAT </w:instrText>
-            </w:r>
-            <w:r>
-              <w:fldChar w:fldCharType="separate"/>
-            </w:r>
-            <w:r>
-              <w:rPr>
-                <w:noProof/>
-              </w:rPr>
-              <w:instrText>13</w:instrText>
-            </w:r>
-            <w:r>
-              <w:rPr>
-                <w:noProof/>
-              </w:rPr>
-              <w:fldChar w:fldCharType="end"/>
-            </w:r>
+            <w:fldSimple w:instr=" SEQ EquationNumber \n \* Arabic \* MERGEFORMAT ">
+              <w:r>
+                <w:rPr>
+                  <w:noProof/>
+                </w:rPr>
+                <w:instrText>13</w:instrText>
+              </w:r>
+            </w:fldSimple>
             <w:r>
               <w:instrText>)</w:instrText>
             </w:r>
@@ -13828,51 +13806,25 @@
             <w:r>
               <w:instrText xml:space="preserve"> MACROBUTTON NumberReference \* MERGEFORMAT (</w:instrText>
             </w:r>
-            <w:r>
-              <w:fldChar w:fldCharType="begin"/>
-            </w:r>
-            <w:r>
-              <w:instrText xml:space="preserve"> SEQ EqnChapter \c \* Arabic \* MERGEFORMAT </w:instrText>
-            </w:r>
-            <w:r>
-              <w:fldChar w:fldCharType="separate"/>
-            </w:r>
-            <w:r>
-              <w:rPr>
-                <w:noProof/>
-              </w:rPr>
-              <w:instrText>3</w:instrText>
-            </w:r>
-            <w:r>
-              <w:rPr>
-                <w:noProof/>
-              </w:rPr>
-              <w:fldChar w:fldCharType="end"/>
-            </w:r>
+            <w:fldSimple w:instr=" SEQ EqnChapter \c \* Arabic \* MERGEFORMAT ">
+              <w:r>
+                <w:rPr>
+                  <w:noProof/>
+                </w:rPr>
+                <w:instrText>3</w:instrText>
+              </w:r>
+            </w:fldSimple>
             <w:r>
               <w:instrText>.</w:instrText>
             </w:r>
-            <w:r>
-              <w:fldChar w:fldCharType="begin"/>
-            </w:r>
-            <w:r>
-              <w:instrText xml:space="preserve"> SEQ EquationNumber \n \* Arabic \* MERGEFORMAT </w:instrText>
-            </w:r>
-            <w:r>
-              <w:fldChar w:fldCharType="separate"/>
-            </w:r>
-            <w:r>
-              <w:rPr>
-                <w:noProof/>
-              </w:rPr>
-              <w:instrText>14</w:instrText>
-            </w:r>
-            <w:r>
-              <w:rPr>
-                <w:noProof/>
-              </w:rPr>
-              <w:fldChar w:fldCharType="end"/>
-            </w:r>
+            <w:fldSimple w:instr=" SEQ EquationNumber \n \* Arabic \* MERGEFORMAT ">
+              <w:r>
+                <w:rPr>
+                  <w:noProof/>
+                </w:rPr>
+                <w:instrText>14</w:instrText>
+              </w:r>
+            </w:fldSimple>
             <w:r>
               <w:instrText>)</w:instrText>
             </w:r>
@@ -14545,51 +14497,25 @@
             <w:r>
               <w:instrText xml:space="preserve"> MACROBUTTON NumberReference \* MERGEFORMAT (</w:instrText>
             </w:r>
-            <w:r>
-              <w:fldChar w:fldCharType="begin"/>
-            </w:r>
-            <w:r>
-              <w:instrText xml:space="preserve"> SEQ EqnChapter \c \* Arabic \* MERGEFORMAT </w:instrText>
-            </w:r>
-            <w:r>
-              <w:fldChar w:fldCharType="separate"/>
-            </w:r>
-            <w:r>
-              <w:rPr>
-                <w:noProof/>
-              </w:rPr>
-              <w:instrText>3</w:instrText>
-            </w:r>
-            <w:r>
-              <w:rPr>
-                <w:noProof/>
-              </w:rPr>
-              <w:fldChar w:fldCharType="end"/>
-            </w:r>
+            <w:fldSimple w:instr=" SEQ EqnChapter \c \* Arabic \* MERGEFORMAT ">
+              <w:r>
+                <w:rPr>
+                  <w:noProof/>
+                </w:rPr>
+                <w:instrText>3</w:instrText>
+              </w:r>
+            </w:fldSimple>
             <w:r>
               <w:instrText>.</w:instrText>
             </w:r>
-            <w:r>
-              <w:fldChar w:fldCharType="begin"/>
-            </w:r>
-            <w:r>
-              <w:instrText xml:space="preserve"> SEQ EquationNumber \n \* Arabic \* MERGEFORMAT </w:instrText>
-            </w:r>
-            <w:r>
-              <w:fldChar w:fldCharType="separate"/>
-            </w:r>
-            <w:r>
-              <w:rPr>
-                <w:noProof/>
-              </w:rPr>
-              <w:instrText>15</w:instrText>
-            </w:r>
-            <w:r>
-              <w:rPr>
-                <w:noProof/>
-              </w:rPr>
-              <w:fldChar w:fldCharType="end"/>
-            </w:r>
+            <w:fldSimple w:instr=" SEQ EquationNumber \n \* Arabic \* MERGEFORMAT ">
+              <w:r>
+                <w:rPr>
+                  <w:noProof/>
+                </w:rPr>
+                <w:instrText>15</w:instrText>
+              </w:r>
+            </w:fldSimple>
             <w:r>
               <w:instrText>)</w:instrText>
             </w:r>
@@ -15200,54 +15126,25 @@
             <w:r>
               <w:instrText xml:space="preserve"> MACROBUTTON NumberReference \* MERGEFORMAT (</w:instrText>
             </w:r>
-            <w:r>
-              <w:fldChar w:fldCharType="begin"/>
-            </w:r>
-            <w:r>
-              <w:instrText xml:space="preserve"> SEQ EqnChapter \c \* Arabi</w:instrText>
-            </w:r>
-            <w:r>
-              <w:instrText xml:space="preserve">c \* MERGEFORMAT </w:instrText>
-            </w:r>
-            <w:r>
-              <w:fldChar w:fldCharType="separate"/>
-            </w:r>
-            <w:r>
-              <w:rPr>
-                <w:noProof/>
-              </w:rPr>
-              <w:instrText>3</w:instrText>
-            </w:r>
-            <w:r>
-              <w:rPr>
-                <w:noProof/>
-              </w:rPr>
-              <w:fldChar w:fldCharType="end"/>
-            </w:r>
+            <w:fldSimple w:instr=" SEQ EqnChapter \c \* Arabic \* MERGEFORMAT ">
+              <w:r>
+                <w:rPr>
+                  <w:noProof/>
+                </w:rPr>
+                <w:instrText>3</w:instrText>
+              </w:r>
+            </w:fldSimple>
             <w:r>
               <w:instrText>.</w:instrText>
             </w:r>
-            <w:r>
-              <w:fldChar w:fldCharType="begin"/>
-            </w:r>
-            <w:r>
-              <w:instrText xml:space="preserve"> SEQ EquationNumber \n \* Arabic \* MERGEFORMAT </w:instrText>
-            </w:r>
-            <w:r>
-              <w:fldChar w:fldCharType="separate"/>
-            </w:r>
-            <w:r>
-              <w:rPr>
-                <w:noProof/>
-              </w:rPr>
-              <w:instrText>16</w:instrText>
-            </w:r>
-            <w:r>
-              <w:rPr>
-                <w:noProof/>
-              </w:rPr>
-              <w:fldChar w:fldCharType="end"/>
-            </w:r>
+            <w:fldSimple w:instr=" SEQ EquationNumber \n \* Arabic \* MERGEFORMAT ">
+              <w:r>
+                <w:rPr>
+                  <w:noProof/>
+                </w:rPr>
+                <w:instrText>16</w:instrText>
+              </w:r>
+            </w:fldSimple>
             <w:r>
               <w:instrText>)</w:instrText>
             </w:r>
@@ -17383,51 +17280,25 @@
             <w:r>
               <w:instrText xml:space="preserve"> MACROBUTTON NumberReference \* MERGEFORMAT (</w:instrText>
             </w:r>
-            <w:r>
-              <w:fldChar w:fldCharType="begin"/>
-            </w:r>
-            <w:r>
-              <w:instrText xml:space="preserve"> SEQ EqnChapter \c \* Arabic \* MERGEFORMAT </w:instrText>
-            </w:r>
-            <w:r>
-              <w:fldChar w:fldCharType="separate"/>
-            </w:r>
-            <w:r>
-              <w:rPr>
-                <w:noProof/>
-              </w:rPr>
-              <w:instrText>3</w:instrText>
-            </w:r>
-            <w:r>
-              <w:rPr>
-                <w:noProof/>
-              </w:rPr>
-              <w:fldChar w:fldCharType="end"/>
-            </w:r>
+            <w:fldSimple w:instr=" SEQ EqnChapter \c \* Arabic \* MERGEFORMAT ">
+              <w:r>
+                <w:rPr>
+                  <w:noProof/>
+                </w:rPr>
+                <w:instrText>3</w:instrText>
+              </w:r>
+            </w:fldSimple>
             <w:r>
               <w:instrText>.</w:instrText>
             </w:r>
-            <w:r>
-              <w:fldChar w:fldCharType="begin"/>
-            </w:r>
-            <w:r>
-              <w:instrText xml:space="preserve"> SEQ EquationNumber \n \* Arabic \* MERGEFORMAT </w:instrText>
-            </w:r>
-            <w:r>
-              <w:fldChar w:fldCharType="separate"/>
-            </w:r>
-            <w:r>
-              <w:rPr>
-                <w:noProof/>
-              </w:rPr>
-              <w:instrText>17</w:instrText>
-            </w:r>
-            <w:r>
-              <w:rPr>
-                <w:noProof/>
-              </w:rPr>
-              <w:fldChar w:fldCharType="end"/>
-            </w:r>
+            <w:fldSimple w:instr=" SEQ EquationNumber \n \* Arabic \* MERGEFORMAT ">
+              <w:r>
+                <w:rPr>
+                  <w:noProof/>
+                </w:rPr>
+                <w:instrText>17</w:instrText>
+              </w:r>
+            </w:fldSimple>
             <w:r>
               <w:instrText>)</w:instrText>
             </w:r>
@@ -18352,51 +18223,25 @@
             <w:r>
               <w:instrText xml:space="preserve"> MACROBUTTON NumberReference \* MERGEFORMAT (</w:instrText>
             </w:r>
-            <w:r>
-              <w:fldChar w:fldCharType="begin"/>
-            </w:r>
-            <w:r>
-              <w:instrText xml:space="preserve"> SEQ EqnChapter \c \* Arabic \* MERGEFORMAT </w:instrText>
-            </w:r>
-            <w:r>
-              <w:fldChar w:fldCharType="separate"/>
-            </w:r>
-            <w:r>
-              <w:rPr>
-                <w:noProof/>
-              </w:rPr>
-              <w:instrText>3</w:instrText>
-            </w:r>
-            <w:r>
-              <w:rPr>
-                <w:noProof/>
-              </w:rPr>
-              <w:fldChar w:fldCharType="end"/>
-            </w:r>
+            <w:fldSimple w:instr=" SEQ EqnChapter \c \* Arabic \* MERGEFORMAT ">
+              <w:r>
+                <w:rPr>
+                  <w:noProof/>
+                </w:rPr>
+                <w:instrText>3</w:instrText>
+              </w:r>
+            </w:fldSimple>
             <w:r>
               <w:instrText>.</w:instrText>
             </w:r>
-            <w:r>
-              <w:fldChar w:fldCharType="begin"/>
-            </w:r>
-            <w:r>
-              <w:instrText xml:space="preserve"> SEQ EquationNumber \n \* Arabic \* MERGEFORMAT </w:instrText>
-            </w:r>
-            <w:r>
-              <w:fldChar w:fldCharType="separate"/>
-            </w:r>
-            <w:r>
-              <w:rPr>
-                <w:noProof/>
-              </w:rPr>
-              <w:instrText>18</w:instrText>
-            </w:r>
-            <w:r>
-              <w:rPr>
-                <w:noProof/>
-              </w:rPr>
-              <w:fldChar w:fldCharType="end"/>
-            </w:r>
+            <w:fldSimple w:instr=" SEQ EquationNumber \n \* Arabic \* MERGEFORMAT ">
+              <w:r>
+                <w:rPr>
+                  <w:noProof/>
+                </w:rPr>
+                <w:instrText>18</w:instrText>
+              </w:r>
+            </w:fldSimple>
             <w:r>
               <w:instrText>)</w:instrText>
             </w:r>
@@ -20801,54 +20646,25 @@
             <w:r>
               <w:instrText xml:space="preserve"> MACROBUTTON NumberReference \* MERGEFORMAT (</w:instrText>
             </w:r>
-            <w:r>
-              <w:fldChar w:fldCharType="begin"/>
-            </w:r>
-            <w:r>
-              <w:instrText xml:space="preserve"> SEQ EqnChapter </w:instrText>
-            </w:r>
-            <w:r>
-              <w:instrText xml:space="preserve">\c \* Arabic \* MERGEFORMAT </w:instrText>
-            </w:r>
-            <w:r>
-              <w:fldChar w:fldCharType="separate"/>
-            </w:r>
-            <w:r>
-              <w:rPr>
-                <w:noProof/>
-              </w:rPr>
-              <w:instrText>3</w:instrText>
-            </w:r>
-            <w:r>
-              <w:rPr>
-                <w:noProof/>
-              </w:rPr>
-              <w:fldChar w:fldCharType="end"/>
-            </w:r>
+            <w:fldSimple w:instr=" SEQ EqnChapter \c \* Arabic \* MERGEFORMAT ">
+              <w:r>
+                <w:rPr>
+                  <w:noProof/>
+                </w:rPr>
+                <w:instrText>3</w:instrText>
+              </w:r>
+            </w:fldSimple>
             <w:r>
               <w:instrText>.</w:instrText>
             </w:r>
-            <w:r>
-              <w:fldChar w:fldCharType="begin"/>
-            </w:r>
-            <w:r>
-              <w:instrText xml:space="preserve"> SEQ EquationNumber \n \* Arabic \* MERGEFORMAT </w:instrText>
-            </w:r>
-            <w:r>
-              <w:fldChar w:fldCharType="separate"/>
-            </w:r>
-            <w:r>
-              <w:rPr>
-                <w:noProof/>
-              </w:rPr>
-              <w:instrText>19</w:instrText>
-            </w:r>
-            <w:r>
-              <w:rPr>
-                <w:noProof/>
-              </w:rPr>
-              <w:fldChar w:fldCharType="end"/>
-            </w:r>
+            <w:fldSimple w:instr=" SEQ EquationNumber \n \* Arabic \* MERGEFORMAT ">
+              <w:r>
+                <w:rPr>
+                  <w:noProof/>
+                </w:rPr>
+                <w:instrText>19</w:instrText>
+              </w:r>
+            </w:fldSimple>
             <w:r>
               <w:instrText>)</w:instrText>
             </w:r>
@@ -21205,51 +21021,25 @@
             <w:r>
               <w:instrText xml:space="preserve"> MACROBUTTON NumberReference \* MERGEFORMAT (</w:instrText>
             </w:r>
-            <w:r>
-              <w:fldChar w:fldCharType="begin"/>
-            </w:r>
-            <w:r>
-              <w:instrText xml:space="preserve"> SEQ EqnChapter \c \* Arabic \* MERGEFORMAT </w:instrText>
-            </w:r>
-            <w:r>
-              <w:fldChar w:fldCharType="separate"/>
-            </w:r>
-            <w:r>
-              <w:rPr>
-                <w:noProof/>
-              </w:rPr>
-              <w:instrText>3</w:instrText>
-            </w:r>
-            <w:r>
-              <w:rPr>
-                <w:noProof/>
-              </w:rPr>
-              <w:fldChar w:fldCharType="end"/>
-            </w:r>
+            <w:fldSimple w:instr=" SEQ EqnChapter \c \* Arabic \* MERGEFORMAT ">
+              <w:r>
+                <w:rPr>
+                  <w:noProof/>
+                </w:rPr>
+                <w:instrText>3</w:instrText>
+              </w:r>
+            </w:fldSimple>
             <w:r>
               <w:instrText>.</w:instrText>
             </w:r>
-            <w:r>
-              <w:fldChar w:fldCharType="begin"/>
-            </w:r>
-            <w:r>
-              <w:instrText xml:space="preserve"> SEQ EquationNumber \n \* Arabic \* MERGEFORMAT </w:instrText>
-            </w:r>
-            <w:r>
-              <w:fldChar w:fldCharType="separate"/>
-            </w:r>
-            <w:r>
-              <w:rPr>
-                <w:noProof/>
-              </w:rPr>
-              <w:instrText>20</w:instrText>
-            </w:r>
-            <w:r>
-              <w:rPr>
-                <w:noProof/>
-              </w:rPr>
-              <w:fldChar w:fldCharType="end"/>
-            </w:r>
+            <w:fldSimple w:instr=" SEQ EquationNumber \n \* Arabic \* MERGEFORMAT ">
+              <w:r>
+                <w:rPr>
+                  <w:noProof/>
+                </w:rPr>
+                <w:instrText>20</w:instrText>
+              </w:r>
+            </w:fldSimple>
             <w:r>
               <w:instrText>)</w:instrText>
             </w:r>
@@ -23023,51 +22813,25 @@
             <w:r>
               <w:instrText xml:space="preserve"> MACROBUTTON NumberReference \* MERGEFORMAT (</w:instrText>
             </w:r>
-            <w:r>
-              <w:fldChar w:fldCharType="begin"/>
-            </w:r>
-            <w:r>
-              <w:instrText xml:space="preserve"> SEQ EqnChapter \c \* Arabic \* MERGEFORMAT </w:instrText>
-            </w:r>
-            <w:r>
-              <w:fldChar w:fldCharType="separate"/>
-            </w:r>
-            <w:r>
-              <w:rPr>
-                <w:noProof/>
-              </w:rPr>
-              <w:instrText>3</w:instrText>
-            </w:r>
-            <w:r>
-              <w:rPr>
-                <w:noProof/>
-              </w:rPr>
-              <w:fldChar w:fldCharType="end"/>
-            </w:r>
+            <w:fldSimple w:instr=" SEQ EqnChapter \c \* Arabic \* MERGEFORMAT ">
+              <w:r>
+                <w:rPr>
+                  <w:noProof/>
+                </w:rPr>
+                <w:instrText>3</w:instrText>
+              </w:r>
+            </w:fldSimple>
             <w:r>
               <w:instrText>.</w:instrText>
             </w:r>
-            <w:r>
-              <w:fldChar w:fldCharType="begin"/>
-            </w:r>
-            <w:r>
-              <w:instrText xml:space="preserve"> SEQ EquationNumber \n \* Arabic \* MERGEFORMAT </w:instrText>
-            </w:r>
-            <w:r>
-              <w:fldChar w:fldCharType="separate"/>
-            </w:r>
-            <w:r>
-              <w:rPr>
-                <w:noProof/>
-              </w:rPr>
-              <w:instrText>21</w:instrText>
-            </w:r>
-            <w:r>
-              <w:rPr>
-                <w:noProof/>
-              </w:rPr>
-              <w:fldChar w:fldCharType="end"/>
-            </w:r>
+            <w:fldSimple w:instr=" SEQ EquationNumber \n \* Arabic \* MERGEFORMAT ">
+              <w:r>
+                <w:rPr>
+                  <w:noProof/>
+                </w:rPr>
+                <w:instrText>21</w:instrText>
+              </w:r>
+            </w:fldSimple>
             <w:r>
               <w:instrText>)</w:instrText>
             </w:r>
@@ -24104,51 +23868,25 @@
             <w:r>
               <w:instrText xml:space="preserve"> MACROBUTTON NumberReference \* MERGEFORMAT (</w:instrText>
             </w:r>
-            <w:r>
-              <w:fldChar w:fldCharType="begin"/>
-            </w:r>
-            <w:r>
-              <w:instrText xml:space="preserve"> SEQ EqnChapter \c \* Arabic \* MERGEFORMAT </w:instrText>
-            </w:r>
-            <w:r>
-              <w:fldChar w:fldCharType="separate"/>
-            </w:r>
-            <w:r>
-              <w:rPr>
-                <w:noProof/>
-              </w:rPr>
-              <w:instrText>3</w:instrText>
-            </w:r>
-            <w:r>
-              <w:rPr>
-                <w:noProof/>
-              </w:rPr>
-              <w:fldChar w:fldCharType="end"/>
-            </w:r>
+            <w:fldSimple w:instr=" SEQ EqnChapter \c \* Arabic \* MERGEFORMAT ">
+              <w:r>
+                <w:rPr>
+                  <w:noProof/>
+                </w:rPr>
+                <w:instrText>3</w:instrText>
+              </w:r>
+            </w:fldSimple>
             <w:r>
               <w:instrText>.</w:instrText>
             </w:r>
-            <w:r>
-              <w:fldChar w:fldCharType="begin"/>
-            </w:r>
-            <w:r>
-              <w:instrText xml:space="preserve"> SEQ EquationNumber \n \* Arabic \* MERGEFORMAT </w:instrText>
-            </w:r>
-            <w:r>
-              <w:fldChar w:fldCharType="separate"/>
-            </w:r>
-            <w:r>
-              <w:rPr>
-                <w:noProof/>
-              </w:rPr>
-              <w:instrText>22</w:instrText>
-            </w:r>
-            <w:r>
-              <w:rPr>
-                <w:noProof/>
-              </w:rPr>
-              <w:fldChar w:fldCharType="end"/>
-            </w:r>
+            <w:fldSimple w:instr=" SEQ EquationNumber \n \* Arabic \* MERGEFORMAT ">
+              <w:r>
+                <w:rPr>
+                  <w:noProof/>
+                </w:rPr>
+                <w:instrText>22</w:instrText>
+              </w:r>
+            </w:fldSimple>
             <w:r>
               <w:instrText>)</w:instrText>
             </w:r>
@@ -24719,54 +24457,25 @@
             <w:r>
               <w:instrText xml:space="preserve"> MACROBUTTON NumberReference \* MERGEFORMAT (</w:instrText>
             </w:r>
-            <w:r>
-              <w:fldChar w:fldCharType="begin"/>
-            </w:r>
-            <w:r>
-              <w:instrText xml:space="preserve"> SEQ EqnChapter \c \* Arabic \* MERGEFORMAT </w:instrText>
-            </w:r>
-            <w:r>
-              <w:fldChar w:fldCharType="separate"/>
-            </w:r>
-            <w:r>
-              <w:rPr>
-                <w:noProof/>
-              </w:rPr>
-              <w:instrText>3</w:instrText>
-            </w:r>
-            <w:r>
-              <w:rPr>
-                <w:noProof/>
-              </w:rPr>
-              <w:fldChar w:fldCharType="end"/>
-            </w:r>
+            <w:fldSimple w:instr=" SEQ EqnChapter \c \* Arabic \* MERGEFORMAT ">
+              <w:r>
+                <w:rPr>
+                  <w:noProof/>
+                </w:rPr>
+                <w:instrText>3</w:instrText>
+              </w:r>
+            </w:fldSimple>
             <w:r>
               <w:instrText>.</w:instrText>
             </w:r>
-            <w:r>
-              <w:fldChar w:fldCharType="begin"/>
-            </w:r>
-            <w:r>
-              <w:instrText xml:space="preserve"> SEQ EquationNumber \n \* Arabic \* MERGEF</w:instrText>
-            </w:r>
-            <w:r>
-              <w:instrText xml:space="preserve">ORMAT </w:instrText>
-            </w:r>
-            <w:r>
-              <w:fldChar w:fldCharType="separate"/>
-            </w:r>
-            <w:r>
-              <w:rPr>
-                <w:noProof/>
-              </w:rPr>
-              <w:instrText>23</w:instrText>
-            </w:r>
-            <w:r>
-              <w:rPr>
-                <w:noProof/>
-              </w:rPr>
-              <w:fldChar w:fldCharType="end"/>
-            </w:r>
+            <w:fldSimple w:instr=" SEQ EquationNumber \n \* Arabic \* MERGEFORMAT ">
+              <w:r>
+                <w:rPr>
+                  <w:noProof/>
+                </w:rPr>
+                <w:instrText>23</w:instrText>
+              </w:r>
+            </w:fldSimple>
             <w:r>
               <w:instrText>)</w:instrText>
             </w:r>
@@ -25470,51 +25179,25 @@
             <w:r>
               <w:instrText xml:space="preserve"> MACROBUTTON NumberReference \* MERGEFORMAT (</w:instrText>
             </w:r>
-            <w:r>
-              <w:fldChar w:fldCharType="begin"/>
-            </w:r>
-            <w:r>
-              <w:instrText xml:space="preserve"> SEQ EqnChapter \c \* Arabic \* MERGEFORMAT </w:instrText>
-            </w:r>
-            <w:r>
-              <w:fldChar w:fldCharType="separate"/>
-            </w:r>
-            <w:r>
-              <w:rPr>
-                <w:noProof/>
-              </w:rPr>
-              <w:instrText>3</w:instrText>
-            </w:r>
-            <w:r>
-              <w:rPr>
-                <w:noProof/>
-              </w:rPr>
-              <w:fldChar w:fldCharType="end"/>
-            </w:r>
+            <w:fldSimple w:instr=" SEQ EqnChapter \c \* Arabic \* MERGEFORMAT ">
+              <w:r>
+                <w:rPr>
+                  <w:noProof/>
+                </w:rPr>
+                <w:instrText>3</w:instrText>
+              </w:r>
+            </w:fldSimple>
             <w:r>
               <w:instrText>.</w:instrText>
             </w:r>
-            <w:r>
-              <w:fldChar w:fldCharType="begin"/>
-            </w:r>
-            <w:r>
-              <w:instrText xml:space="preserve"> SEQ EquationNumber \n \* Arabic \* MERGEFORMAT </w:instrText>
-            </w:r>
-            <w:r>
-              <w:fldChar w:fldCharType="separate"/>
-            </w:r>
-            <w:r>
-              <w:rPr>
-                <w:noProof/>
-              </w:rPr>
-              <w:instrText>24</w:instrText>
-            </w:r>
-            <w:r>
-              <w:rPr>
-                <w:noProof/>
-              </w:rPr>
-              <w:fldChar w:fldCharType="end"/>
-            </w:r>
+            <w:fldSimple w:instr=" SEQ EquationNumber \n \* Arabic \* MERGEFORMAT ">
+              <w:r>
+                <w:rPr>
+                  <w:noProof/>
+                </w:rPr>
+                <w:instrText>24</w:instrText>
+              </w:r>
+            </w:fldSimple>
             <w:r>
               <w:instrText>)</w:instrText>
             </w:r>
@@ -27006,54 +26689,25 @@
             <w:r>
               <w:instrText xml:space="preserve"> MACROBUTTON NumberReference \* MERGEFORMAT (</w:instrText>
             </w:r>
-            <w:r>
-              <w:fldChar w:fldCharType="begin"/>
-            </w:r>
-            <w:r>
-              <w:instrText xml:space="preserve"> SEQ EqnChapter \c \* Arabic \* ME</w:instrText>
-            </w:r>
-            <w:r>
-              <w:instrText xml:space="preserve">RGEFORMAT </w:instrText>
-            </w:r>
-            <w:r>
-              <w:fldChar w:fldCharType="separate"/>
-            </w:r>
-            <w:r>
-              <w:rPr>
-                <w:noProof/>
-              </w:rPr>
-              <w:instrText>3</w:instrText>
-            </w:r>
-            <w:r>
-              <w:rPr>
-                <w:noProof/>
-              </w:rPr>
-              <w:fldChar w:fldCharType="end"/>
-            </w:r>
+            <w:fldSimple w:instr=" SEQ EqnChapter \c \* Arabic \* MERGEFORMAT ">
+              <w:r>
+                <w:rPr>
+                  <w:noProof/>
+                </w:rPr>
+                <w:instrText>3</w:instrText>
+              </w:r>
+            </w:fldSimple>
             <w:r>
               <w:instrText>.</w:instrText>
             </w:r>
-            <w:r>
-              <w:fldChar w:fldCharType="begin"/>
-            </w:r>
-            <w:r>
-              <w:instrText xml:space="preserve"> SEQ EquationNumber \n \* Arabic \* MERGEFORMAT </w:instrText>
-            </w:r>
-            <w:r>
-              <w:fldChar w:fldCharType="separate"/>
-            </w:r>
-            <w:r>
-              <w:rPr>
-                <w:noProof/>
-              </w:rPr>
-              <w:instrText>25</w:instrText>
-            </w:r>
-            <w:r>
-              <w:rPr>
-                <w:noProof/>
-              </w:rPr>
-              <w:fldChar w:fldCharType="end"/>
-            </w:r>
+            <w:fldSimple w:instr=" SEQ EquationNumber \n \* Arabic \* MERGEFORMAT ">
+              <w:r>
+                <w:rPr>
+                  <w:noProof/>
+                </w:rPr>
+                <w:instrText>25</w:instrText>
+              </w:r>
+            </w:fldSimple>
             <w:r>
               <w:instrText>)</w:instrText>
             </w:r>
@@ -29137,51 +28791,25 @@
             <w:r>
               <w:instrText xml:space="preserve"> MACROBUTTON NumberReference \* MERGEFORMAT (</w:instrText>
             </w:r>
-            <w:r>
-              <w:fldChar w:fldCharType="begin"/>
-            </w:r>
-            <w:r>
-              <w:instrText xml:space="preserve"> SEQ EqnChapter \c \* Arabic \* MERGEFORMAT </w:instrText>
-            </w:r>
-            <w:r>
-              <w:fldChar w:fldCharType="separate"/>
-            </w:r>
-            <w:r>
-              <w:rPr>
-                <w:noProof/>
-              </w:rPr>
-              <w:instrText>3</w:instrText>
-            </w:r>
-            <w:r>
-              <w:rPr>
-                <w:noProof/>
-              </w:rPr>
-              <w:fldChar w:fldCharType="end"/>
-            </w:r>
+            <w:fldSimple w:instr=" SEQ EqnChapter \c \* Arabic \* MERGEFORMAT ">
+              <w:r>
+                <w:rPr>
+                  <w:noProof/>
+                </w:rPr>
+                <w:instrText>3</w:instrText>
+              </w:r>
+            </w:fldSimple>
             <w:r>
               <w:instrText>.</w:instrText>
             </w:r>
-            <w:r>
-              <w:fldChar w:fldCharType="begin"/>
-            </w:r>
-            <w:r>
-              <w:instrText xml:space="preserve"> SEQ EquationNumber \n \* Arabic \* MERGEFORMAT </w:instrText>
-            </w:r>
-            <w:r>
-              <w:fldChar w:fldCharType="separate"/>
-            </w:r>
-            <w:r>
-              <w:rPr>
-                <w:noProof/>
-              </w:rPr>
-              <w:instrText>26</w:instrText>
-            </w:r>
-            <w:r>
-              <w:rPr>
-                <w:noProof/>
-              </w:rPr>
-              <w:fldChar w:fldCharType="end"/>
-            </w:r>
+            <w:fldSimple w:instr=" SEQ EquationNumber \n \* Arabic \* MERGEFORMAT ">
+              <w:r>
+                <w:rPr>
+                  <w:noProof/>
+                </w:rPr>
+                <w:instrText>26</w:instrText>
+              </w:r>
+            </w:fldSimple>
             <w:r>
               <w:instrText>)</w:instrText>
             </w:r>
@@ -29722,51 +29350,25 @@
             <w:r>
               <w:instrText xml:space="preserve"> MACROBUTTON NumberReference \* MERGEFORMAT (</w:instrText>
             </w:r>
-            <w:r>
-              <w:fldChar w:fldCharType="begin"/>
-            </w:r>
-            <w:r>
-              <w:instrText xml:space="preserve"> SEQ EqnChapter \c \* Arabic \* MERGEFORMAT </w:instrText>
-            </w:r>
-            <w:r>
-              <w:fldChar w:fldCharType="separate"/>
-            </w:r>
-            <w:r>
-              <w:rPr>
-                <w:noProof/>
-              </w:rPr>
-              <w:instrText>3</w:instrText>
-            </w:r>
-            <w:r>
-              <w:rPr>
-                <w:noProof/>
-              </w:rPr>
-              <w:fldChar w:fldCharType="end"/>
-            </w:r>
+            <w:fldSimple w:instr=" SEQ EqnChapter \c \* Arabic \* MERGEFORMAT ">
+              <w:r>
+                <w:rPr>
+                  <w:noProof/>
+                </w:rPr>
+                <w:instrText>3</w:instrText>
+              </w:r>
+            </w:fldSimple>
             <w:r>
               <w:instrText>.</w:instrText>
             </w:r>
-            <w:r>
-              <w:fldChar w:fldCharType="begin"/>
-            </w:r>
-            <w:r>
-              <w:instrText xml:space="preserve"> SEQ EquationNumber \n \* Arabic \* MERGEFORMAT </w:instrText>
-            </w:r>
-            <w:r>
-              <w:fldChar w:fldCharType="separate"/>
-            </w:r>
-            <w:r>
-              <w:rPr>
-                <w:noProof/>
-              </w:rPr>
-              <w:instrText>27</w:instrText>
-            </w:r>
-            <w:r>
-              <w:rPr>
-                <w:noProof/>
-              </w:rPr>
-              <w:fldChar w:fldCharType="end"/>
-            </w:r>
+            <w:fldSimple w:instr=" SEQ EquationNumber \n \* Arabic \* MERGEFORMAT ">
+              <w:r>
+                <w:rPr>
+                  <w:noProof/>
+                </w:rPr>
+                <w:instrText>27</w:instrText>
+              </w:r>
+            </w:fldSimple>
             <w:r>
               <w:instrText>)</w:instrText>
             </w:r>
@@ -31282,51 +30884,25 @@
             <w:r>
               <w:instrText xml:space="preserve"> MACROBUTTON NumberReference \* MERGEFORMAT (</w:instrText>
             </w:r>
-            <w:r>
-              <w:fldChar w:fldCharType="begin"/>
-            </w:r>
-            <w:r>
-              <w:instrText xml:space="preserve"> SEQ EqnChapter \c \* Arabic \* MERGEFORMAT </w:instrText>
-            </w:r>
-            <w:r>
-              <w:fldChar w:fldCharType="separate"/>
-            </w:r>
-            <w:r>
-              <w:rPr>
-                <w:noProof/>
-              </w:rPr>
-              <w:instrText>3</w:instrText>
-            </w:r>
-            <w:r>
-              <w:rPr>
-                <w:noProof/>
-              </w:rPr>
-              <w:fldChar w:fldCharType="end"/>
-            </w:r>
+            <w:fldSimple w:instr=" SEQ EqnChapter \c \* Arabic \* MERGEFORMAT ">
+              <w:r>
+                <w:rPr>
+                  <w:noProof/>
+                </w:rPr>
+                <w:instrText>3</w:instrText>
+              </w:r>
+            </w:fldSimple>
             <w:r>
               <w:instrText>.</w:instrText>
             </w:r>
-            <w:r>
-              <w:fldChar w:fldCharType="begin"/>
-            </w:r>
-            <w:r>
-              <w:instrText xml:space="preserve"> SEQ EquationNumber \n \* Arabic \* MERGEFORMAT </w:instrText>
-            </w:r>
-            <w:r>
-              <w:fldChar w:fldCharType="separate"/>
-            </w:r>
-            <w:r>
-              <w:rPr>
-                <w:noProof/>
-              </w:rPr>
-              <w:instrText>28</w:instrText>
-            </w:r>
-            <w:r>
-              <w:rPr>
-                <w:noProof/>
-              </w:rPr>
-              <w:fldChar w:fldCharType="end"/>
-            </w:r>
+            <w:fldSimple w:instr=" SEQ EquationNumber \n \* Arabic \* MERGEFORMAT ">
+              <w:r>
+                <w:rPr>
+                  <w:noProof/>
+                </w:rPr>
+                <w:instrText>28</w:instrText>
+              </w:r>
+            </w:fldSimple>
             <w:r>
               <w:instrText>)</w:instrText>
             </w:r>
@@ -31359,7 +30935,7 @@
 
 <file path=word/comments.xml><?xml version="1.0" encoding="utf-8"?>
 <w:comments xmlns:wpc="http://schemas.microsoft.com/office/word/2010/wordprocessingCanvas" xmlns:mc="http://schemas.openxmlformats.org/markup-compatibility/2006" xmlns:o="urn:schemas-microsoft-com:office:office" xmlns:r="http://schemas.openxmlformats.org/officeDocument/2006/relationships" xmlns:m="http://schemas.openxmlformats.org/officeDocument/2006/math" xmlns:v="urn:schemas-microsoft-com:vml" xmlns:wp14="http://schemas.microsoft.com/office/word/2010/wordprocessingDrawing" xmlns:wp="http://schemas.openxmlformats.org/drawingml/2006/wordprocessingDrawing" xmlns:w10="urn:schemas-microsoft-com:office:word" xmlns:w="http://schemas.openxmlformats.org/wordprocessingml/2006/main" xmlns:w14="http://schemas.microsoft.com/office/word/2010/wordml" xmlns:w15="http://schemas.microsoft.com/office/word/2012/wordml" xmlns:wpg="http://schemas.microsoft.com/office/word/2010/wordprocessingGroup" xmlns:wpi="http://schemas.microsoft.com/office/word/2010/wordprocessingInk" xmlns:wne="http://schemas.microsoft.com/office/word/2006/wordml" xmlns:wps="http://schemas.microsoft.com/office/word/2010/wordprocessingShape" mc:Ignorable="w14 w15 wp14">
-  <w:comment w:id="3" w:author="indranil sinharoy" w:date="2015-09-13T15:05:00Z" w:initials="is">
+  <w:comment w:id="2" w:author="indranil sinharoy" w:date="2015-09-13T15:05:00Z" w:initials="is">
     <w:p>
       <w:pPr>
         <w:pStyle w:val="CommentText"/>
@@ -31384,7 +30960,7 @@
       </w:r>
     </w:p>
   </w:comment>
-  <w:comment w:id="4" w:author="indranil sinharoy" w:date="2015-09-15T13:34:00Z" w:initials="is">
+  <w:comment w:id="3" w:author="indranil sinharoy" w:date="2015-09-15T13:34:00Z" w:initials="is">
     <w:p>
       <w:pPr>
         <w:pStyle w:val="CommentText"/>
@@ -31418,7 +30994,7 @@
       </w:r>
     </w:p>
   </w:comment>
-  <w:comment w:id="5" w:author="indranil sinharoy" w:date="2015-09-14T01:18:00Z" w:initials="is">
+  <w:comment w:id="4" w:author="indranil sinharoy" w:date="2015-09-14T01:18:00Z" w:initials="is">
     <w:p>
       <w:pPr>
         <w:pStyle w:val="CommentText"/>
@@ -31434,7 +31010,7 @@
       </w:r>
     </w:p>
   </w:comment>
-  <w:comment w:id="6" w:author="indranil sinharoy" w:date="2015-09-12T18:07:00Z" w:initials="is">
+  <w:comment w:id="5" w:author="indranil sinharoy" w:date="2015-09-12T18:07:00Z" w:initials="is">
     <w:p>
       <w:pPr>
         <w:pStyle w:val="CommentText"/>
@@ -31450,7 +31026,7 @@
       </w:r>
     </w:p>
   </w:comment>
-  <w:comment w:id="7" w:author="indranil sinharoy" w:date="2015-09-12T00:45:00Z" w:initials="is">
+  <w:comment w:id="6" w:author="indranil sinharoy" w:date="2015-09-12T00:45:00Z" w:initials="is">
     <w:p>
       <w:pPr>
         <w:pStyle w:val="CommentText"/>
@@ -32961,7 +32537,7 @@
 </file>
 
 <file path=customXml/itemProps1.xml><?xml version="1.0" encoding="utf-8"?>
-<ds:datastoreItem xmlns:ds="http://schemas.openxmlformats.org/officeDocument/2006/customXml" ds:itemID="{55F22F4F-9C82-4C48-8A6F-79A3D58FA252}">
+<ds:datastoreItem xmlns:ds="http://schemas.openxmlformats.org/officeDocument/2006/customXml" ds:itemID="{CB30DE4B-4EF4-4601-8C40-DCAF4BE14A5B}">
   <ds:schemaRefs>
     <ds:schemaRef ds:uri="http://schemas.openxmlformats.org/officeDocument/2006/bibliography"/>
   </ds:schemaRefs>

</xml_diff>